<commit_message>
updated template; including Keerthi's methodology.
</commit_message>
<xml_diff>
--- a/Project_Proposal_Template.docx
+++ b/Project_Proposal_Template.docx
@@ -4,6 +4,23 @@
   <w:body>
     <w:p>
       <w:pPr>
+        <w:pStyle w:val="Title"/>
+      </w:pPr>
+      <w:r>
+        <w:t xml:space="preserve">Direct Marketing Campaigns of Portuguese </w:t>
+      </w:r>
+      <w:r>
+        <w:t>B</w:t>
+      </w:r>
+      <w:r>
+        <w:t>anking</w:t>
+      </w:r>
+      <w:r>
+        <w:t xml:space="preserve"> Clients</w:t>
+      </w:r>
+    </w:p>
+    <w:p>
+      <w:pPr>
         <w:rPr>
           <w:b/>
           <w:sz w:val="32"/>
@@ -14,82 +31,58 @@
           <w:b/>
           <w:sz w:val="32"/>
         </w:rPr>
-        <w:t>Project Proposal</w:t>
-      </w:r>
-    </w:p>
-    <w:p>
-      <w:pPr>
+        <w:t>DSC 4</w:t>
+      </w:r>
+      <w:r>
         <w:rPr>
           <w:b/>
           <w:sz w:val="32"/>
         </w:rPr>
-      </w:pPr>
+        <w:t>23</w:t>
+      </w:r>
       <w:r>
         <w:rPr>
           <w:b/>
           <w:sz w:val="32"/>
         </w:rPr>
-        <w:t>Project Type</w:t>
+        <w:t xml:space="preserve">  </w:t>
       </w:r>
       <w:r>
         <w:rPr>
           <w:b/>
           <w:sz w:val="32"/>
         </w:rPr>
-        <w:t xml:space="preserve">:  </w:t>
-      </w:r>
+        <w:t xml:space="preserve">Project </w:t>
+      </w:r>
+      <w:commentRangeStart w:id="0"/>
       <w:r>
         <w:rPr>
           <w:b/>
           <w:sz w:val="32"/>
         </w:rPr>
-        <w:t>Analysis</w:t>
-      </w:r>
-    </w:p>
-    <w:p>
-      <w:pPr>
+        <w:t>Proposal</w:t>
+      </w:r>
+      <w:commentRangeEnd w:id="0"/>
+      <w:r>
+        <w:rPr>
+          <w:rStyle w:val="CommentReference"/>
+        </w:rPr>
+        <w:commentReference w:id="0"/>
+      </w:r>
+    </w:p>
+    <w:p>
+      <w:pPr>
+        <w:rPr>
+          <w:sz w:val="32"/>
+        </w:rPr>
+      </w:pPr>
+      <w:r>
         <w:rPr>
           <w:b/>
           <w:sz w:val="32"/>
         </w:rPr>
-      </w:pPr>
-      <w:r>
-        <w:rPr>
-          <w:b/>
-          <w:sz w:val="32"/>
-        </w:rPr>
-        <w:t>DSC</w:t>
-      </w:r>
-      <w:r>
-        <w:rPr>
-          <w:b/>
-          <w:sz w:val="32"/>
-        </w:rPr>
-        <w:t xml:space="preserve"> 4</w:t>
-      </w:r>
-      <w:r>
-        <w:rPr>
-          <w:b/>
-          <w:sz w:val="32"/>
-        </w:rPr>
-        <w:t>23</w:t>
-      </w:r>
-    </w:p>
-    <w:p>
-      <w:pPr>
-        <w:rPr>
-          <w:sz w:val="32"/>
-        </w:rPr>
-      </w:pPr>
-      <w:r>
-        <w:rPr>
-          <w:b/>
-          <w:sz w:val="32"/>
-        </w:rPr>
         <w:t xml:space="preserve">Team members </w:t>
       </w:r>
-      <w:bookmarkStart w:id="0" w:name="_GoBack"/>
-      <w:bookmarkEnd w:id="0"/>
     </w:p>
     <w:p>
       <w:pPr>
@@ -114,7 +107,7 @@
           <w:sz w:val="32"/>
           <w:szCs w:val="32"/>
         </w:rPr>
-        <w:t>Overview</w:t>
+        <w:t>Problem Description</w:t>
       </w:r>
       <w:r>
         <w:rPr>
@@ -124,329 +117,55 @@
         </w:rPr>
         <w:t xml:space="preserve"> </w:t>
       </w:r>
-    </w:p>
-    <w:p/>
-    <w:p>
-      <w:r>
-        <w:t>Highlights of</w:t>
-      </w:r>
-      <w:r>
-        <w:t xml:space="preserve"> ideas,</w:t>
-      </w:r>
-      <w:r>
-        <w:t xml:space="preserve"> </w:t>
-      </w:r>
-      <w:r>
-        <w:t>methods and data description here.</w:t>
-      </w:r>
-    </w:p>
-    <w:p/>
-    <w:p/>
-    <w:p>
-      <w:pPr>
+      <w:r>
         <w:rPr>
           <w:b/>
           <w:sz w:val="32"/>
           <w:szCs w:val="32"/>
         </w:rPr>
-      </w:pPr>
-      <w:r>
+        <w:t>- Todd</w:t>
+      </w:r>
+    </w:p>
+    <w:p/>
+    <w:p>
+      <w:r>
+        <w:t>Highlights of</w:t>
+      </w:r>
+      <w:r>
+        <w:t xml:space="preserve"> ideas,</w:t>
+      </w:r>
+      <w:r>
+        <w:t xml:space="preserve"> </w:t>
+      </w:r>
+      <w:r>
+        <w:t>methods and data description here.</w:t>
+      </w:r>
+    </w:p>
+    <w:p/>
+    <w:p/>
+    <w:p>
+      <w:pPr>
         <w:rPr>
           <w:b/>
           <w:sz w:val="32"/>
           <w:szCs w:val="32"/>
         </w:rPr>
-        <w:t>Analysis Approach</w:t>
-      </w:r>
-    </w:p>
-    <w:p/>
-    <w:p>
-      <w:pPr>
-        <w:rPr>
-          <w:rFonts w:ascii="Times New Roman" w:hAnsi="Times New Roman" w:cs="Times New Roman"/>
-        </w:rPr>
-      </w:pPr>
-      <w:r>
-        <w:rPr>
-          <w:rFonts w:ascii="Times New Roman" w:hAnsi="Times New Roman" w:cs="Times New Roman"/>
-        </w:rPr>
-        <w:t>DM Task 1</w:t>
-      </w:r>
-      <w:r>
-        <w:rPr>
-          <w:rFonts w:ascii="Times New Roman" w:hAnsi="Times New Roman" w:cs="Times New Roman"/>
-        </w:rPr>
-        <w:t>: Pre-processing (general or detailed)</w:t>
-      </w:r>
-    </w:p>
-    <w:p>
-      <w:pPr>
-        <w:pStyle w:val="ListParagraph"/>
-        <w:numPr>
-          <w:ilvl w:val="0"/>
-          <w:numId w:val="2"/>
-        </w:numPr>
-        <w:rPr>
-          <w:rFonts w:ascii="Times New Roman" w:hAnsi="Times New Roman" w:cs="Times New Roman"/>
-        </w:rPr>
-      </w:pPr>
-      <w:r>
-        <w:rPr>
-          <w:rFonts w:ascii="Times New Roman" w:hAnsi="Times New Roman" w:cs="Times New Roman"/>
-        </w:rPr>
-        <w:t>Sub DM task</w:t>
-      </w:r>
-      <w:r>
-        <w:rPr>
-          <w:rFonts w:ascii="Times New Roman" w:hAnsi="Times New Roman" w:cs="Times New Roman"/>
-        </w:rPr>
-        <w:t xml:space="preserve"> A: Understanding our Data</w:t>
-      </w:r>
-    </w:p>
-    <w:p>
-      <w:pPr>
-        <w:pStyle w:val="ListParagraph"/>
-        <w:numPr>
-          <w:ilvl w:val="1"/>
-          <w:numId w:val="2"/>
-        </w:numPr>
-        <w:rPr>
-          <w:rFonts w:ascii="Times New Roman" w:hAnsi="Times New Roman" w:cs="Times New Roman"/>
-        </w:rPr>
-      </w:pPr>
-      <w:r>
-        <w:t xml:space="preserve"> What type of data is it?</w:t>
-      </w:r>
-    </w:p>
-    <w:p>
-      <w:pPr>
-        <w:pStyle w:val="ListParagraph"/>
-        <w:numPr>
-          <w:ilvl w:val="1"/>
-          <w:numId w:val="2"/>
-        </w:numPr>
-        <w:rPr>
-          <w:rFonts w:ascii="Times New Roman" w:hAnsi="Times New Roman" w:cs="Times New Roman"/>
-        </w:rPr>
-      </w:pPr>
-      <w:r>
-        <w:t xml:space="preserve">What are the features? What types are they? Do they need to be converted into different types? e.g., categorical to numeric </w:t>
-      </w:r>
-    </w:p>
-    <w:p>
-      <w:pPr>
-        <w:pStyle w:val="ListParagraph"/>
-        <w:numPr>
-          <w:ilvl w:val="1"/>
-          <w:numId w:val="2"/>
-        </w:numPr>
-        <w:rPr>
-          <w:rFonts w:ascii="Times New Roman" w:hAnsi="Times New Roman" w:cs="Times New Roman"/>
-        </w:rPr>
-      </w:pPr>
-      <w:r>
-        <w:t xml:space="preserve">Are some features correlated? </w:t>
-      </w:r>
-    </w:p>
-    <w:p>
-      <w:pPr>
-        <w:pStyle w:val="ListParagraph"/>
-        <w:numPr>
-          <w:ilvl w:val="1"/>
-          <w:numId w:val="2"/>
-        </w:numPr>
-        <w:rPr>
-          <w:rFonts w:ascii="Times New Roman" w:hAnsi="Times New Roman" w:cs="Times New Roman"/>
-        </w:rPr>
-      </w:pPr>
-      <w:r>
-        <w:t xml:space="preserve">Is the data skewed? </w:t>
-      </w:r>
-    </w:p>
-    <w:p>
-      <w:pPr>
-        <w:pStyle w:val="ListParagraph"/>
-        <w:numPr>
-          <w:ilvl w:val="1"/>
-          <w:numId w:val="2"/>
-        </w:numPr>
-        <w:rPr>
-          <w:rFonts w:ascii="Times New Roman" w:hAnsi="Times New Roman" w:cs="Times New Roman"/>
-        </w:rPr>
-      </w:pPr>
-      <w:r>
-        <w:t xml:space="preserve">Are there outliers? </w:t>
-      </w:r>
-    </w:p>
-    <w:p>
-      <w:pPr>
-        <w:pStyle w:val="ListParagraph"/>
-        <w:numPr>
-          <w:ilvl w:val="1"/>
-          <w:numId w:val="2"/>
-        </w:numPr>
-        <w:rPr>
-          <w:rFonts w:ascii="Times New Roman" w:hAnsi="Times New Roman" w:cs="Times New Roman"/>
-        </w:rPr>
-      </w:pPr>
-      <w:r>
-        <w:t xml:space="preserve">If you have class labels, is it </w:t>
-      </w:r>
-      <w:r>
-        <w:rPr>
-          <w:b/>
-          <w:bCs/>
-        </w:rPr>
-        <w:t>imbalanced</w:t>
-      </w:r>
-      <w:r>
-        <w:t xml:space="preserve">? e.g., a few transactions labeled as fraud in a sea of “normal” transactions </w:t>
-      </w:r>
-    </w:p>
-    <w:p>
-      <w:pPr>
-        <w:pStyle w:val="ListParagraph"/>
-        <w:numPr>
-          <w:ilvl w:val="1"/>
-          <w:numId w:val="2"/>
-        </w:numPr>
-        <w:rPr>
-          <w:rFonts w:ascii="Times New Roman" w:hAnsi="Times New Roman" w:cs="Times New Roman"/>
-        </w:rPr>
-      </w:pPr>
-      <w:r>
-        <w:t xml:space="preserve">Part of visualization is about whether you can easily digest and convey the characteristics of your data </w:t>
-      </w:r>
-    </w:p>
-    <w:p>
-      <w:pPr>
-        <w:pStyle w:val="ListParagraph"/>
-        <w:numPr>
-          <w:ilvl w:val="1"/>
-          <w:numId w:val="2"/>
-        </w:numPr>
-      </w:pPr>
-    </w:p>
-    <w:p>
-      <w:pPr>
-        <w:pStyle w:val="ListParagraph"/>
-        <w:numPr>
-          <w:ilvl w:val="0"/>
-          <w:numId w:val="2"/>
-        </w:numPr>
-      </w:pPr>
-      <w:r>
-        <w:t xml:space="preserve">Sub DM task </w:t>
-      </w:r>
-      <w:r>
-        <w:t>B: Data Pre-Processing</w:t>
-      </w:r>
-    </w:p>
-    <w:p>
-      <w:pPr>
-        <w:pStyle w:val="ListParagraph"/>
-        <w:numPr>
-          <w:ilvl w:val="1"/>
-          <w:numId w:val="2"/>
-        </w:numPr>
-      </w:pPr>
-      <w:r>
-        <w:t>Use PCA or Forward/Backward Selection or DT to determine which features are most important to determining popularity of the song per genre (though there already is a “popularity” feature…)</w:t>
-      </w:r>
-    </w:p>
-    <w:p/>
-    <w:p>
-      <w:r>
-        <w:t>DM Task 2</w:t>
-      </w:r>
-      <w:r>
-        <w:t>: Exploratory phase e.g., clustering</w:t>
-      </w:r>
-    </w:p>
-    <w:p>
-      <w:pPr>
-        <w:pStyle w:val="ListParagraph"/>
-        <w:numPr>
-          <w:ilvl w:val="0"/>
-          <w:numId w:val="2"/>
-        </w:numPr>
-        <w:rPr>
-          <w:rFonts w:ascii="Times New Roman" w:hAnsi="Times New Roman" w:cs="Times New Roman"/>
-        </w:rPr>
-      </w:pPr>
-      <w:r>
-        <w:rPr>
-          <w:rFonts w:ascii="Times New Roman" w:hAnsi="Times New Roman" w:cs="Times New Roman"/>
-        </w:rPr>
-        <w:t xml:space="preserve">Sub DM task A: </w:t>
-      </w:r>
-      <w:r>
-        <w:rPr>
-          <w:rFonts w:ascii="Times New Roman" w:hAnsi="Times New Roman" w:cs="Times New Roman"/>
-        </w:rPr>
-        <w:t xml:space="preserve">Explore </w:t>
-      </w:r>
-      <w:r>
-        <w:rPr>
-          <w:rFonts w:ascii="Times New Roman" w:hAnsi="Times New Roman" w:cs="Times New Roman"/>
-        </w:rPr>
-        <w:t>_</w:t>
-      </w:r>
-    </w:p>
-    <w:p>
-      <w:pPr>
-        <w:pStyle w:val="ListParagraph"/>
-        <w:numPr>
-          <w:ilvl w:val="1"/>
-          <w:numId w:val="2"/>
-        </w:numPr>
-      </w:pPr>
-      <w:r>
-        <w:rPr>
-          <w:rFonts w:ascii="Times New Roman" w:hAnsi="Times New Roman" w:cs="Times New Roman"/>
-        </w:rPr>
-        <w:t>Objective is to</w:t>
-      </w:r>
-      <w:r>
-        <w:rPr>
-          <w:rFonts w:ascii="Times New Roman" w:hAnsi="Times New Roman" w:cs="Times New Roman"/>
-        </w:rPr>
-        <w:t>…</w:t>
-      </w:r>
-    </w:p>
-    <w:p>
-      <w:r>
-        <w:t xml:space="preserve">DM Task 3: </w:t>
-      </w:r>
-      <w:r>
-        <w:t>Supervised Learning : e.g., c</w:t>
-      </w:r>
-      <w:r>
-        <w:t>lassification:</w:t>
-      </w:r>
-    </w:p>
-    <w:p/>
-    <w:p>
-      <w:r>
-        <w:t xml:space="preserve">DM Task N: … </w:t>
-      </w:r>
-    </w:p>
-    <w:p/>
-    <w:p>
-      <w:pPr>
+      </w:pPr>
+      <w:r>
         <w:rPr>
           <w:b/>
           <w:sz w:val="32"/>
           <w:szCs w:val="32"/>
         </w:rPr>
-      </w:pPr>
+        <w:t>Methodology</w:t>
+      </w:r>
       <w:r>
         <w:rPr>
           <w:b/>
           <w:sz w:val="32"/>
           <w:szCs w:val="32"/>
         </w:rPr>
-        <w:t>Data Schema</w:t>
+        <w:t xml:space="preserve"> – Keerthi </w:t>
       </w:r>
       <w:r>
         <w:rPr>
@@ -454,8 +173,700 @@
           <w:sz w:val="32"/>
           <w:szCs w:val="32"/>
         </w:rPr>
+        <w:t>&amp; Morgan</w:t>
+      </w:r>
+    </w:p>
+    <w:p>
+      <w:pPr>
+        <w:pStyle w:val="NormalWeb"/>
+        <w:rPr>
+          <w:rFonts w:ascii="Trebuchet MS,Italic" w:hAnsi="Trebuchet MS,Italic"/>
+          <w:sz w:val="18"/>
+          <w:szCs w:val="18"/>
+        </w:rPr>
+      </w:pPr>
+      <w:r>
+        <w:rPr>
+          <w:rFonts w:ascii="Trebuchet MS,Italic" w:hAnsi="Trebuchet MS,Italic"/>
+          <w:sz w:val="18"/>
+          <w:szCs w:val="18"/>
+        </w:rPr>
+        <w:t xml:space="preserve">1. Define Problem Statement and Import Data </w:t>
+      </w:r>
+    </w:p>
+    <w:p>
+      <w:pPr>
+        <w:pStyle w:val="NormalWeb"/>
+        <w:ind w:firstLine="360"/>
+      </w:pPr>
+      <w:r>
+        <w:rPr>
+          <w:rFonts w:ascii="Trebuchet MS,Italic" w:hAnsi="Trebuchet MS,Italic"/>
+          <w:sz w:val="18"/>
+          <w:szCs w:val="18"/>
+        </w:rPr>
+        <w:t xml:space="preserve">a. Import Dataset: </w:t>
+      </w:r>
+    </w:p>
+    <w:p>
+      <w:pPr>
+        <w:pStyle w:val="NormalWeb"/>
+        <w:numPr>
+          <w:ilvl w:val="0"/>
+          <w:numId w:val="4"/>
+        </w:numPr>
+        <w:rPr>
+          <w:rFonts w:ascii="Trebuchet MS,Italic" w:hAnsi="Trebuchet MS,Italic"/>
+          <w:sz w:val="18"/>
+          <w:szCs w:val="18"/>
+        </w:rPr>
+      </w:pPr>
+      <w:r>
+        <w:rPr>
+          <w:rFonts w:ascii="Trebuchet MS,Italic" w:hAnsi="Trebuchet MS,Italic"/>
+          <w:sz w:val="18"/>
+          <w:szCs w:val="18"/>
+        </w:rPr>
+        <w:t xml:space="preserve">Data Cleaning &amp; Exploratory Data Analysis </w:t>
+      </w:r>
+    </w:p>
+    <w:p>
+      <w:pPr>
+        <w:pStyle w:val="NormalWeb"/>
+        <w:numPr>
+          <w:ilvl w:val="1"/>
+          <w:numId w:val="4"/>
+        </w:numPr>
+        <w:rPr>
+          <w:rFonts w:ascii="Trebuchet MS,Italic" w:hAnsi="Trebuchet MS,Italic"/>
+          <w:sz w:val="18"/>
+          <w:szCs w:val="18"/>
+        </w:rPr>
+      </w:pPr>
+      <w:r>
+        <w:rPr>
+          <w:rFonts w:ascii="Trebuchet MS,Italic" w:hAnsi="Trebuchet MS,Italic"/>
+          <w:sz w:val="18"/>
+          <w:szCs w:val="18"/>
+        </w:rPr>
+        <w:t>Randomly select a subset of</w:t>
+      </w:r>
+      <w:r>
+        <w:rPr>
+          <w:rFonts w:ascii="Trebuchet MS,Italic" w:hAnsi="Trebuchet MS,Italic"/>
+          <w:sz w:val="18"/>
+          <w:szCs w:val="18"/>
+        </w:rPr>
+        <w:t xml:space="preserve"> 600 to 3,000</w:t>
+      </w:r>
+      <w:r>
+        <w:rPr>
+          <w:rFonts w:ascii="Trebuchet MS,Italic" w:hAnsi="Trebuchet MS,Italic"/>
+          <w:sz w:val="18"/>
+          <w:szCs w:val="18"/>
+        </w:rPr>
+        <w:t xml:space="preserve"> records from our dataset to analyze.</w:t>
+      </w:r>
+    </w:p>
+    <w:p>
+      <w:pPr>
+        <w:pStyle w:val="NormalWeb"/>
+        <w:numPr>
+          <w:ilvl w:val="1"/>
+          <w:numId w:val="4"/>
+        </w:numPr>
+        <w:rPr>
+          <w:rFonts w:ascii="Trebuchet MS,Italic" w:hAnsi="Trebuchet MS,Italic"/>
+          <w:sz w:val="18"/>
+          <w:szCs w:val="18"/>
+        </w:rPr>
+      </w:pPr>
+      <w:r>
+        <w:rPr>
+          <w:rFonts w:ascii="Trebuchet MS,Italic" w:hAnsi="Trebuchet MS,Italic"/>
+          <w:sz w:val="18"/>
+          <w:szCs w:val="18"/>
+        </w:rPr>
+        <w:t>Deal with null values by either removing or inserting mean or median value, depending on feature.</w:t>
+      </w:r>
+    </w:p>
+    <w:p>
+      <w:pPr>
+        <w:pStyle w:val="NormalWeb"/>
+        <w:numPr>
+          <w:ilvl w:val="1"/>
+          <w:numId w:val="4"/>
+        </w:numPr>
+        <w:rPr>
+          <w:rFonts w:ascii="Trebuchet MS,Italic" w:hAnsi="Trebuchet MS,Italic"/>
+          <w:sz w:val="18"/>
+          <w:szCs w:val="18"/>
+        </w:rPr>
+      </w:pPr>
+      <w:r>
+        <w:rPr>
+          <w:rFonts w:ascii="Trebuchet MS,Italic" w:hAnsi="Trebuchet MS,Italic"/>
+          <w:sz w:val="18"/>
+          <w:szCs w:val="18"/>
+        </w:rPr>
+        <w:t>Removing duplicate values.</w:t>
+      </w:r>
+    </w:p>
+    <w:p>
+      <w:pPr>
+        <w:pStyle w:val="NormalWeb"/>
+        <w:numPr>
+          <w:ilvl w:val="1"/>
+          <w:numId w:val="4"/>
+        </w:numPr>
+        <w:rPr>
+          <w:rFonts w:ascii="Trebuchet MS,Italic" w:hAnsi="Trebuchet MS,Italic"/>
+          <w:sz w:val="18"/>
+          <w:szCs w:val="18"/>
+        </w:rPr>
+      </w:pPr>
+      <w:r>
+        <w:rPr>
+          <w:rFonts w:ascii="Trebuchet MS,Italic" w:hAnsi="Trebuchet MS,Italic"/>
+          <w:sz w:val="18"/>
+          <w:szCs w:val="18"/>
+        </w:rPr>
+        <w:t xml:space="preserve">Checking Values for Categorical attributes &amp; Numerical Values </w:t>
+      </w:r>
+    </w:p>
+    <w:p>
+      <w:pPr>
+        <w:pStyle w:val="NormalWeb"/>
+        <w:numPr>
+          <w:ilvl w:val="2"/>
+          <w:numId w:val="4"/>
+        </w:numPr>
+        <w:rPr>
+          <w:rFonts w:ascii="Trebuchet MS,Italic" w:hAnsi="Trebuchet MS,Italic"/>
+          <w:sz w:val="18"/>
+          <w:szCs w:val="18"/>
+        </w:rPr>
+      </w:pPr>
+      <w:r>
+        <w:rPr>
+          <w:rFonts w:ascii="Trebuchet MS,Italic" w:hAnsi="Trebuchet MS,Italic"/>
+          <w:sz w:val="18"/>
+          <w:szCs w:val="18"/>
+        </w:rPr>
+        <w:t xml:space="preserve">Exploring Categorical Values </w:t>
+      </w:r>
+    </w:p>
+    <w:p>
+      <w:pPr>
+        <w:pStyle w:val="NormalWeb"/>
+        <w:numPr>
+          <w:ilvl w:val="2"/>
+          <w:numId w:val="4"/>
+        </w:numPr>
+        <w:rPr>
+          <w:rFonts w:ascii="Trebuchet MS,Italic" w:hAnsi="Trebuchet MS,Italic"/>
+          <w:sz w:val="18"/>
+          <w:szCs w:val="18"/>
+        </w:rPr>
+      </w:pPr>
+      <w:r>
+        <w:rPr>
+          <w:rFonts w:ascii="Trebuchet MS,Italic" w:hAnsi="Trebuchet MS,Italic"/>
+          <w:sz w:val="18"/>
+          <w:szCs w:val="18"/>
+        </w:rPr>
+        <w:t xml:space="preserve">Exploring Numerical Values </w:t>
+      </w:r>
+    </w:p>
+    <w:p>
+      <w:pPr>
+        <w:pStyle w:val="NormalWeb"/>
+        <w:numPr>
+          <w:ilvl w:val="2"/>
+          <w:numId w:val="4"/>
+        </w:numPr>
+        <w:rPr>
+          <w:rFonts w:ascii="Trebuchet MS,Italic" w:hAnsi="Trebuchet MS,Italic"/>
+          <w:sz w:val="18"/>
+          <w:szCs w:val="18"/>
+        </w:rPr>
+      </w:pPr>
+      <w:r>
+        <w:rPr>
+          <w:rFonts w:ascii="Trebuchet MS,Italic" w:hAnsi="Trebuchet MS,Italic"/>
+          <w:sz w:val="18"/>
+          <w:szCs w:val="18"/>
+        </w:rPr>
+        <w:t xml:space="preserve">Correlation Matrix </w:t>
+      </w:r>
+    </w:p>
+    <w:p>
+      <w:pPr>
+        <w:pStyle w:val="NormalWeb"/>
+        <w:numPr>
+          <w:ilvl w:val="1"/>
+          <w:numId w:val="4"/>
+        </w:numPr>
+        <w:rPr>
+          <w:rFonts w:ascii="Trebuchet MS,Italic" w:hAnsi="Trebuchet MS,Italic"/>
+          <w:sz w:val="18"/>
+          <w:szCs w:val="18"/>
+        </w:rPr>
+      </w:pPr>
+      <w:r>
+        <w:rPr>
+          <w:rFonts w:ascii="Trebuchet MS,Italic" w:hAnsi="Trebuchet MS,Italic"/>
+          <w:sz w:val="18"/>
+          <w:szCs w:val="18"/>
+        </w:rPr>
+        <w:t xml:space="preserve">Encoding Categorical values to numerical codes. </w:t>
+      </w:r>
+    </w:p>
+    <w:p>
+      <w:pPr>
+        <w:pStyle w:val="NormalWeb"/>
+        <w:numPr>
+          <w:ilvl w:val="1"/>
+          <w:numId w:val="4"/>
+        </w:numPr>
+        <w:rPr>
+          <w:rFonts w:ascii="Trebuchet MS,Italic" w:hAnsi="Trebuchet MS,Italic"/>
+          <w:sz w:val="18"/>
+          <w:szCs w:val="18"/>
+        </w:rPr>
+      </w:pPr>
+      <w:r>
+        <w:rPr>
+          <w:rFonts w:ascii="Trebuchet MS,Italic" w:hAnsi="Trebuchet MS,Italic"/>
+          <w:sz w:val="18"/>
+          <w:szCs w:val="18"/>
+        </w:rPr>
+        <w:t xml:space="preserve">Dropping less meaningful columns </w:t>
+      </w:r>
+    </w:p>
+    <w:p>
+      <w:pPr>
+        <w:pStyle w:val="NormalWeb"/>
+        <w:numPr>
+          <w:ilvl w:val="1"/>
+          <w:numId w:val="4"/>
+        </w:numPr>
+        <w:rPr>
+          <w:rFonts w:ascii="Trebuchet MS,Italic" w:hAnsi="Trebuchet MS,Italic"/>
+          <w:sz w:val="18"/>
+          <w:szCs w:val="18"/>
+        </w:rPr>
+      </w:pPr>
+      <w:r>
+        <w:rPr>
+          <w:rFonts w:ascii="Trebuchet MS,Italic" w:hAnsi="Trebuchet MS,Italic"/>
+          <w:sz w:val="18"/>
+          <w:szCs w:val="18"/>
+        </w:rPr>
+        <w:t xml:space="preserve">Removing Outliers </w:t>
+      </w:r>
+    </w:p>
+    <w:p>
+      <w:pPr>
+        <w:pStyle w:val="NormalWeb"/>
+        <w:numPr>
+          <w:ilvl w:val="1"/>
+          <w:numId w:val="4"/>
+        </w:numPr>
+        <w:rPr>
+          <w:rFonts w:ascii="Trebuchet MS,Italic" w:hAnsi="Trebuchet MS,Italic"/>
+          <w:sz w:val="18"/>
+          <w:szCs w:val="18"/>
+        </w:rPr>
+      </w:pPr>
+      <w:r>
+        <w:rPr>
+          <w:rFonts w:ascii="Trebuchet MS,Italic" w:hAnsi="Trebuchet MS,Italic"/>
+          <w:sz w:val="18"/>
+          <w:szCs w:val="18"/>
+        </w:rPr>
+        <w:t xml:space="preserve">Exploratory Data Analysis </w:t>
+      </w:r>
+    </w:p>
+    <w:p>
+      <w:pPr>
+        <w:pStyle w:val="NormalWeb"/>
+        <w:numPr>
+          <w:ilvl w:val="1"/>
+          <w:numId w:val="4"/>
+        </w:numPr>
+        <w:rPr>
+          <w:rFonts w:ascii="Trebuchet MS,Italic" w:hAnsi="Trebuchet MS,Italic"/>
+          <w:sz w:val="18"/>
+          <w:szCs w:val="18"/>
+        </w:rPr>
+      </w:pPr>
+      <w:r>
+        <w:rPr>
+          <w:rFonts w:ascii="Trebuchet MS,Italic" w:hAnsi="Trebuchet MS,Italic"/>
+          <w:sz w:val="18"/>
+          <w:szCs w:val="18"/>
+        </w:rPr>
+        <w:t xml:space="preserve">Creating Dummy Variables and splitting data in Training and Testing set </w:t>
+      </w:r>
+    </w:p>
+    <w:p>
+      <w:pPr>
+        <w:pStyle w:val="NormalWeb"/>
+        <w:numPr>
+          <w:ilvl w:val="0"/>
+          <w:numId w:val="4"/>
+        </w:numPr>
+        <w:rPr>
+          <w:rFonts w:ascii="Trebuchet MS,Italic" w:hAnsi="Trebuchet MS,Italic"/>
+          <w:sz w:val="18"/>
+          <w:szCs w:val="18"/>
+        </w:rPr>
+      </w:pPr>
+      <w:r>
+        <w:rPr>
+          <w:rFonts w:ascii="Trebuchet MS,Italic" w:hAnsi="Trebuchet MS,Italic"/>
+          <w:sz w:val="18"/>
+          <w:szCs w:val="18"/>
+        </w:rPr>
+        <w:t xml:space="preserve">Data Modeling &amp; Evaluation </w:t>
+      </w:r>
+    </w:p>
+    <w:p>
+      <w:pPr>
+        <w:pStyle w:val="NormalWeb"/>
+        <w:numPr>
+          <w:ilvl w:val="1"/>
+          <w:numId w:val="4"/>
+        </w:numPr>
+        <w:rPr>
+          <w:rFonts w:ascii="Trebuchet MS,Italic" w:hAnsi="Trebuchet MS,Italic"/>
+          <w:sz w:val="18"/>
+          <w:szCs w:val="18"/>
+        </w:rPr>
+      </w:pPr>
+      <w:r>
+        <w:rPr>
+          <w:rFonts w:ascii="Trebuchet MS,Italic" w:hAnsi="Trebuchet MS,Italic"/>
+          <w:sz w:val="18"/>
+          <w:szCs w:val="18"/>
+        </w:rPr>
+        <w:t xml:space="preserve">3.1.1 Define Model data including dummy variable, X, Y, Training, Test Dataset </w:t>
+      </w:r>
+    </w:p>
+    <w:p>
+      <w:pPr>
+        <w:pStyle w:val="NormalWeb"/>
+        <w:numPr>
+          <w:ilvl w:val="1"/>
+          <w:numId w:val="4"/>
+        </w:numPr>
+        <w:rPr>
+          <w:rFonts w:ascii="Trebuchet MS,Italic" w:hAnsi="Trebuchet MS,Italic"/>
+          <w:sz w:val="18"/>
+          <w:szCs w:val="18"/>
+        </w:rPr>
+      </w:pPr>
+      <w:r>
+        <w:rPr>
+          <w:rFonts w:ascii="Trebuchet MS,Italic" w:hAnsi="Trebuchet MS,Italic"/>
+          <w:sz w:val="18"/>
+          <w:szCs w:val="18"/>
+        </w:rPr>
+        <w:t xml:space="preserve">3.2 Function to build and asses the model which can be used generally for all the </w:t>
+      </w:r>
+    </w:p>
+    <w:p>
+      <w:pPr>
+        <w:pStyle w:val="NormalWeb"/>
+        <w:ind w:left="1440"/>
+        <w:rPr>
+          <w:rFonts w:ascii="Trebuchet MS,Italic" w:hAnsi="Trebuchet MS,Italic"/>
+          <w:sz w:val="18"/>
+          <w:szCs w:val="18"/>
+        </w:rPr>
+      </w:pPr>
+      <w:r>
+        <w:rPr>
+          <w:rFonts w:ascii="Trebuchet MS,Italic" w:hAnsi="Trebuchet MS,Italic"/>
+          <w:sz w:val="18"/>
+          <w:szCs w:val="18"/>
+        </w:rPr>
+        <w:t xml:space="preserve">Classification model </w:t>
+      </w:r>
+    </w:p>
+    <w:p>
+      <w:pPr>
+        <w:pStyle w:val="NormalWeb"/>
+        <w:numPr>
+          <w:ilvl w:val="1"/>
+          <w:numId w:val="4"/>
+        </w:numPr>
+        <w:rPr>
+          <w:rFonts w:ascii="Trebuchet MS,Italic" w:hAnsi="Trebuchet MS,Italic"/>
+          <w:sz w:val="18"/>
+          <w:szCs w:val="18"/>
+        </w:rPr>
+      </w:pPr>
+      <w:r>
+        <w:rPr>
+          <w:rFonts w:ascii="Trebuchet MS,Italic" w:hAnsi="Trebuchet MS,Italic"/>
+          <w:sz w:val="18"/>
+          <w:szCs w:val="18"/>
+        </w:rPr>
+        <w:t xml:space="preserve">3.3 Building Model </w:t>
+      </w:r>
+    </w:p>
+    <w:p>
+      <w:pPr>
+        <w:pStyle w:val="NormalWeb"/>
+        <w:numPr>
+          <w:ilvl w:val="2"/>
+          <w:numId w:val="4"/>
+        </w:numPr>
+        <w:rPr>
+          <w:rFonts w:ascii="Trebuchet MS,Italic" w:hAnsi="Trebuchet MS,Italic"/>
+          <w:sz w:val="18"/>
+          <w:szCs w:val="18"/>
+        </w:rPr>
+      </w:pPr>
+      <w:r>
+        <w:rPr>
+          <w:rFonts w:ascii="Trebuchet MS,Italic" w:hAnsi="Trebuchet MS,Italic"/>
+          <w:sz w:val="18"/>
+          <w:szCs w:val="18"/>
+        </w:rPr>
+        <w:t xml:space="preserve">3.3.1 Logistic Regression </w:t>
+      </w:r>
+    </w:p>
+    <w:p>
+      <w:pPr>
+        <w:pStyle w:val="NormalWeb"/>
+        <w:numPr>
+          <w:ilvl w:val="2"/>
+          <w:numId w:val="4"/>
+        </w:numPr>
+        <w:rPr>
+          <w:rFonts w:ascii="Trebuchet MS,Italic" w:hAnsi="Trebuchet MS,Italic"/>
+          <w:sz w:val="18"/>
+          <w:szCs w:val="18"/>
+        </w:rPr>
+      </w:pPr>
+      <w:r>
+        <w:rPr>
+          <w:rFonts w:ascii="Trebuchet MS,Italic" w:hAnsi="Trebuchet MS,Italic"/>
+          <w:sz w:val="18"/>
+          <w:szCs w:val="18"/>
+        </w:rPr>
+        <w:t xml:space="preserve">3.3.4 Decision trees </w:t>
+      </w:r>
+    </w:p>
+    <w:p>
+      <w:pPr>
+        <w:pStyle w:val="NormalWeb"/>
+        <w:numPr>
+          <w:ilvl w:val="2"/>
+          <w:numId w:val="4"/>
+        </w:numPr>
+        <w:rPr>
+          <w:rFonts w:ascii="Trebuchet MS,Italic" w:hAnsi="Trebuchet MS,Italic"/>
+          <w:sz w:val="18"/>
+          <w:szCs w:val="18"/>
+        </w:rPr>
+      </w:pPr>
+      <w:r>
+        <w:rPr>
+          <w:rFonts w:ascii="Trebuchet MS,Italic" w:hAnsi="Trebuchet MS,Italic"/>
+          <w:sz w:val="18"/>
+          <w:szCs w:val="18"/>
+        </w:rPr>
+        <w:t xml:space="preserve">3.3.5 Random Forest </w:t>
+      </w:r>
+    </w:p>
+    <w:p>
+      <w:pPr>
+        <w:pStyle w:val="NormalWeb"/>
+        <w:numPr>
+          <w:ilvl w:val="1"/>
+          <w:numId w:val="4"/>
+        </w:numPr>
+        <w:rPr>
+          <w:rFonts w:ascii="Trebuchet MS,Italic" w:hAnsi="Trebuchet MS,Italic"/>
+          <w:sz w:val="18"/>
+          <w:szCs w:val="18"/>
+        </w:rPr>
+      </w:pPr>
+      <w:r>
+        <w:rPr>
+          <w:rFonts w:ascii="Trebuchet MS,Italic" w:hAnsi="Trebuchet MS,Italic"/>
+          <w:sz w:val="18"/>
+          <w:szCs w:val="18"/>
+        </w:rPr>
+        <w:t xml:space="preserve">3.4 Model Evaluation </w:t>
+      </w:r>
+    </w:p>
+    <w:p>
+      <w:pPr>
+        <w:pStyle w:val="NormalWeb"/>
+        <w:numPr>
+          <w:ilvl w:val="2"/>
+          <w:numId w:val="4"/>
+        </w:numPr>
+        <w:rPr>
+          <w:rFonts w:ascii="Trebuchet MS,Italic" w:hAnsi="Trebuchet MS,Italic"/>
+          <w:sz w:val="18"/>
+          <w:szCs w:val="18"/>
+        </w:rPr>
+      </w:pPr>
+      <w:r>
+        <w:rPr>
+          <w:rFonts w:ascii="Trebuchet MS,Italic" w:hAnsi="Trebuchet MS,Italic"/>
+          <w:sz w:val="18"/>
+          <w:szCs w:val="18"/>
+        </w:rPr>
+        <w:t xml:space="preserve">ROC Curve for all models </w:t>
+      </w:r>
+    </w:p>
+    <w:p>
+      <w:pPr>
+        <w:pStyle w:val="NormalWeb"/>
+        <w:numPr>
+          <w:ilvl w:val="2"/>
+          <w:numId w:val="4"/>
+        </w:numPr>
+        <w:rPr>
+          <w:rFonts w:ascii="Trebuchet MS,Italic" w:hAnsi="Trebuchet MS,Italic"/>
+          <w:sz w:val="18"/>
+          <w:szCs w:val="18"/>
+        </w:rPr>
+      </w:pPr>
+      <w:r>
+        <w:rPr>
+          <w:rFonts w:ascii="Trebuchet MS,Italic" w:hAnsi="Trebuchet MS,Italic"/>
+          <w:sz w:val="18"/>
+          <w:szCs w:val="18"/>
+        </w:rPr>
+        <w:t xml:space="preserve">Confusion matrix </w:t>
+      </w:r>
+    </w:p>
+    <w:p>
+      <w:pPr>
+        <w:pStyle w:val="NormalWeb"/>
+        <w:numPr>
+          <w:ilvl w:val="0"/>
+          <w:numId w:val="4"/>
+        </w:numPr>
+        <w:rPr>
+          <w:rFonts w:ascii="Trebuchet MS,Italic" w:hAnsi="Trebuchet MS,Italic"/>
+          <w:sz w:val="18"/>
+          <w:szCs w:val="18"/>
+        </w:rPr>
+      </w:pPr>
+      <w:r>
+        <w:rPr>
+          <w:rFonts w:ascii="Trebuchet MS,Italic" w:hAnsi="Trebuchet MS,Italic"/>
+          <w:sz w:val="18"/>
+          <w:szCs w:val="18"/>
+        </w:rPr>
+        <w:t xml:space="preserve">Exporting Final Cleaned data, </w:t>
+      </w:r>
+      <w:proofErr w:type="gramStart"/>
+      <w:r>
+        <w:rPr>
+          <w:rFonts w:ascii="Trebuchet MS,Italic" w:hAnsi="Trebuchet MS,Italic"/>
+          <w:sz w:val="18"/>
+          <w:szCs w:val="18"/>
+        </w:rPr>
+        <w:t>Training</w:t>
+      </w:r>
+      <w:proofErr w:type="gramEnd"/>
+      <w:r>
+        <w:rPr>
+          <w:rFonts w:ascii="Trebuchet MS,Italic" w:hAnsi="Trebuchet MS,Italic"/>
+          <w:sz w:val="18"/>
+          <w:szCs w:val="18"/>
+        </w:rPr>
+        <w:t xml:space="preserve"> data, testing data and Prediction generated by the model on Testing Data </w:t>
+      </w:r>
+    </w:p>
+    <w:p>
+      <w:pPr>
+        <w:pStyle w:val="NormalWeb"/>
+        <w:numPr>
+          <w:ilvl w:val="0"/>
+          <w:numId w:val="4"/>
+        </w:numPr>
+        <w:rPr>
+          <w:rFonts w:ascii="Trebuchet MS,Italic" w:hAnsi="Trebuchet MS,Italic"/>
+          <w:sz w:val="18"/>
+          <w:szCs w:val="18"/>
+        </w:rPr>
+      </w:pPr>
+      <w:r>
+        <w:rPr>
+          <w:rFonts w:ascii="Trebuchet MS,Italic" w:hAnsi="Trebuchet MS,Italic"/>
+          <w:sz w:val="18"/>
+          <w:szCs w:val="18"/>
+        </w:rPr>
+        <w:t xml:space="preserve">CONCLUSION (INSIGHTS): </w:t>
+      </w:r>
+    </w:p>
+    <w:p>
+      <w:pPr>
+        <w:pStyle w:val="NormalWeb"/>
+        <w:numPr>
+          <w:ilvl w:val="0"/>
+          <w:numId w:val="4"/>
+        </w:numPr>
+        <w:rPr>
+          <w:rFonts w:ascii="Trebuchet MS,Italic" w:hAnsi="Trebuchet MS,Italic"/>
+          <w:sz w:val="18"/>
+          <w:szCs w:val="18"/>
+        </w:rPr>
+      </w:pPr>
+      <w:r>
+        <w:rPr>
+          <w:rFonts w:ascii="Trebuchet MS,Italic" w:hAnsi="Trebuchet MS,Italic"/>
+          <w:sz w:val="18"/>
+          <w:szCs w:val="18"/>
+        </w:rPr>
+        <w:t xml:space="preserve">Appendix/Reference </w:t>
+      </w:r>
+    </w:p>
+    <w:p/>
+    <w:p/>
+    <w:p>
+      <w:pPr>
+        <w:rPr>
+          <w:b/>
+          <w:sz w:val="32"/>
+          <w:szCs w:val="32"/>
+        </w:rPr>
+      </w:pPr>
+      <w:r>
+        <w:rPr>
+          <w:b/>
+          <w:sz w:val="32"/>
+          <w:szCs w:val="32"/>
+        </w:rPr>
+        <w:t>Data Schema</w:t>
+      </w:r>
+      <w:r>
+        <w:rPr>
+          <w:b/>
+          <w:sz w:val="32"/>
+          <w:szCs w:val="32"/>
+        </w:rPr>
         <w:t xml:space="preserve"> and Size</w:t>
       </w:r>
+      <w:r>
+        <w:rPr>
+          <w:b/>
+          <w:sz w:val="32"/>
+          <w:szCs w:val="32"/>
+        </w:rPr>
+        <w:t xml:space="preserve"> – Crystal </w:t>
+      </w:r>
     </w:p>
     <w:p>
       <w:pPr>
@@ -474,27 +885,23 @@
           <w:sz w:val="32"/>
         </w:rPr>
       </w:pPr>
-      <w:r>
-        <w:rPr>
-          <w:noProof/>
-        </w:rPr>
-        <w:t xml:space="preserve">             </w:t>
-      </w:r>
-      <w:r>
+    </w:p>
+    <w:p>
+      <w:pPr>
+        <w:ind w:left="-720"/>
         <w:rPr>
           <w:b/>
           <w:noProof/>
           <w:sz w:val="32"/>
         </w:rPr>
-        <w:t>Plan for Evaluation</w:t>
-      </w:r>
+      </w:pPr>
       <w:r>
         <w:rPr>
           <w:b/>
           <w:noProof/>
           <w:sz w:val="32"/>
         </w:rPr>
-        <w:t xml:space="preserve"> – Analysis of Results</w:t>
+        <w:t xml:space="preserve">          Plan Work Distribution </w:t>
       </w:r>
       <w:r>
         <w:rPr>
@@ -502,37 +909,367 @@
           <w:noProof/>
           <w:sz w:val="32"/>
         </w:rPr>
-        <w:t>/ Discussion</w:t>
-      </w:r>
-    </w:p>
-    <w:p>
-      <w:pPr>
-        <w:ind w:left="-720"/>
+        <w:t>Timeline</w:t>
+      </w:r>
+      <w:r>
         <w:rPr>
           <w:b/>
           <w:noProof/>
           <w:sz w:val="32"/>
         </w:rPr>
-      </w:pPr>
-    </w:p>
-    <w:p>
-      <w:pPr>
-        <w:ind w:left="-720"/>
-        <w:rPr>
-          <w:b/>
-          <w:sz w:val="36"/>
-        </w:rPr>
-      </w:pPr>
-      <w:r>
-        <w:rPr>
-          <w:b/>
-          <w:noProof/>
-          <w:sz w:val="32"/>
-        </w:rPr>
-        <w:lastRenderedPageBreak/>
-        <w:t xml:space="preserve">          Plan Work Distribution </w:t>
-      </w:r>
-    </w:p>
+        <w:t xml:space="preserve"> – Roshen</w:t>
+      </w:r>
+    </w:p>
+    <w:p>
+      <w:pPr>
+        <w:rPr>
+          <w:noProof/>
+        </w:rPr>
+      </w:pPr>
+      <w:r>
+        <w:rPr>
+          <w:noProof/>
+        </w:rPr>
+        <w:t>Wednesday, May 5</w:t>
+      </w:r>
+      <w:r>
+        <w:rPr>
+          <w:noProof/>
+          <w:vertAlign w:val="superscript"/>
+        </w:rPr>
+        <w:t>th</w:t>
+      </w:r>
+      <w:r>
+        <w:rPr>
+          <w:noProof/>
+        </w:rPr>
+        <w:t xml:space="preserve"> </w:t>
+      </w:r>
+      <w:r>
+        <w:rPr>
+          <w:noProof/>
+        </w:rPr>
+        <w:tab/>
+      </w:r>
+      <w:r>
+        <w:rPr>
+          <w:noProof/>
+        </w:rPr>
+        <w:tab/>
+      </w:r>
+      <w:r>
+        <w:rPr>
+          <w:noProof/>
+        </w:rPr>
+        <w:t>Proposal meeting</w:t>
+      </w:r>
+    </w:p>
+    <w:p>
+      <w:pPr>
+        <w:rPr>
+          <w:noProof/>
+        </w:rPr>
+      </w:pPr>
+      <w:r>
+        <w:rPr>
+          <w:noProof/>
+        </w:rPr>
+        <w:t>Saturday, May 8</w:t>
+      </w:r>
+      <w:r>
+        <w:rPr>
+          <w:noProof/>
+          <w:vertAlign w:val="superscript"/>
+        </w:rPr>
+        <w:t>th</w:t>
+      </w:r>
+      <w:r>
+        <w:rPr>
+          <w:noProof/>
+        </w:rPr>
+        <w:t xml:space="preserve"> </w:t>
+      </w:r>
+      <w:r>
+        <w:rPr>
+          <w:noProof/>
+        </w:rPr>
+        <w:tab/>
+      </w:r>
+      <w:r>
+        <w:rPr>
+          <w:noProof/>
+        </w:rPr>
+        <w:tab/>
+      </w:r>
+      <w:r>
+        <w:rPr>
+          <w:noProof/>
+        </w:rPr>
+        <w:t>Submit rough draft of proposal</w:t>
+      </w:r>
+    </w:p>
+    <w:p>
+      <w:pPr>
+        <w:rPr>
+          <w:noProof/>
+        </w:rPr>
+      </w:pPr>
+      <w:r>
+        <w:rPr>
+          <w:noProof/>
+        </w:rPr>
+        <w:t>Sunday, May 9</w:t>
+      </w:r>
+      <w:r>
+        <w:rPr>
+          <w:noProof/>
+          <w:vertAlign w:val="superscript"/>
+        </w:rPr>
+        <w:t>th</w:t>
+      </w:r>
+      <w:r>
+        <w:rPr>
+          <w:noProof/>
+        </w:rPr>
+        <w:t xml:space="preserve"> 5:15pm</w:t>
+      </w:r>
+      <w:r>
+        <w:rPr>
+          <w:noProof/>
+        </w:rPr>
+        <w:tab/>
+        <w:t xml:space="preserve">Follow up </w:t>
+      </w:r>
+    </w:p>
+    <w:p>
+      <w:pPr>
+        <w:rPr>
+          <w:noProof/>
+        </w:rPr>
+      </w:pPr>
+      <w:r>
+        <w:rPr>
+          <w:noProof/>
+        </w:rPr>
+        <w:t>Monday, May 10</w:t>
+      </w:r>
+      <w:r>
+        <w:rPr>
+          <w:noProof/>
+          <w:vertAlign w:val="superscript"/>
+        </w:rPr>
+        <w:t>th</w:t>
+      </w:r>
+      <w:r>
+        <w:rPr>
+          <w:noProof/>
+        </w:rPr>
+        <w:t xml:space="preserve"> </w:t>
+      </w:r>
+      <w:r>
+        <w:rPr>
+          <w:noProof/>
+        </w:rPr>
+        <w:tab/>
+      </w:r>
+      <w:r>
+        <w:rPr>
+          <w:noProof/>
+        </w:rPr>
+        <w:tab/>
+        <w:t xml:space="preserve">Submit final draft of proposal </w:t>
+      </w:r>
+    </w:p>
+    <w:p>
+      <w:pPr>
+        <w:rPr>
+          <w:noProof/>
+        </w:rPr>
+      </w:pPr>
+      <w:r>
+        <w:rPr>
+          <w:noProof/>
+        </w:rPr>
+        <w:t>Monday, May 17</w:t>
+      </w:r>
+      <w:r>
+        <w:rPr>
+          <w:noProof/>
+          <w:vertAlign w:val="superscript"/>
+        </w:rPr>
+        <w:t>th</w:t>
+      </w:r>
+      <w:r>
+        <w:rPr>
+          <w:noProof/>
+        </w:rPr>
+        <w:t xml:space="preserve"> </w:t>
+      </w:r>
+      <w:r>
+        <w:rPr>
+          <w:noProof/>
+        </w:rPr>
+        <w:tab/>
+      </w:r>
+      <w:r>
+        <w:rPr>
+          <w:noProof/>
+        </w:rPr>
+        <w:tab/>
+        <w:t xml:space="preserve">Data cleaned &amp; explored </w:t>
+      </w:r>
+    </w:p>
+    <w:p>
+      <w:pPr>
+        <w:rPr>
+          <w:noProof/>
+        </w:rPr>
+      </w:pPr>
+      <w:r>
+        <w:rPr>
+          <w:noProof/>
+        </w:rPr>
+        <w:t>Monday, May 24</w:t>
+      </w:r>
+      <w:r>
+        <w:rPr>
+          <w:noProof/>
+          <w:vertAlign w:val="superscript"/>
+        </w:rPr>
+        <w:t>th</w:t>
+      </w:r>
+      <w:r>
+        <w:rPr>
+          <w:noProof/>
+          <w:vertAlign w:val="superscript"/>
+        </w:rPr>
+        <w:t xml:space="preserve"> </w:t>
+      </w:r>
+      <w:r>
+        <w:rPr>
+          <w:noProof/>
+          <w:vertAlign w:val="superscript"/>
+        </w:rPr>
+        <w:tab/>
+      </w:r>
+      <w:r>
+        <w:rPr>
+          <w:noProof/>
+          <w:vertAlign w:val="superscript"/>
+        </w:rPr>
+        <w:tab/>
+      </w:r>
+      <w:r>
+        <w:rPr>
+          <w:noProof/>
+        </w:rPr>
+        <w:t>Analysis; Begin writing report; Begin looking for research references</w:t>
+      </w:r>
+    </w:p>
+    <w:p>
+      <w:pPr>
+        <w:rPr>
+          <w:noProof/>
+        </w:rPr>
+      </w:pPr>
+      <w:r>
+        <w:rPr>
+          <w:noProof/>
+        </w:rPr>
+        <w:t>Monday, May 31</w:t>
+      </w:r>
+      <w:r>
+        <w:rPr>
+          <w:noProof/>
+          <w:vertAlign w:val="superscript"/>
+        </w:rPr>
+        <w:t>st</w:t>
+      </w:r>
+      <w:r>
+        <w:rPr>
+          <w:noProof/>
+        </w:rPr>
+        <w:t xml:space="preserve"> </w:t>
+      </w:r>
+      <w:r>
+        <w:rPr>
+          <w:noProof/>
+        </w:rPr>
+        <w:tab/>
+      </w:r>
+      <w:r>
+        <w:rPr>
+          <w:noProof/>
+        </w:rPr>
+        <w:tab/>
+        <w:t>Finish rough draft of report; Add each person’s research reference;</w:t>
+      </w:r>
+      <w:r>
+        <w:rPr>
+          <w:noProof/>
+        </w:rPr>
+        <w:t xml:space="preserve"> </w:t>
+      </w:r>
+      <w:r>
+        <w:rPr>
+          <w:noProof/>
+        </w:rPr>
+        <w:t>Begin writing future work</w:t>
+      </w:r>
+      <w:r>
+        <w:rPr>
+          <w:noProof/>
+        </w:rPr>
+        <w:t xml:space="preserve">; </w:t>
+      </w:r>
+    </w:p>
+    <w:p>
+      <w:pPr>
+        <w:rPr>
+          <w:noProof/>
+        </w:rPr>
+      </w:pPr>
+      <w:r>
+        <w:rPr>
+          <w:noProof/>
+        </w:rPr>
+        <w:t>Monday, June 7</w:t>
+      </w:r>
+      <w:r>
+        <w:rPr>
+          <w:noProof/>
+          <w:vertAlign w:val="superscript"/>
+        </w:rPr>
+        <w:t>th</w:t>
+      </w:r>
+      <w:r>
+        <w:rPr>
+          <w:noProof/>
+        </w:rPr>
+        <w:t xml:space="preserve"> </w:t>
+      </w:r>
+      <w:r>
+        <w:rPr>
+          <w:noProof/>
+        </w:rPr>
+        <w:tab/>
+      </w:r>
+      <w:r>
+        <w:rPr>
+          <w:noProof/>
+        </w:rPr>
+        <w:tab/>
+      </w:r>
+      <w:bookmarkStart w:id="1" w:name="_GoBack"/>
+      <w:bookmarkEnd w:id="1"/>
+      <w:r>
+        <w:rPr>
+          <w:noProof/>
+        </w:rPr>
+        <w:t>Submit all deliverables &amp; team evaluations</w:t>
+      </w:r>
+    </w:p>
+    <w:p/>
     <w:sectPr>
       <w:pgSz w:w="12240" w:h="15840"/>
       <w:pgMar w:top="1440" w:right="1440" w:bottom="1440" w:left="1440" w:header="720" w:footer="720" w:gutter="0"/>
@@ -541,6 +1278,78 @@
     </w:sectPr>
   </w:body>
 </w:document>
+</file>
+
+<file path=word/comments.xml><?xml version="1.0" encoding="utf-8"?>
+<w:comments xmlns:wpc="http://schemas.microsoft.com/office/word/2010/wordprocessingCanvas" xmlns:cx="http://schemas.microsoft.com/office/drawing/2014/chartex" xmlns:cx1="http://schemas.microsoft.com/office/drawing/2015/9/8/chartex" xmlns:cx2="http://schemas.microsoft.com/office/drawing/2015/10/21/chartex" xmlns:cx3="http://schemas.microsoft.com/office/drawing/2016/5/9/chartex" xmlns:cx4="http://schemas.microsoft.com/office/drawing/2016/5/10/chartex" xmlns:cx5="http://schemas.microsoft.com/office/drawing/2016/5/11/chartex" xmlns:cx6="http://schemas.microsoft.com/office/drawing/2016/5/12/chartex" xmlns:cx7="http://schemas.microsoft.com/office/drawing/2016/5/13/chartex" xmlns:cx8="http://schemas.microsoft.com/office/drawing/2016/5/14/chartex" xmlns:mc="http://schemas.openxmlformats.org/markup-compatibility/2006" xmlns:aink="http://schemas.microsoft.com/office/drawing/2016/ink" xmlns:am3d="http://schemas.microsoft.com/office/drawing/2017/model3d" xmlns:o="urn:schemas-microsoft-com:office:office" xmlns:r="http://schemas.openxmlformats.org/officeDocument/2006/relationships" xmlns:m="http://schemas.openxmlformats.org/officeDocument/2006/math" xmlns:v="urn:schemas-microsoft-com:vml" xmlns:wp14="http://schemas.microsoft.com/office/word/2010/wordprocessingDrawing" xmlns:wp="http://schemas.openxmlformats.org/drawingml/2006/wordprocessingDrawing" xmlns:w10="urn:schemas-microsoft-com:office:word" xmlns:w="http://schemas.openxmlformats.org/wordprocessingml/2006/main" xmlns:w14="http://schemas.microsoft.com/office/word/2010/wordml" xmlns:w15="http://schemas.microsoft.com/office/word/2012/wordml" xmlns:w16cid="http://schemas.microsoft.com/office/word/2016/wordml/cid" xmlns:w16se="http://schemas.microsoft.com/office/word/2015/wordml/symex" xmlns:wpg="http://schemas.microsoft.com/office/word/2010/wordprocessingGroup" xmlns:wpi="http://schemas.microsoft.com/office/word/2010/wordprocessingInk" xmlns:wne="http://schemas.microsoft.com/office/word/2006/wordml" xmlns:wps="http://schemas.microsoft.com/office/word/2010/wordprocessingShape" mc:Ignorable="w14 w15 w16se w16cid wp14">
+  <w:comment w:id="0" w:author="Crystal Contreras" w:date="2021-05-05T17:10:00Z" w:initials="CC">
+    <w:p>
+      <w:pPr>
+        <w:pStyle w:val="CommentText"/>
+      </w:pPr>
+      <w:r>
+        <w:rPr>
+          <w:rStyle w:val="CommentReference"/>
+        </w:rPr>
+        <w:annotationRef/>
+      </w:r>
+      <w:r>
+        <w:t xml:space="preserve">I’ve taken the liberty of creating a remote repository where we can all save and share our code for the final project.  </w:t>
+      </w:r>
+    </w:p>
+    <w:p>
+      <w:pPr>
+        <w:pStyle w:val="CommentText"/>
+      </w:pPr>
+    </w:p>
+    <w:p>
+      <w:pPr>
+        <w:pStyle w:val="CommentText"/>
+      </w:pPr>
+      <w:r>
+        <w:t xml:space="preserve">So far, I saved our datasets, the Final Project pdf, and a Project Proposal template I saved from DSC 478 in a word file. </w:t>
+      </w:r>
+    </w:p>
+    <w:p>
+      <w:pPr>
+        <w:pStyle w:val="CommentText"/>
+      </w:pPr>
+    </w:p>
+    <w:p>
+      <w:pPr>
+        <w:pStyle w:val="CommentText"/>
+      </w:pPr>
+      <w:hyperlink r:id="rId1" w:history="1">
+        <w:r>
+          <w:rPr>
+            <w:rStyle w:val="Hyperlink"/>
+          </w:rPr>
+          <w:t>https://github.com/dsc423FinalProject/BankMarketing</w:t>
+        </w:r>
+      </w:hyperlink>
+      <w:r>
+        <w:t xml:space="preserve"> </w:t>
+      </w:r>
+    </w:p>
+    <w:p>
+      <w:pPr>
+        <w:pStyle w:val="CommentText"/>
+      </w:pPr>
+    </w:p>
+  </w:comment>
+</w:comments>
+</file>
+
+<file path=word/commentsExtended.xml><?xml version="1.0" encoding="utf-8"?>
+<w15:commentsEx xmlns:wpc="http://schemas.microsoft.com/office/word/2010/wordprocessingCanvas" xmlns:cx="http://schemas.microsoft.com/office/drawing/2014/chartex" xmlns:cx1="http://schemas.microsoft.com/office/drawing/2015/9/8/chartex" xmlns:cx2="http://schemas.microsoft.com/office/drawing/2015/10/21/chartex" xmlns:cx3="http://schemas.microsoft.com/office/drawing/2016/5/9/chartex" xmlns:cx4="http://schemas.microsoft.com/office/drawing/2016/5/10/chartex" xmlns:cx5="http://schemas.microsoft.com/office/drawing/2016/5/11/chartex" xmlns:cx6="http://schemas.microsoft.com/office/drawing/2016/5/12/chartex" xmlns:cx7="http://schemas.microsoft.com/office/drawing/2016/5/13/chartex" xmlns:cx8="http://schemas.microsoft.com/office/drawing/2016/5/14/chartex" xmlns:mc="http://schemas.openxmlformats.org/markup-compatibility/2006" xmlns:aink="http://schemas.microsoft.com/office/drawing/2016/ink" xmlns:am3d="http://schemas.microsoft.com/office/drawing/2017/model3d" xmlns:o="urn:schemas-microsoft-com:office:office" xmlns:r="http://schemas.openxmlformats.org/officeDocument/2006/relationships" xmlns:m="http://schemas.openxmlformats.org/officeDocument/2006/math" xmlns:v="urn:schemas-microsoft-com:vml" xmlns:wp14="http://schemas.microsoft.com/office/word/2010/wordprocessingDrawing" xmlns:wp="http://schemas.openxmlformats.org/drawingml/2006/wordprocessingDrawing" xmlns:w10="urn:schemas-microsoft-com:office:word" xmlns:w="http://schemas.openxmlformats.org/wordprocessingml/2006/main" xmlns:w14="http://schemas.microsoft.com/office/word/2010/wordml" xmlns:w15="http://schemas.microsoft.com/office/word/2012/wordml" xmlns:w16cid="http://schemas.microsoft.com/office/word/2016/wordml/cid" xmlns:w16se="http://schemas.microsoft.com/office/word/2015/wordml/symex" xmlns:wpg="http://schemas.microsoft.com/office/word/2010/wordprocessingGroup" xmlns:wpi="http://schemas.microsoft.com/office/word/2010/wordprocessingInk" xmlns:wne="http://schemas.microsoft.com/office/word/2006/wordml" xmlns:wps="http://schemas.microsoft.com/office/word/2010/wordprocessingShape" mc:Ignorable="w14 w15 w16se w16cid wp14">
+  <w15:commentEx w15:paraId="4BE46269" w15:done="0"/>
+</w15:commentsEx>
+</file>
+
+<file path=word/commentsIds.xml><?xml version="1.0" encoding="utf-8"?>
+<w16cid:commentsIds xmlns:wpc="http://schemas.microsoft.com/office/word/2010/wordprocessingCanvas" xmlns:cx="http://schemas.microsoft.com/office/drawing/2014/chartex" xmlns:cx1="http://schemas.microsoft.com/office/drawing/2015/9/8/chartex" xmlns:cx2="http://schemas.microsoft.com/office/drawing/2015/10/21/chartex" xmlns:cx3="http://schemas.microsoft.com/office/drawing/2016/5/9/chartex" xmlns:cx4="http://schemas.microsoft.com/office/drawing/2016/5/10/chartex" xmlns:cx5="http://schemas.microsoft.com/office/drawing/2016/5/11/chartex" xmlns:cx6="http://schemas.microsoft.com/office/drawing/2016/5/12/chartex" xmlns:cx7="http://schemas.microsoft.com/office/drawing/2016/5/13/chartex" xmlns:cx8="http://schemas.microsoft.com/office/drawing/2016/5/14/chartex" xmlns:mc="http://schemas.openxmlformats.org/markup-compatibility/2006" xmlns:aink="http://schemas.microsoft.com/office/drawing/2016/ink" xmlns:am3d="http://schemas.microsoft.com/office/drawing/2017/model3d" xmlns:o="urn:schemas-microsoft-com:office:office" xmlns:r="http://schemas.openxmlformats.org/officeDocument/2006/relationships" xmlns:m="http://schemas.openxmlformats.org/officeDocument/2006/math" xmlns:v="urn:schemas-microsoft-com:vml" xmlns:wp14="http://schemas.microsoft.com/office/word/2010/wordprocessingDrawing" xmlns:wp="http://schemas.openxmlformats.org/drawingml/2006/wordprocessingDrawing" xmlns:w10="urn:schemas-microsoft-com:office:word" xmlns:w="http://schemas.openxmlformats.org/wordprocessingml/2006/main" xmlns:w14="http://schemas.microsoft.com/office/word/2010/wordml" xmlns:w15="http://schemas.microsoft.com/office/word/2012/wordml" xmlns:w16cid="http://schemas.microsoft.com/office/word/2016/wordml/cid" xmlns:w16se="http://schemas.microsoft.com/office/word/2015/wordml/symex" xmlns:wpg="http://schemas.microsoft.com/office/word/2010/wordprocessingGroup" xmlns:wpi="http://schemas.microsoft.com/office/word/2010/wordprocessingInk" xmlns:wne="http://schemas.microsoft.com/office/word/2006/wordml" xmlns:wps="http://schemas.microsoft.com/office/word/2010/wordprocessingShape" mc:Ignorable="w14 w15 w16se w16cid wp14">
+  <w16cid:commentId w16cid:paraId="4BE46269" w16cid:durableId="243D5005"/>
+</w16cid:commentsIds>
 </file>
 
 <file path=word/numbering.xml><?xml version="1.0" encoding="utf-8"?>
@@ -658,6 +1467,119 @@
     </w:lvl>
   </w:abstractNum>
   <w:abstractNum w:abstractNumId="1" w15:restartNumberingAfterBreak="0">
+    <w:nsid w:val="073935DA"/>
+    <w:multiLevelType w:val="multilevel"/>
+    <w:tmpl w:val="7A86CB8C"/>
+    <w:lvl w:ilvl="0">
+      <w:start w:val="2"/>
+      <w:numFmt w:val="decimal"/>
+      <w:lvlText w:val="%1."/>
+      <w:lvlJc w:val="left"/>
+      <w:pPr>
+        <w:tabs>
+          <w:tab w:val="num" w:pos="720"/>
+        </w:tabs>
+        <w:ind w:left="720" w:hanging="360"/>
+      </w:pPr>
+    </w:lvl>
+    <w:lvl w:ilvl="1">
+      <w:start w:val="1"/>
+      <w:numFmt w:val="decimal"/>
+      <w:lvlText w:val="%2."/>
+      <w:lvlJc w:val="left"/>
+      <w:pPr>
+        <w:tabs>
+          <w:tab w:val="num" w:pos="1440"/>
+        </w:tabs>
+        <w:ind w:left="1440" w:hanging="360"/>
+      </w:pPr>
+    </w:lvl>
+    <w:lvl w:ilvl="2">
+      <w:start w:val="1"/>
+      <w:numFmt w:val="lowerRoman"/>
+      <w:lvlText w:val="%3."/>
+      <w:lvlJc w:val="right"/>
+      <w:pPr>
+        <w:tabs>
+          <w:tab w:val="num" w:pos="2160"/>
+        </w:tabs>
+        <w:ind w:left="2160" w:hanging="360"/>
+      </w:pPr>
+    </w:lvl>
+    <w:lvl w:ilvl="3">
+      <w:start w:val="1"/>
+      <w:numFmt w:val="decimal"/>
+      <w:lvlText w:val="%4."/>
+      <w:lvlJc w:val="left"/>
+      <w:pPr>
+        <w:tabs>
+          <w:tab w:val="num" w:pos="2880"/>
+        </w:tabs>
+        <w:ind w:left="2880" w:hanging="360"/>
+      </w:pPr>
+    </w:lvl>
+    <w:lvl w:ilvl="4" w:tentative="1">
+      <w:start w:val="1"/>
+      <w:numFmt w:val="decimal"/>
+      <w:lvlText w:val="%5."/>
+      <w:lvlJc w:val="left"/>
+      <w:pPr>
+        <w:tabs>
+          <w:tab w:val="num" w:pos="3600"/>
+        </w:tabs>
+        <w:ind w:left="3600" w:hanging="360"/>
+      </w:pPr>
+    </w:lvl>
+    <w:lvl w:ilvl="5" w:tentative="1">
+      <w:start w:val="1"/>
+      <w:numFmt w:val="decimal"/>
+      <w:lvlText w:val="%6."/>
+      <w:lvlJc w:val="left"/>
+      <w:pPr>
+        <w:tabs>
+          <w:tab w:val="num" w:pos="4320"/>
+        </w:tabs>
+        <w:ind w:left="4320" w:hanging="360"/>
+      </w:pPr>
+    </w:lvl>
+    <w:lvl w:ilvl="6" w:tentative="1">
+      <w:start w:val="1"/>
+      <w:numFmt w:val="decimal"/>
+      <w:lvlText w:val="%7."/>
+      <w:lvlJc w:val="left"/>
+      <w:pPr>
+        <w:tabs>
+          <w:tab w:val="num" w:pos="5040"/>
+        </w:tabs>
+        <w:ind w:left="5040" w:hanging="360"/>
+      </w:pPr>
+    </w:lvl>
+    <w:lvl w:ilvl="7" w:tentative="1">
+      <w:start w:val="1"/>
+      <w:numFmt w:val="decimal"/>
+      <w:lvlText w:val="%8."/>
+      <w:lvlJc w:val="left"/>
+      <w:pPr>
+        <w:tabs>
+          <w:tab w:val="num" w:pos="5760"/>
+        </w:tabs>
+        <w:ind w:left="5760" w:hanging="360"/>
+      </w:pPr>
+    </w:lvl>
+    <w:lvl w:ilvl="8" w:tentative="1">
+      <w:start w:val="1"/>
+      <w:numFmt w:val="decimal"/>
+      <w:lvlText w:val="%9."/>
+      <w:lvlJc w:val="left"/>
+      <w:pPr>
+        <w:tabs>
+          <w:tab w:val="num" w:pos="6480"/>
+        </w:tabs>
+        <w:ind w:left="6480" w:hanging="360"/>
+      </w:pPr>
+    </w:lvl>
+  </w:abstractNum>
+  <w:abstractNum w:abstractNumId="2" w15:restartNumberingAfterBreak="0">
     <w:nsid w:val="25160844"/>
     <w:multiLevelType w:val="multilevel"/>
     <w:tmpl w:val="A8E837A6"/>
@@ -806,7 +1728,7 @@
       </w:rPr>
     </w:lvl>
   </w:abstractNum>
-  <w:abstractNum w:abstractNumId="2" w15:restartNumberingAfterBreak="0">
+  <w:abstractNum w:abstractNumId="3" w15:restartNumberingAfterBreak="0">
     <w:nsid w:val="3F141A83"/>
     <w:multiLevelType w:val="hybridMultilevel"/>
     <w:tmpl w:val="8B8E559C"/>
@@ -922,12 +1844,23 @@
     <w:abstractNumId w:val="0"/>
   </w:num>
   <w:num w:numId="2">
+    <w:abstractNumId w:val="3"/>
+  </w:num>
+  <w:num w:numId="3">
     <w:abstractNumId w:val="2"/>
   </w:num>
-  <w:num w:numId="3">
+  <w:num w:numId="4">
     <w:abstractNumId w:val="1"/>
   </w:num>
 </w:numbering>
+</file>
+
+<file path=word/people.xml><?xml version="1.0" encoding="utf-8"?>
+<w15:people xmlns:wpc="http://schemas.microsoft.com/office/word/2010/wordprocessingCanvas" xmlns:cx="http://schemas.microsoft.com/office/drawing/2014/chartex" xmlns:cx1="http://schemas.microsoft.com/office/drawing/2015/9/8/chartex" xmlns:cx2="http://schemas.microsoft.com/office/drawing/2015/10/21/chartex" xmlns:cx3="http://schemas.microsoft.com/office/drawing/2016/5/9/chartex" xmlns:cx4="http://schemas.microsoft.com/office/drawing/2016/5/10/chartex" xmlns:cx5="http://schemas.microsoft.com/office/drawing/2016/5/11/chartex" xmlns:cx6="http://schemas.microsoft.com/office/drawing/2016/5/12/chartex" xmlns:cx7="http://schemas.microsoft.com/office/drawing/2016/5/13/chartex" xmlns:cx8="http://schemas.microsoft.com/office/drawing/2016/5/14/chartex" xmlns:mc="http://schemas.openxmlformats.org/markup-compatibility/2006" xmlns:aink="http://schemas.microsoft.com/office/drawing/2016/ink" xmlns:am3d="http://schemas.microsoft.com/office/drawing/2017/model3d" xmlns:o="urn:schemas-microsoft-com:office:office" xmlns:r="http://schemas.openxmlformats.org/officeDocument/2006/relationships" xmlns:m="http://schemas.openxmlformats.org/officeDocument/2006/math" xmlns:v="urn:schemas-microsoft-com:vml" xmlns:wp14="http://schemas.microsoft.com/office/word/2010/wordprocessingDrawing" xmlns:wp="http://schemas.openxmlformats.org/drawingml/2006/wordprocessingDrawing" xmlns:w10="urn:schemas-microsoft-com:office:word" xmlns:w="http://schemas.openxmlformats.org/wordprocessingml/2006/main" xmlns:w14="http://schemas.microsoft.com/office/word/2010/wordml" xmlns:w15="http://schemas.microsoft.com/office/word/2012/wordml" xmlns:w16cid="http://schemas.microsoft.com/office/word/2016/wordml/cid" xmlns:w16se="http://schemas.microsoft.com/office/word/2015/wordml/symex" xmlns:wpg="http://schemas.microsoft.com/office/word/2010/wordprocessingGroup" xmlns:wpi="http://schemas.microsoft.com/office/word/2010/wordprocessingInk" xmlns:wne="http://schemas.microsoft.com/office/word/2006/wordml" xmlns:wps="http://schemas.microsoft.com/office/word/2010/wordprocessingShape" mc:Ignorable="w14 w15 w16se w16cid wp14">
+  <w15:person w15:author="Crystal Contreras">
+    <w15:presenceInfo w15:providerId="None" w15:userId="Crystal Contreras"/>
+  </w15:person>
+</w15:people>
 </file>
 
 <file path=word/styles.xml><?xml version="1.0" encoding="utf-8"?>
@@ -1406,6 +2339,116 @@
       <w:lang w:eastAsia="ko-KR"/>
     </w:rPr>
   </w:style>
+  <w:style w:type="character" w:styleId="CommentReference">
+    <w:name w:val="annotation reference"/>
+    <w:basedOn w:val="DefaultParagraphFont"/>
+    <w:uiPriority w:val="99"/>
+    <w:semiHidden/>
+    <w:unhideWhenUsed/>
+    <w:rsid w:val="000D12A3"/>
+    <w:rPr>
+      <w:sz w:val="16"/>
+      <w:szCs w:val="16"/>
+    </w:rPr>
+  </w:style>
+  <w:style w:type="paragraph" w:styleId="CommentText">
+    <w:name w:val="annotation text"/>
+    <w:basedOn w:val="Normal"/>
+    <w:link w:val="CommentTextChar"/>
+    <w:uiPriority w:val="99"/>
+    <w:semiHidden/>
+    <w:unhideWhenUsed/>
+    <w:rsid w:val="000D12A3"/>
+    <w:rPr>
+      <w:sz w:val="20"/>
+      <w:szCs w:val="20"/>
+    </w:rPr>
+  </w:style>
+  <w:style w:type="character" w:customStyle="1" w:styleId="CommentTextChar">
+    <w:name w:val="Comment Text Char"/>
+    <w:basedOn w:val="DefaultParagraphFont"/>
+    <w:link w:val="CommentText"/>
+    <w:uiPriority w:val="99"/>
+    <w:semiHidden/>
+    <w:rsid w:val="000D12A3"/>
+    <w:rPr>
+      <w:sz w:val="20"/>
+      <w:szCs w:val="20"/>
+    </w:rPr>
+  </w:style>
+  <w:style w:type="paragraph" w:styleId="CommentSubject">
+    <w:name w:val="annotation subject"/>
+    <w:basedOn w:val="CommentText"/>
+    <w:next w:val="CommentText"/>
+    <w:link w:val="CommentSubjectChar"/>
+    <w:uiPriority w:val="99"/>
+    <w:semiHidden/>
+    <w:unhideWhenUsed/>
+    <w:rsid w:val="000D12A3"/>
+    <w:rPr>
+      <w:b/>
+      <w:bCs/>
+    </w:rPr>
+  </w:style>
+  <w:style w:type="character" w:customStyle="1" w:styleId="CommentSubjectChar">
+    <w:name w:val="Comment Subject Char"/>
+    <w:basedOn w:val="CommentTextChar"/>
+    <w:link w:val="CommentSubject"/>
+    <w:uiPriority w:val="99"/>
+    <w:semiHidden/>
+    <w:rsid w:val="000D12A3"/>
+    <w:rPr>
+      <w:b/>
+      <w:bCs/>
+      <w:sz w:val="20"/>
+      <w:szCs w:val="20"/>
+    </w:rPr>
+  </w:style>
+  <w:style w:type="character" w:styleId="UnresolvedMention">
+    <w:name w:val="Unresolved Mention"/>
+    <w:basedOn w:val="DefaultParagraphFont"/>
+    <w:uiPriority w:val="99"/>
+    <w:semiHidden/>
+    <w:unhideWhenUsed/>
+    <w:rsid w:val="00BB11EB"/>
+    <w:rPr>
+      <w:color w:val="605E5C"/>
+      <w:shd w:val="clear" w:color="auto" w:fill="E1DFDD"/>
+    </w:rPr>
+  </w:style>
+  <w:style w:type="paragraph" w:styleId="Title">
+    <w:name w:val="Title"/>
+    <w:basedOn w:val="Normal"/>
+    <w:next w:val="Normal"/>
+    <w:link w:val="TitleChar"/>
+    <w:uiPriority w:val="10"/>
+    <w:qFormat/>
+    <w:rsid w:val="00BB11EB"/>
+    <w:pPr>
+      <w:contextualSpacing/>
+    </w:pPr>
+    <w:rPr>
+      <w:rFonts w:asciiTheme="majorHAnsi" w:eastAsiaTheme="majorEastAsia" w:hAnsiTheme="majorHAnsi" w:cstheme="majorBidi"/>
+      <w:spacing w:val="-10"/>
+      <w:kern w:val="28"/>
+      <w:sz w:val="56"/>
+      <w:szCs w:val="56"/>
+    </w:rPr>
+  </w:style>
+  <w:style w:type="character" w:customStyle="1" w:styleId="TitleChar">
+    <w:name w:val="Title Char"/>
+    <w:basedOn w:val="DefaultParagraphFont"/>
+    <w:link w:val="Title"/>
+    <w:uiPriority w:val="10"/>
+    <w:rsid w:val="00BB11EB"/>
+    <w:rPr>
+      <w:rFonts w:asciiTheme="majorHAnsi" w:eastAsiaTheme="majorEastAsia" w:hAnsiTheme="majorHAnsi" w:cstheme="majorBidi"/>
+      <w:spacing w:val="-10"/>
+      <w:kern w:val="28"/>
+      <w:sz w:val="56"/>
+      <w:szCs w:val="56"/>
+    </w:rPr>
+  </w:style>
 </w:styles>
 </file>
 

</xml_diff>

<commit_message>
Including Jupyter Notebook with data stats.  Will be useful for data cleaning later.
</commit_message>
<xml_diff>
--- a/Project_Proposal_Template.docx
+++ b/Project_Proposal_Template.docx
@@ -38,50 +38,92 @@
           <w:b/>
           <w:sz w:val="32"/>
         </w:rPr>
-        <w:t>23</w:t>
+        <w:t xml:space="preserve">23  </w:t>
       </w:r>
       <w:r>
         <w:rPr>
           <w:b/>
           <w:sz w:val="32"/>
         </w:rPr>
-        <w:t xml:space="preserve">  </w:t>
-      </w:r>
+        <w:t>Project Proposal</w:t>
+      </w:r>
+    </w:p>
+    <w:p>
+      <w:pPr>
+        <w:rPr>
+          <w:sz w:val="32"/>
+        </w:rPr>
+      </w:pPr>
       <w:r>
         <w:rPr>
           <w:b/>
           <w:sz w:val="32"/>
         </w:rPr>
-        <w:t xml:space="preserve">Project </w:t>
-      </w:r>
-      <w:commentRangeStart w:id="0"/>
+        <w:t xml:space="preserve">Morgan Cho, Crystal Contreras, Todd </w:t>
+      </w:r>
+      <w:proofErr w:type="spellStart"/>
       <w:r>
         <w:rPr>
           <w:b/>
           <w:sz w:val="32"/>
         </w:rPr>
-        <w:t>Proposal</w:t>
-      </w:r>
-      <w:commentRangeEnd w:id="0"/>
-      <w:r>
-        <w:rPr>
-          <w:rStyle w:val="CommentReference"/>
-        </w:rPr>
-        <w:commentReference w:id="0"/>
-      </w:r>
-    </w:p>
-    <w:p>
-      <w:pPr>
-        <w:rPr>
-          <w:sz w:val="32"/>
-        </w:rPr>
-      </w:pPr>
+        <w:t>Lehky</w:t>
+      </w:r>
+      <w:proofErr w:type="spellEnd"/>
       <w:r>
         <w:rPr>
           <w:b/>
           <w:sz w:val="32"/>
         </w:rPr>
-        <w:t xml:space="preserve">Team members </w:t>
+        <w:t xml:space="preserve">, Keerthi </w:t>
+      </w:r>
+      <w:proofErr w:type="spellStart"/>
+      <w:r>
+        <w:rPr>
+          <w:b/>
+          <w:sz w:val="32"/>
+        </w:rPr>
+        <w:t>Surendranath</w:t>
+      </w:r>
+      <w:proofErr w:type="spellEnd"/>
+      <w:r>
+        <w:rPr>
+          <w:b/>
+          <w:sz w:val="32"/>
+        </w:rPr>
+        <w:t xml:space="preserve"> Rao </w:t>
+      </w:r>
+      <w:proofErr w:type="spellStart"/>
+      <w:r>
+        <w:rPr>
+          <w:b/>
+          <w:sz w:val="32"/>
+        </w:rPr>
+        <w:t>Mirajkar</w:t>
+      </w:r>
+      <w:proofErr w:type="spellEnd"/>
+      <w:r>
+        <w:rPr>
+          <w:b/>
+          <w:sz w:val="32"/>
+        </w:rPr>
+        <w:t xml:space="preserve">, &amp; </w:t>
+      </w:r>
+      <w:proofErr w:type="spellStart"/>
+      <w:r>
+        <w:rPr>
+          <w:b/>
+          <w:sz w:val="32"/>
+        </w:rPr>
+        <w:t>Roshen</w:t>
+      </w:r>
+      <w:proofErr w:type="spellEnd"/>
+      <w:r>
+        <w:rPr>
+          <w:b/>
+          <w:sz w:val="32"/>
+        </w:rPr>
+        <w:t xml:space="preserve"> Samuel</w:t>
       </w:r>
     </w:p>
     <w:p>
@@ -551,7 +593,7 @@
           <w:sz w:val="18"/>
           <w:szCs w:val="18"/>
         </w:rPr>
-        <w:t xml:space="preserve">3.1.1 Define Model data including dummy variable, X, Y, Training, Test Dataset </w:t>
+        <w:t xml:space="preserve">Define Model data including dummy variable, X, Y, Training, Test Dataset </w:t>
       </w:r>
     </w:p>
     <w:p>
@@ -573,7 +615,7 @@
           <w:sz w:val="18"/>
           <w:szCs w:val="18"/>
         </w:rPr>
-        <w:t xml:space="preserve">3.2 Function to build and asses the model which can be used generally for all the </w:t>
+        <w:t xml:space="preserve">Function to build and asses the model which can be used generally for all the </w:t>
       </w:r>
     </w:p>
     <w:p>
@@ -614,7 +656,7 @@
           <w:sz w:val="18"/>
           <w:szCs w:val="18"/>
         </w:rPr>
-        <w:t xml:space="preserve">3.3 Building Model </w:t>
+        <w:t xml:space="preserve">Building Model </w:t>
       </w:r>
     </w:p>
     <w:p>
@@ -636,7 +678,7 @@
           <w:sz w:val="18"/>
           <w:szCs w:val="18"/>
         </w:rPr>
-        <w:t xml:space="preserve">3.3.1 Logistic Regression </w:t>
+        <w:t xml:space="preserve">Logistic Regression </w:t>
       </w:r>
     </w:p>
     <w:p>
@@ -658,7 +700,15 @@
           <w:sz w:val="18"/>
           <w:szCs w:val="18"/>
         </w:rPr>
-        <w:t xml:space="preserve">3.3.4 Decision trees </w:t>
+        <w:t>D</w:t>
+      </w:r>
+      <w:r>
+        <w:rPr>
+          <w:rFonts w:ascii="Trebuchet MS,Italic" w:hAnsi="Trebuchet MS,Italic"/>
+          <w:sz w:val="18"/>
+          <w:szCs w:val="18"/>
+        </w:rPr>
+        <w:t xml:space="preserve">ecision trees </w:t>
       </w:r>
     </w:p>
     <w:p>
@@ -680,7 +730,7 @@
           <w:sz w:val="18"/>
           <w:szCs w:val="18"/>
         </w:rPr>
-        <w:t xml:space="preserve">3.3.5 Random Forest </w:t>
+        <w:t xml:space="preserve">Random Forest </w:t>
       </w:r>
     </w:p>
     <w:p>
@@ -702,7 +752,7 @@
           <w:sz w:val="18"/>
           <w:szCs w:val="18"/>
         </w:rPr>
-        <w:t xml:space="preserve">3.4 Model Evaluation </w:t>
+        <w:t xml:space="preserve">Model Evaluation </w:t>
       </w:r>
     </w:p>
     <w:p>
@@ -870,38 +920,2283 @@
     </w:p>
     <w:p>
       <w:pPr>
+        <w:rPr>
+          <w:noProof/>
+        </w:rPr>
+      </w:pPr>
+      <w:r>
+        <w:rPr>
+          <w:noProof/>
+        </w:rPr>
+        <w:t xml:space="preserve">Dataset name: </w:t>
+      </w:r>
+      <w:r>
+        <w:rPr>
+          <w:noProof/>
+        </w:rPr>
+        <w:tab/>
+      </w:r>
+      <w:r>
+        <w:rPr>
+          <w:noProof/>
+        </w:rPr>
+        <w:tab/>
+      </w:r>
+      <w:r>
+        <w:rPr>
+          <w:noProof/>
+        </w:rPr>
+        <w:tab/>
+      </w:r>
+      <w:r>
+        <w:rPr>
+          <w:noProof/>
+        </w:rPr>
+        <w:t>bank-additional.csv</w:t>
+      </w:r>
+    </w:p>
+    <w:p>
+      <w:pPr>
+        <w:rPr>
+          <w:noProof/>
+        </w:rPr>
+      </w:pPr>
+    </w:p>
+    <w:p>
+      <w:pPr>
+        <w:rPr>
+          <w:noProof/>
+        </w:rPr>
+      </w:pPr>
+      <w:r>
+        <w:rPr>
+          <w:noProof/>
+        </w:rPr>
+        <w:t xml:space="preserve">UCI Dataset URL: </w:t>
+      </w:r>
+      <w:r>
+        <w:rPr>
+          <w:noProof/>
+        </w:rPr>
+        <w:tab/>
+      </w:r>
+      <w:r>
+        <w:rPr>
+          <w:noProof/>
+        </w:rPr>
+        <w:tab/>
+      </w:r>
+      <w:r>
+        <w:rPr>
+          <w:noProof/>
+        </w:rPr>
+        <w:tab/>
+      </w:r>
+      <w:r>
+        <w:rPr>
+          <w:noProof/>
+        </w:rPr>
+        <w:fldChar w:fldCharType="begin"/>
+      </w:r>
+      <w:r>
+        <w:rPr>
+          <w:noProof/>
+        </w:rPr>
+        <w:instrText xml:space="preserve"> HYPERLINK "</w:instrText>
+      </w:r>
+      <w:r>
+        <w:rPr>
+          <w:noProof/>
+        </w:rPr>
+        <w:instrText>https://archive.ics.uci.edu/ml/datasets/Bank+Marketing</w:instrText>
+      </w:r>
+      <w:r>
+        <w:rPr>
+          <w:noProof/>
+        </w:rPr>
+        <w:instrText xml:space="preserve">" </w:instrText>
+      </w:r>
+      <w:r>
+        <w:rPr>
+          <w:noProof/>
+        </w:rPr>
+        <w:fldChar w:fldCharType="separate"/>
+      </w:r>
+      <w:r>
+        <w:rPr>
+          <w:rStyle w:val="Hyperlink"/>
+          <w:noProof/>
+        </w:rPr>
+        <w:t>https://archive.ics.uci.edu/ml/datasets/Bank+Marketing</w:t>
+      </w:r>
+      <w:r>
+        <w:rPr>
+          <w:noProof/>
+        </w:rPr>
+        <w:fldChar w:fldCharType="end"/>
+      </w:r>
+      <w:r>
+        <w:rPr>
+          <w:noProof/>
+        </w:rPr>
+        <w:t xml:space="preserve"> </w:t>
+      </w:r>
+    </w:p>
+    <w:p>
+      <w:pPr>
+        <w:rPr>
+          <w:noProof/>
+        </w:rPr>
+      </w:pPr>
+    </w:p>
+    <w:p>
+      <w:pPr>
+        <w:rPr>
+          <w:noProof/>
+        </w:rPr>
+      </w:pPr>
+      <w:r>
+        <w:rPr>
+          <w:noProof/>
+        </w:rPr>
+        <w:t>Brief Description:</w:t>
+      </w:r>
+      <w:r>
+        <w:rPr>
+          <w:noProof/>
+        </w:rPr>
+        <w:tab/>
+      </w:r>
+      <w:r>
+        <w:rPr>
+          <w:noProof/>
+        </w:rPr>
+        <w:tab/>
+      </w:r>
+      <w:r>
+        <w:rPr>
+          <w:noProof/>
+        </w:rPr>
+        <w:tab/>
+        <w:t>This dataset contains client information from a Portueguese banking institution.  The data contains a mix of numerical and categorical variables collected to look for patterns in clients that opted ‘yes’ to making a bank term deposit from a phone marketing campaign.</w:t>
+      </w:r>
+    </w:p>
+    <w:p>
+      <w:pPr>
+        <w:rPr>
+          <w:noProof/>
+        </w:rPr>
+      </w:pPr>
+    </w:p>
+    <w:p>
+      <w:pPr>
+        <w:rPr>
+          <w:noProof/>
+        </w:rPr>
+      </w:pPr>
+      <w:r>
+        <w:rPr>
+          <w:noProof/>
+        </w:rPr>
+        <w:t>Number of observations:</w:t>
+      </w:r>
+      <w:r>
+        <w:rPr>
+          <w:noProof/>
+        </w:rPr>
+        <w:tab/>
+      </w:r>
+      <w:r>
+        <w:rPr>
+          <w:noProof/>
+        </w:rPr>
+        <w:tab/>
+      </w:r>
+      <w:r>
+        <w:rPr>
+          <w:noProof/>
+        </w:rPr>
+        <w:tab/>
+      </w:r>
+      <w:r>
+        <w:rPr>
+          <w:noProof/>
+        </w:rPr>
+        <w:t>4,119</w:t>
+      </w:r>
+    </w:p>
+    <w:p>
+      <w:pPr>
+        <w:ind w:left="1440" w:firstLine="720"/>
+        <w:rPr>
+          <w:noProof/>
+        </w:rPr>
+      </w:pPr>
+    </w:p>
+    <w:p>
+      <w:pPr>
+        <w:rPr>
+          <w:noProof/>
+        </w:rPr>
+      </w:pPr>
+      <w:r>
+        <w:rPr>
+          <w:noProof/>
+        </w:rPr>
+        <w:t>Number of Dependent Variables:</w:t>
+      </w:r>
+      <w:r>
+        <w:rPr>
+          <w:noProof/>
+        </w:rPr>
+        <w:tab/>
+      </w:r>
+      <w:r>
+        <w:rPr>
+          <w:noProof/>
+        </w:rPr>
+        <w:tab/>
+        <w:t>1</w:t>
+      </w:r>
+    </w:p>
+    <w:p>
+      <w:pPr>
+        <w:rPr>
+          <w:noProof/>
+        </w:rPr>
+      </w:pPr>
+    </w:p>
+    <w:p>
+      <w:pPr>
+        <w:rPr>
+          <w:noProof/>
+        </w:rPr>
+      </w:pPr>
+      <w:r>
+        <w:rPr>
+          <w:noProof/>
+        </w:rPr>
+        <w:t>Description of Dependent Variable:</w:t>
+      </w:r>
+      <w:r>
+        <w:rPr>
+          <w:noProof/>
+        </w:rPr>
+        <w:tab/>
+      </w:r>
+      <w:r>
+        <w:rPr>
+          <w:noProof/>
+        </w:rPr>
+        <w:tab/>
+        <w:t xml:space="preserve">A categorical, binary attribute determining whether a client subscribed to a bank deposit or not. </w:t>
+      </w:r>
+    </w:p>
+    <w:p>
+      <w:pPr>
+        <w:rPr>
+          <w:noProof/>
+        </w:rPr>
+      </w:pPr>
+    </w:p>
+    <w:p>
+      <w:pPr>
+        <w:rPr>
+          <w:noProof/>
+        </w:rPr>
+      </w:pPr>
+      <w:r>
+        <w:rPr>
+          <w:noProof/>
+        </w:rPr>
+        <w:t>Number of Independent Variables:</w:t>
+      </w:r>
+      <w:r>
+        <w:rPr>
+          <w:noProof/>
+        </w:rPr>
+        <w:tab/>
+      </w:r>
+      <w:r>
+        <w:rPr>
+          <w:noProof/>
+        </w:rPr>
+        <w:tab/>
+      </w:r>
+      <w:r>
+        <w:rPr>
+          <w:noProof/>
+        </w:rPr>
+        <w:t>20</w:t>
+      </w:r>
+    </w:p>
+    <w:p>
+      <w:pPr>
+        <w:rPr>
+          <w:noProof/>
+        </w:rPr>
+      </w:pPr>
+    </w:p>
+    <w:p>
+      <w:pPr>
+        <w:rPr>
+          <w:noProof/>
+        </w:rPr>
+      </w:pPr>
+      <w:r>
+        <w:rPr>
+          <w:noProof/>
+        </w:rPr>
+        <w:t xml:space="preserve">Description of </w:t>
+      </w:r>
+      <w:r>
+        <w:rPr>
+          <w:noProof/>
+        </w:rPr>
+        <w:t>Ind</w:t>
+      </w:r>
+      <w:r>
+        <w:rPr>
+          <w:noProof/>
+        </w:rPr>
+        <w:t>ependent Variables:</w:t>
+      </w:r>
+    </w:p>
+    <w:p>
+      <w:pPr>
+        <w:rPr>
+          <w:b/>
+          <w:noProof/>
+        </w:rPr>
+      </w:pPr>
+      <w:r>
+        <w:rPr>
+          <w:b/>
+          <w:noProof/>
+        </w:rPr>
+        <w:tab/>
+        <w:t>Numerical:</w:t>
+      </w:r>
+    </w:p>
+    <w:p>
+      <w:pPr>
+        <w:pStyle w:val="ListParagraph"/>
+        <w:numPr>
+          <w:ilvl w:val="0"/>
+          <w:numId w:val="6"/>
+        </w:numPr>
+        <w:rPr>
+          <w:noProof/>
+        </w:rPr>
+      </w:pPr>
+      <w:r>
+        <w:rPr>
+          <w:noProof/>
+        </w:rPr>
+        <w:t>Age</w:t>
+      </w:r>
+    </w:p>
+    <w:p>
+      <w:pPr>
+        <w:pStyle w:val="ListParagraph"/>
+        <w:numPr>
+          <w:ilvl w:val="0"/>
+          <w:numId w:val="6"/>
+        </w:numPr>
+        <w:rPr>
+          <w:noProof/>
+        </w:rPr>
+      </w:pPr>
+      <w:r>
+        <w:rPr>
+          <w:noProof/>
+        </w:rPr>
+        <w:t>D</w:t>
+      </w:r>
+      <w:r>
+        <w:rPr>
+          <w:noProof/>
+        </w:rPr>
+        <w:t>uration</w:t>
+      </w:r>
+      <w:r>
+        <w:rPr>
+          <w:noProof/>
+        </w:rPr>
+        <w:t xml:space="preserve"> (</w:t>
+      </w:r>
+      <w:r>
+        <w:rPr>
+          <w:noProof/>
+        </w:rPr>
+        <w:t>last contact duration, in seconds</w:t>
+      </w:r>
+      <w:r>
+        <w:rPr>
+          <w:noProof/>
+        </w:rPr>
+        <w:t>)</w:t>
+      </w:r>
+    </w:p>
+    <w:p>
+      <w:pPr>
+        <w:pStyle w:val="ListParagraph"/>
+        <w:numPr>
+          <w:ilvl w:val="1"/>
+          <w:numId w:val="6"/>
+        </w:numPr>
+        <w:rPr>
+          <w:noProof/>
+        </w:rPr>
+      </w:pPr>
+      <w:r>
+        <w:rPr>
+          <w:noProof/>
+        </w:rPr>
+        <w:t>Important note</w:t>
+      </w:r>
+      <w:r>
+        <w:rPr>
+          <w:noProof/>
+        </w:rPr>
+        <w:t xml:space="preserve"> from the authors regarding this attribute: “</w:t>
+      </w:r>
+      <w:r>
+        <w:rPr>
+          <w:noProof/>
+        </w:rPr>
+        <w:t>this attribute highly affects the output target (e.g., if duration=0 then y="no"). Yet, the duration is not known before a call is performed. Also, after the end of the call y is obviously known. Thus, this input should only be included for benchmark purposes and should be discarded if the intention is to have a realistic predictive model.</w:t>
+      </w:r>
+      <w:r>
+        <w:rPr>
+          <w:noProof/>
+        </w:rPr>
+        <w:t xml:space="preserve">” </w:t>
+      </w:r>
+      <w:sdt>
+        <w:sdtPr>
+          <w:rPr>
+            <w:noProof/>
+          </w:rPr>
+          <w:id w:val="-2282178"/>
+          <w:citation/>
+        </w:sdtPr>
+        <w:sdtContent>
+          <w:r>
+            <w:rPr>
+              <w:noProof/>
+            </w:rPr>
+            <w:fldChar w:fldCharType="begin"/>
+          </w:r>
+          <w:r>
+            <w:rPr>
+              <w:noProof/>
+            </w:rPr>
+            <w:instrText xml:space="preserve"> CITATION SMo14 \l 1033 </w:instrText>
+          </w:r>
+          <w:r>
+            <w:rPr>
+              <w:noProof/>
+            </w:rPr>
+            <w:fldChar w:fldCharType="separate"/>
+          </w:r>
+          <w:r>
+            <w:rPr>
+              <w:noProof/>
+            </w:rPr>
+            <w:t>(S. Moro)</w:t>
+          </w:r>
+          <w:r>
+            <w:rPr>
+              <w:noProof/>
+            </w:rPr>
+            <w:fldChar w:fldCharType="end"/>
+          </w:r>
+        </w:sdtContent>
+      </w:sdt>
+      <w:r>
+        <w:rPr>
+          <w:noProof/>
+        </w:rPr>
+        <w:t xml:space="preserve"> </w:t>
+      </w:r>
+    </w:p>
+    <w:p>
+      <w:pPr>
+        <w:pStyle w:val="ListParagraph"/>
+        <w:numPr>
+          <w:ilvl w:val="0"/>
+          <w:numId w:val="6"/>
+        </w:numPr>
+        <w:rPr>
+          <w:noProof/>
+        </w:rPr>
+      </w:pPr>
+      <w:r>
+        <w:rPr>
+          <w:noProof/>
+        </w:rPr>
+        <w:t>C</w:t>
+      </w:r>
+      <w:r>
+        <w:rPr>
+          <w:noProof/>
+        </w:rPr>
+        <w:t>ampaign</w:t>
+      </w:r>
+    </w:p>
+    <w:p>
+      <w:pPr>
+        <w:pStyle w:val="ListParagraph"/>
+        <w:numPr>
+          <w:ilvl w:val="1"/>
+          <w:numId w:val="6"/>
+        </w:numPr>
+        <w:rPr>
+          <w:noProof/>
+        </w:rPr>
+      </w:pPr>
+      <w:r>
+        <w:rPr>
+          <w:noProof/>
+        </w:rPr>
+        <w:t xml:space="preserve">“Number of contacts performed during this campaign and for this client” </w:t>
+      </w:r>
+      <w:sdt>
+        <w:sdtPr>
+          <w:rPr>
+            <w:noProof/>
+          </w:rPr>
+          <w:id w:val="742850763"/>
+          <w:citation/>
+        </w:sdtPr>
+        <w:sdtContent>
+          <w:r>
+            <w:rPr>
+              <w:noProof/>
+            </w:rPr>
+            <w:fldChar w:fldCharType="begin"/>
+          </w:r>
+          <w:r>
+            <w:rPr>
+              <w:noProof/>
+            </w:rPr>
+            <w:instrText xml:space="preserve"> CITATION SMo14 \l 1033 </w:instrText>
+          </w:r>
+          <w:r>
+            <w:rPr>
+              <w:noProof/>
+            </w:rPr>
+            <w:fldChar w:fldCharType="separate"/>
+          </w:r>
+          <w:r>
+            <w:rPr>
+              <w:noProof/>
+            </w:rPr>
+            <w:t>(S. Moro)</w:t>
+          </w:r>
+          <w:r>
+            <w:rPr>
+              <w:noProof/>
+            </w:rPr>
+            <w:fldChar w:fldCharType="end"/>
+          </w:r>
+        </w:sdtContent>
+      </w:sdt>
+      <w:r>
+        <w:rPr>
+          <w:noProof/>
+        </w:rPr>
+        <w:t>.</w:t>
+      </w:r>
+    </w:p>
+    <w:p>
+      <w:pPr>
+        <w:pStyle w:val="ListParagraph"/>
+        <w:numPr>
+          <w:ilvl w:val="1"/>
+          <w:numId w:val="6"/>
+        </w:numPr>
+        <w:rPr>
+          <w:noProof/>
+        </w:rPr>
+      </w:pPr>
+      <w:r>
+        <w:rPr>
+          <w:noProof/>
+        </w:rPr>
+        <w:t>Last contact is included.</w:t>
+      </w:r>
+    </w:p>
+    <w:p>
+      <w:pPr>
+        <w:pStyle w:val="ListParagraph"/>
+        <w:numPr>
+          <w:ilvl w:val="0"/>
+          <w:numId w:val="6"/>
+        </w:numPr>
+        <w:rPr>
+          <w:noProof/>
+        </w:rPr>
+      </w:pPr>
+      <w:r>
+        <w:rPr>
+          <w:noProof/>
+        </w:rPr>
+        <w:t>pdays</w:t>
+      </w:r>
+    </w:p>
+    <w:p>
+      <w:pPr>
+        <w:pStyle w:val="ListParagraph"/>
+        <w:numPr>
+          <w:ilvl w:val="1"/>
+          <w:numId w:val="6"/>
+        </w:numPr>
+        <w:rPr>
+          <w:noProof/>
+        </w:rPr>
+      </w:pPr>
+      <w:r>
+        <w:rPr>
+          <w:noProof/>
+        </w:rPr>
+        <w:t>Days passed since previous campaign’s contact.</w:t>
+      </w:r>
+    </w:p>
+    <w:p>
+      <w:pPr>
+        <w:pStyle w:val="ListParagraph"/>
+        <w:numPr>
+          <w:ilvl w:val="1"/>
+          <w:numId w:val="6"/>
+        </w:numPr>
+        <w:rPr>
+          <w:noProof/>
+        </w:rPr>
+      </w:pPr>
+      <w:r>
+        <w:rPr>
+          <w:noProof/>
+        </w:rPr>
+        <w:t>A client that had not been contacted previously is represented with the value 999</w:t>
+      </w:r>
+      <w:r>
+        <w:rPr>
+          <w:noProof/>
+        </w:rPr>
+        <w:t>.</w:t>
+      </w:r>
+      <w:r>
+        <w:rPr>
+          <w:noProof/>
+        </w:rPr>
+        <w:t xml:space="preserve"> </w:t>
+      </w:r>
+    </w:p>
+    <w:p>
+      <w:pPr>
+        <w:pStyle w:val="ListParagraph"/>
+        <w:numPr>
+          <w:ilvl w:val="0"/>
+          <w:numId w:val="6"/>
+        </w:numPr>
+        <w:rPr>
+          <w:noProof/>
+        </w:rPr>
+      </w:pPr>
+      <w:r>
+        <w:rPr>
+          <w:noProof/>
+        </w:rPr>
+        <w:t>P</w:t>
+      </w:r>
+      <w:r>
+        <w:rPr>
+          <w:noProof/>
+        </w:rPr>
+        <w:t>revious</w:t>
+      </w:r>
+    </w:p>
+    <w:p>
+      <w:pPr>
+        <w:pStyle w:val="ListParagraph"/>
+        <w:numPr>
+          <w:ilvl w:val="1"/>
+          <w:numId w:val="6"/>
+        </w:numPr>
+        <w:rPr>
+          <w:noProof/>
+        </w:rPr>
+      </w:pPr>
+      <w:r>
+        <w:rPr>
+          <w:noProof/>
+        </w:rPr>
+        <w:t>Amount of times the client had been contacted before the current campaign.</w:t>
+      </w:r>
+    </w:p>
+    <w:p>
+      <w:pPr>
+        <w:pStyle w:val="ListParagraph"/>
+        <w:numPr>
+          <w:ilvl w:val="0"/>
+          <w:numId w:val="6"/>
+        </w:numPr>
+        <w:rPr>
+          <w:noProof/>
+        </w:rPr>
+      </w:pPr>
+      <w:bookmarkStart w:id="0" w:name="_GoBack"/>
+      <w:bookmarkEnd w:id="0"/>
+      <w:r>
+        <w:rPr>
+          <w:noProof/>
+        </w:rPr>
+        <w:t xml:space="preserve">  emp.var.rate</w:t>
+      </w:r>
+    </w:p>
+    <w:p>
+      <w:pPr>
+        <w:pStyle w:val="ListParagraph"/>
+        <w:numPr>
+          <w:ilvl w:val="1"/>
+          <w:numId w:val="6"/>
+        </w:numPr>
+        <w:rPr>
+          <w:noProof/>
+        </w:rPr>
+      </w:pPr>
+      <w:r>
+        <w:rPr>
+          <w:noProof/>
+        </w:rPr>
+        <w:t xml:space="preserve">The </w:t>
+      </w:r>
+      <w:r>
+        <w:rPr>
+          <w:noProof/>
+        </w:rPr>
+        <w:t>employment variation rate</w:t>
+      </w:r>
+      <w:r>
+        <w:rPr>
+          <w:noProof/>
+        </w:rPr>
+        <w:t>, indicated</w:t>
+      </w:r>
+      <w:r>
+        <w:rPr>
+          <w:noProof/>
+        </w:rPr>
+        <w:t xml:space="preserve"> quarterly</w:t>
+      </w:r>
+      <w:r>
+        <w:rPr>
+          <w:noProof/>
+        </w:rPr>
+        <w:t>.</w:t>
+      </w:r>
+    </w:p>
+    <w:p>
+      <w:pPr>
+        <w:pStyle w:val="ListParagraph"/>
+        <w:numPr>
+          <w:ilvl w:val="0"/>
+          <w:numId w:val="6"/>
+        </w:numPr>
+        <w:rPr>
+          <w:noProof/>
+        </w:rPr>
+      </w:pPr>
+      <w:r>
+        <w:rPr>
+          <w:noProof/>
+        </w:rPr>
+        <w:lastRenderedPageBreak/>
+        <w:t xml:space="preserve"> cons.price.idx</w:t>
+      </w:r>
+    </w:p>
+    <w:p>
+      <w:pPr>
+        <w:pStyle w:val="ListParagraph"/>
+        <w:numPr>
+          <w:ilvl w:val="1"/>
+          <w:numId w:val="6"/>
+        </w:numPr>
+        <w:rPr>
+          <w:noProof/>
+        </w:rPr>
+      </w:pPr>
+      <w:r>
+        <w:rPr>
+          <w:noProof/>
+        </w:rPr>
+        <w:t xml:space="preserve">The monthly </w:t>
+      </w:r>
+      <w:r>
+        <w:rPr>
+          <w:noProof/>
+        </w:rPr>
+        <w:t>consumer price index</w:t>
+      </w:r>
+    </w:p>
+    <w:p>
+      <w:pPr>
+        <w:pStyle w:val="ListParagraph"/>
+        <w:numPr>
+          <w:ilvl w:val="0"/>
+          <w:numId w:val="6"/>
+        </w:numPr>
+        <w:rPr>
+          <w:noProof/>
+        </w:rPr>
+      </w:pPr>
+      <w:r>
+        <w:rPr>
+          <w:noProof/>
+        </w:rPr>
+        <w:t xml:space="preserve"> cons.conf.idx</w:t>
+      </w:r>
+    </w:p>
+    <w:p>
+      <w:pPr>
+        <w:pStyle w:val="ListParagraph"/>
+        <w:numPr>
+          <w:ilvl w:val="1"/>
+          <w:numId w:val="6"/>
+        </w:numPr>
+        <w:rPr>
+          <w:noProof/>
+        </w:rPr>
+      </w:pPr>
+      <w:r>
+        <w:rPr>
+          <w:noProof/>
+        </w:rPr>
+        <w:t xml:space="preserve">The monthly </w:t>
+      </w:r>
+      <w:r>
+        <w:rPr>
+          <w:noProof/>
+        </w:rPr>
+        <w:t>consumer confidence index</w:t>
+      </w:r>
+    </w:p>
+    <w:p>
+      <w:pPr>
+        <w:pStyle w:val="ListParagraph"/>
+        <w:numPr>
+          <w:ilvl w:val="0"/>
+          <w:numId w:val="6"/>
+        </w:numPr>
+        <w:rPr>
+          <w:noProof/>
+        </w:rPr>
+      </w:pPr>
+      <w:r>
+        <w:rPr>
+          <w:noProof/>
+        </w:rPr>
+        <w:t xml:space="preserve"> euribor3m</w:t>
+      </w:r>
+    </w:p>
+    <w:p>
+      <w:pPr>
+        <w:pStyle w:val="ListParagraph"/>
+        <w:numPr>
+          <w:ilvl w:val="1"/>
+          <w:numId w:val="6"/>
+        </w:numPr>
+        <w:rPr>
+          <w:noProof/>
+        </w:rPr>
+      </w:pPr>
+      <w:r>
+        <w:rPr>
+          <w:noProof/>
+        </w:rPr>
+        <w:t xml:space="preserve">The </w:t>
+      </w:r>
+      <w:r>
+        <w:rPr>
+          <w:noProof/>
+        </w:rPr>
+        <w:t>euribor 3 month rate</w:t>
+      </w:r>
+      <w:r>
+        <w:rPr>
+          <w:noProof/>
+        </w:rPr>
+        <w:t>, indicated</w:t>
+      </w:r>
+      <w:r>
+        <w:rPr>
+          <w:noProof/>
+        </w:rPr>
+        <w:t xml:space="preserve"> daily</w:t>
+      </w:r>
+    </w:p>
+    <w:p>
+      <w:pPr>
+        <w:pStyle w:val="ListParagraph"/>
+        <w:numPr>
+          <w:ilvl w:val="0"/>
+          <w:numId w:val="6"/>
+        </w:numPr>
+        <w:rPr>
+          <w:noProof/>
+        </w:rPr>
+      </w:pPr>
+      <w:r>
+        <w:rPr>
+          <w:noProof/>
+        </w:rPr>
+        <w:t xml:space="preserve"> nr.employed</w:t>
+      </w:r>
+    </w:p>
+    <w:p>
+      <w:pPr>
+        <w:pStyle w:val="ListParagraph"/>
+        <w:numPr>
+          <w:ilvl w:val="1"/>
+          <w:numId w:val="6"/>
+        </w:numPr>
+        <w:rPr>
+          <w:noProof/>
+        </w:rPr>
+      </w:pPr>
+      <w:r>
+        <w:rPr>
+          <w:noProof/>
+        </w:rPr>
+        <w:t xml:space="preserve">The </w:t>
+      </w:r>
+      <w:r>
+        <w:rPr>
+          <w:noProof/>
+        </w:rPr>
+        <w:t>number of employees</w:t>
+      </w:r>
+      <w:r>
+        <w:rPr>
+          <w:noProof/>
+        </w:rPr>
+        <w:t>,</w:t>
+      </w:r>
+      <w:r>
+        <w:rPr>
+          <w:noProof/>
+        </w:rPr>
+        <w:t xml:space="preserve"> </w:t>
+      </w:r>
+      <w:r>
+        <w:rPr>
+          <w:noProof/>
+        </w:rPr>
+        <w:t>indicat</w:t>
+      </w:r>
+      <w:r>
+        <w:rPr>
+          <w:noProof/>
+        </w:rPr>
+        <w:t>ed</w:t>
+      </w:r>
+      <w:r>
+        <w:rPr>
+          <w:noProof/>
+        </w:rPr>
+        <w:t xml:space="preserve"> quarterly</w:t>
+      </w:r>
+    </w:p>
+    <w:p>
+      <w:pPr>
+        <w:rPr>
+          <w:noProof/>
+        </w:rPr>
+      </w:pPr>
+    </w:p>
+    <w:p>
+      <w:pPr>
+        <w:rPr>
+          <w:b/>
+          <w:noProof/>
+        </w:rPr>
+      </w:pPr>
+      <w:r>
+        <w:rPr>
+          <w:b/>
+          <w:noProof/>
+        </w:rPr>
+        <w:tab/>
+        <w:t>Categorical:</w:t>
+      </w:r>
+    </w:p>
+    <w:p>
+      <w:pPr>
+        <w:pStyle w:val="ListParagraph"/>
+        <w:numPr>
+          <w:ilvl w:val="0"/>
+          <w:numId w:val="8"/>
+        </w:numPr>
+        <w:rPr>
+          <w:noProof/>
+        </w:rPr>
+      </w:pPr>
+      <w:r>
+        <w:rPr>
+          <w:noProof/>
+        </w:rPr>
+        <w:t xml:space="preserve">job </w:t>
+      </w:r>
+    </w:p>
+    <w:p>
+      <w:pPr>
+        <w:pStyle w:val="ListParagraph"/>
+        <w:numPr>
+          <w:ilvl w:val="1"/>
+          <w:numId w:val="8"/>
+        </w:numPr>
+        <w:rPr>
+          <w:noProof/>
+        </w:rPr>
+      </w:pPr>
+      <w:r>
+        <w:rPr>
+          <w:noProof/>
+        </w:rPr>
+        <w:t>admin</w:t>
+      </w:r>
+    </w:p>
+    <w:p>
+      <w:pPr>
+        <w:pStyle w:val="ListParagraph"/>
+        <w:numPr>
+          <w:ilvl w:val="1"/>
+          <w:numId w:val="8"/>
+        </w:numPr>
+        <w:rPr>
+          <w:noProof/>
+        </w:rPr>
+      </w:pPr>
+      <w:r>
+        <w:rPr>
+          <w:noProof/>
+        </w:rPr>
+        <w:t>blue-collar</w:t>
+      </w:r>
+    </w:p>
+    <w:p>
+      <w:pPr>
+        <w:pStyle w:val="ListParagraph"/>
+        <w:numPr>
+          <w:ilvl w:val="1"/>
+          <w:numId w:val="8"/>
+        </w:numPr>
+        <w:rPr>
+          <w:noProof/>
+        </w:rPr>
+      </w:pPr>
+      <w:r>
+        <w:rPr>
+          <w:noProof/>
+        </w:rPr>
+        <w:t>Entrepreneur</w:t>
+      </w:r>
+    </w:p>
+    <w:p>
+      <w:pPr>
+        <w:pStyle w:val="ListParagraph"/>
+        <w:numPr>
+          <w:ilvl w:val="1"/>
+          <w:numId w:val="8"/>
+        </w:numPr>
+        <w:rPr>
+          <w:noProof/>
+        </w:rPr>
+      </w:pPr>
+      <w:r>
+        <w:rPr>
+          <w:noProof/>
+        </w:rPr>
+        <w:t>Housemaid</w:t>
+      </w:r>
+    </w:p>
+    <w:p>
+      <w:pPr>
+        <w:pStyle w:val="ListParagraph"/>
+        <w:numPr>
+          <w:ilvl w:val="1"/>
+          <w:numId w:val="8"/>
+        </w:numPr>
+        <w:rPr>
+          <w:noProof/>
+        </w:rPr>
+      </w:pPr>
+      <w:r>
+        <w:rPr>
+          <w:noProof/>
+        </w:rPr>
+        <w:t>Management</w:t>
+      </w:r>
+    </w:p>
+    <w:p>
+      <w:pPr>
+        <w:pStyle w:val="ListParagraph"/>
+        <w:numPr>
+          <w:ilvl w:val="1"/>
+          <w:numId w:val="8"/>
+        </w:numPr>
+        <w:rPr>
+          <w:noProof/>
+        </w:rPr>
+      </w:pPr>
+      <w:r>
+        <w:rPr>
+          <w:noProof/>
+        </w:rPr>
+        <w:t>retired</w:t>
+      </w:r>
+    </w:p>
+    <w:p>
+      <w:pPr>
+        <w:pStyle w:val="ListParagraph"/>
+        <w:numPr>
+          <w:ilvl w:val="1"/>
+          <w:numId w:val="8"/>
+        </w:numPr>
+        <w:rPr>
+          <w:noProof/>
+        </w:rPr>
+      </w:pPr>
+      <w:r>
+        <w:rPr>
+          <w:noProof/>
+        </w:rPr>
+        <w:t>self-employed</w:t>
+      </w:r>
+    </w:p>
+    <w:p>
+      <w:pPr>
+        <w:pStyle w:val="ListParagraph"/>
+        <w:numPr>
+          <w:ilvl w:val="1"/>
+          <w:numId w:val="8"/>
+        </w:numPr>
+        <w:rPr>
+          <w:noProof/>
+        </w:rPr>
+      </w:pPr>
+      <w:r>
+        <w:rPr>
+          <w:noProof/>
+        </w:rPr>
+        <w:t>Services</w:t>
+      </w:r>
+    </w:p>
+    <w:p>
+      <w:pPr>
+        <w:pStyle w:val="ListParagraph"/>
+        <w:numPr>
+          <w:ilvl w:val="1"/>
+          <w:numId w:val="8"/>
+        </w:numPr>
+        <w:rPr>
+          <w:noProof/>
+        </w:rPr>
+      </w:pPr>
+      <w:r>
+        <w:rPr>
+          <w:noProof/>
+        </w:rPr>
+        <w:t>Student</w:t>
+      </w:r>
+    </w:p>
+    <w:p>
+      <w:pPr>
+        <w:pStyle w:val="ListParagraph"/>
+        <w:numPr>
+          <w:ilvl w:val="1"/>
+          <w:numId w:val="8"/>
+        </w:numPr>
+        <w:rPr>
+          <w:noProof/>
+        </w:rPr>
+      </w:pPr>
+      <w:r>
+        <w:rPr>
+          <w:noProof/>
+        </w:rPr>
+        <w:t>Technician</w:t>
+      </w:r>
+    </w:p>
+    <w:p>
+      <w:pPr>
+        <w:pStyle w:val="ListParagraph"/>
+        <w:numPr>
+          <w:ilvl w:val="1"/>
+          <w:numId w:val="8"/>
+        </w:numPr>
+        <w:rPr>
+          <w:noProof/>
+        </w:rPr>
+      </w:pPr>
+      <w:r>
+        <w:rPr>
+          <w:noProof/>
+        </w:rPr>
+        <w:t>Unemployed</w:t>
+      </w:r>
+    </w:p>
+    <w:p>
+      <w:pPr>
+        <w:pStyle w:val="ListParagraph"/>
+        <w:numPr>
+          <w:ilvl w:val="1"/>
+          <w:numId w:val="8"/>
+        </w:numPr>
+        <w:rPr>
+          <w:noProof/>
+        </w:rPr>
+      </w:pPr>
+      <w:r>
+        <w:rPr>
+          <w:noProof/>
+        </w:rPr>
+        <w:t>Unknown</w:t>
+      </w:r>
+    </w:p>
+    <w:p>
+      <w:pPr>
+        <w:pStyle w:val="ListParagraph"/>
+        <w:numPr>
+          <w:ilvl w:val="0"/>
+          <w:numId w:val="8"/>
+        </w:numPr>
+        <w:rPr>
+          <w:noProof/>
+        </w:rPr>
+      </w:pPr>
+      <w:r>
+        <w:rPr>
+          <w:noProof/>
+        </w:rPr>
+        <w:t xml:space="preserve">marital </w:t>
+      </w:r>
+      <w:r>
+        <w:rPr>
+          <w:noProof/>
+        </w:rPr>
+        <w:t>status</w:t>
+      </w:r>
+    </w:p>
+    <w:p>
+      <w:pPr>
+        <w:pStyle w:val="ListParagraph"/>
+        <w:numPr>
+          <w:ilvl w:val="1"/>
+          <w:numId w:val="8"/>
+        </w:numPr>
+        <w:rPr>
+          <w:noProof/>
+        </w:rPr>
+      </w:pPr>
+      <w:r>
+        <w:rPr>
+          <w:noProof/>
+        </w:rPr>
+        <w:t>divorced</w:t>
+      </w:r>
+      <w:r>
+        <w:rPr>
+          <w:noProof/>
+        </w:rPr>
+        <w:t xml:space="preserve"> || widowed</w:t>
+      </w:r>
+    </w:p>
+    <w:p>
+      <w:pPr>
+        <w:pStyle w:val="ListParagraph"/>
+        <w:numPr>
+          <w:ilvl w:val="1"/>
+          <w:numId w:val="8"/>
+        </w:numPr>
+        <w:rPr>
+          <w:noProof/>
+        </w:rPr>
+      </w:pPr>
+      <w:r>
+        <w:rPr>
+          <w:noProof/>
+        </w:rPr>
+        <w:t>married</w:t>
+      </w:r>
+    </w:p>
+    <w:p>
+      <w:pPr>
+        <w:pStyle w:val="ListParagraph"/>
+        <w:numPr>
+          <w:ilvl w:val="1"/>
+          <w:numId w:val="8"/>
+        </w:numPr>
+        <w:rPr>
+          <w:noProof/>
+        </w:rPr>
+      </w:pPr>
+      <w:r>
+        <w:rPr>
+          <w:noProof/>
+        </w:rPr>
+        <w:t>single</w:t>
+      </w:r>
+      <w:r>
+        <w:rPr>
+          <w:noProof/>
+        </w:rPr>
+        <w:tab/>
+      </w:r>
+    </w:p>
+    <w:p>
+      <w:pPr>
+        <w:pStyle w:val="ListParagraph"/>
+        <w:numPr>
+          <w:ilvl w:val="1"/>
+          <w:numId w:val="8"/>
+        </w:numPr>
+        <w:rPr>
+          <w:noProof/>
+        </w:rPr>
+      </w:pPr>
+      <w:r>
+        <w:rPr>
+          <w:noProof/>
+        </w:rPr>
+        <w:t>unknow</w:t>
+      </w:r>
+      <w:r>
+        <w:rPr>
+          <w:noProof/>
+        </w:rPr>
+        <w:t>n</w:t>
+      </w:r>
+    </w:p>
+    <w:p>
+      <w:pPr>
+        <w:pStyle w:val="ListParagraph"/>
+        <w:numPr>
+          <w:ilvl w:val="0"/>
+          <w:numId w:val="8"/>
+        </w:numPr>
+        <w:rPr>
+          <w:noProof/>
+        </w:rPr>
+      </w:pPr>
+      <w:r>
+        <w:rPr>
+          <w:noProof/>
+        </w:rPr>
+        <w:t>education</w:t>
+      </w:r>
+    </w:p>
+    <w:p>
+      <w:pPr>
+        <w:pStyle w:val="ListParagraph"/>
+        <w:numPr>
+          <w:ilvl w:val="1"/>
+          <w:numId w:val="8"/>
+        </w:numPr>
+        <w:rPr>
+          <w:noProof/>
+        </w:rPr>
+      </w:pPr>
+      <w:r>
+        <w:rPr>
+          <w:noProof/>
+        </w:rPr>
+        <w:t>basic.4y</w:t>
+      </w:r>
+      <w:r>
+        <w:rPr>
+          <w:noProof/>
+        </w:rPr>
+        <w:tab/>
+      </w:r>
+    </w:p>
+    <w:p>
+      <w:pPr>
+        <w:pStyle w:val="ListParagraph"/>
+        <w:numPr>
+          <w:ilvl w:val="1"/>
+          <w:numId w:val="8"/>
+        </w:numPr>
+        <w:rPr>
+          <w:noProof/>
+        </w:rPr>
+      </w:pPr>
+      <w:r>
+        <w:rPr>
+          <w:noProof/>
+        </w:rPr>
+        <w:t>basic.6y</w:t>
+      </w:r>
+      <w:r>
+        <w:rPr>
+          <w:noProof/>
+        </w:rPr>
+        <w:tab/>
+      </w:r>
+    </w:p>
+    <w:p>
+      <w:pPr>
+        <w:pStyle w:val="ListParagraph"/>
+        <w:numPr>
+          <w:ilvl w:val="1"/>
+          <w:numId w:val="8"/>
+        </w:numPr>
+        <w:rPr>
+          <w:noProof/>
+        </w:rPr>
+      </w:pPr>
+      <w:r>
+        <w:rPr>
+          <w:noProof/>
+        </w:rPr>
+        <w:t>basic.9y</w:t>
+      </w:r>
+      <w:r>
+        <w:rPr>
+          <w:noProof/>
+        </w:rPr>
+        <w:tab/>
+      </w:r>
+    </w:p>
+    <w:p>
+      <w:pPr>
+        <w:pStyle w:val="ListParagraph"/>
+        <w:numPr>
+          <w:ilvl w:val="1"/>
+          <w:numId w:val="8"/>
+        </w:numPr>
+        <w:rPr>
+          <w:noProof/>
+        </w:rPr>
+      </w:pPr>
+      <w:r>
+        <w:rPr>
+          <w:noProof/>
+        </w:rPr>
+        <w:t>high.school</w:t>
+      </w:r>
+      <w:r>
+        <w:rPr>
+          <w:noProof/>
+        </w:rPr>
+        <w:tab/>
+      </w:r>
+    </w:p>
+    <w:p>
+      <w:pPr>
+        <w:pStyle w:val="ListParagraph"/>
+        <w:numPr>
+          <w:ilvl w:val="1"/>
+          <w:numId w:val="8"/>
+        </w:numPr>
+        <w:rPr>
+          <w:noProof/>
+        </w:rPr>
+      </w:pPr>
+      <w:r>
+        <w:rPr>
+          <w:noProof/>
+        </w:rPr>
+        <w:t>illiterate</w:t>
+      </w:r>
+      <w:r>
+        <w:rPr>
+          <w:noProof/>
+        </w:rPr>
+        <w:tab/>
+      </w:r>
+    </w:p>
+    <w:p>
+      <w:pPr>
+        <w:pStyle w:val="ListParagraph"/>
+        <w:numPr>
+          <w:ilvl w:val="1"/>
+          <w:numId w:val="8"/>
+        </w:numPr>
+        <w:rPr>
+          <w:noProof/>
+        </w:rPr>
+      </w:pPr>
+      <w:r>
+        <w:rPr>
+          <w:noProof/>
+        </w:rPr>
+        <w:t>professional.course</w:t>
+      </w:r>
+      <w:r>
+        <w:rPr>
+          <w:noProof/>
+        </w:rPr>
+        <w:tab/>
+      </w:r>
+    </w:p>
+    <w:p>
+      <w:pPr>
+        <w:pStyle w:val="ListParagraph"/>
+        <w:numPr>
+          <w:ilvl w:val="1"/>
+          <w:numId w:val="8"/>
+        </w:numPr>
+        <w:rPr>
+          <w:noProof/>
+        </w:rPr>
+      </w:pPr>
+      <w:r>
+        <w:rPr>
+          <w:noProof/>
+        </w:rPr>
+        <w:t>university.degree</w:t>
+      </w:r>
+      <w:r>
+        <w:rPr>
+          <w:noProof/>
+        </w:rPr>
+        <w:tab/>
+      </w:r>
+    </w:p>
+    <w:p>
+      <w:pPr>
+        <w:pStyle w:val="ListParagraph"/>
+        <w:numPr>
+          <w:ilvl w:val="1"/>
+          <w:numId w:val="8"/>
+        </w:numPr>
+        <w:rPr>
+          <w:noProof/>
+        </w:rPr>
+      </w:pPr>
+      <w:r>
+        <w:rPr>
+          <w:noProof/>
+        </w:rPr>
+        <w:t>unknown</w:t>
+      </w:r>
+    </w:p>
+    <w:p>
+      <w:pPr>
+        <w:pStyle w:val="ListParagraph"/>
+        <w:numPr>
+          <w:ilvl w:val="0"/>
+          <w:numId w:val="8"/>
+        </w:numPr>
+        <w:rPr>
+          <w:noProof/>
+        </w:rPr>
+      </w:pPr>
+      <w:r>
+        <w:rPr>
+          <w:noProof/>
+        </w:rPr>
+        <w:t>default</w:t>
+      </w:r>
+      <w:r>
+        <w:rPr>
+          <w:noProof/>
+        </w:rPr>
+        <w:t xml:space="preserve"> (has credit in default?)</w:t>
+      </w:r>
+    </w:p>
+    <w:p>
+      <w:pPr>
+        <w:pStyle w:val="ListParagraph"/>
+        <w:numPr>
+          <w:ilvl w:val="1"/>
+          <w:numId w:val="8"/>
+        </w:numPr>
+        <w:rPr>
+          <w:noProof/>
+        </w:rPr>
+      </w:pPr>
+      <w:r>
+        <w:rPr>
+          <w:noProof/>
+        </w:rPr>
+        <w:t>no</w:t>
+      </w:r>
+      <w:r>
+        <w:rPr>
+          <w:noProof/>
+        </w:rPr>
+        <w:tab/>
+      </w:r>
+    </w:p>
+    <w:p>
+      <w:pPr>
+        <w:pStyle w:val="ListParagraph"/>
+        <w:numPr>
+          <w:ilvl w:val="1"/>
+          <w:numId w:val="8"/>
+        </w:numPr>
+        <w:rPr>
+          <w:noProof/>
+        </w:rPr>
+      </w:pPr>
+      <w:r>
+        <w:rPr>
+          <w:noProof/>
+        </w:rPr>
+        <w:t>yes</w:t>
+      </w:r>
+      <w:r>
+        <w:rPr>
+          <w:noProof/>
+        </w:rPr>
+        <w:tab/>
+      </w:r>
+    </w:p>
+    <w:p>
+      <w:pPr>
+        <w:pStyle w:val="ListParagraph"/>
+        <w:numPr>
+          <w:ilvl w:val="1"/>
+          <w:numId w:val="8"/>
+        </w:numPr>
+        <w:rPr>
+          <w:noProof/>
+        </w:rPr>
+      </w:pPr>
+      <w:r>
+        <w:rPr>
+          <w:noProof/>
+        </w:rPr>
+        <w:t>unknown</w:t>
+      </w:r>
+    </w:p>
+    <w:p>
+      <w:pPr>
+        <w:pStyle w:val="ListParagraph"/>
+        <w:numPr>
+          <w:ilvl w:val="0"/>
+          <w:numId w:val="8"/>
+        </w:numPr>
+        <w:rPr>
+          <w:noProof/>
+        </w:rPr>
+      </w:pPr>
+      <w:r>
+        <w:rPr>
+          <w:noProof/>
+        </w:rPr>
+        <w:t xml:space="preserve">housing </w:t>
+      </w:r>
+      <w:r>
+        <w:rPr>
+          <w:noProof/>
+        </w:rPr>
+        <w:t>(</w:t>
+      </w:r>
+      <w:r>
+        <w:rPr>
+          <w:noProof/>
+        </w:rPr>
+        <w:t>has housing loan?</w:t>
+      </w:r>
+      <w:r>
+        <w:rPr>
+          <w:noProof/>
+        </w:rPr>
+        <w:t>)</w:t>
+      </w:r>
+    </w:p>
+    <w:p>
+      <w:pPr>
+        <w:pStyle w:val="ListParagraph"/>
+        <w:numPr>
+          <w:ilvl w:val="1"/>
+          <w:numId w:val="8"/>
+        </w:numPr>
+        <w:rPr>
+          <w:noProof/>
+        </w:rPr>
+      </w:pPr>
+      <w:r>
+        <w:rPr>
+          <w:noProof/>
+        </w:rPr>
+        <w:t>no</w:t>
+      </w:r>
+      <w:r>
+        <w:rPr>
+          <w:noProof/>
+        </w:rPr>
+        <w:tab/>
+      </w:r>
+    </w:p>
+    <w:p>
+      <w:pPr>
+        <w:pStyle w:val="ListParagraph"/>
+        <w:numPr>
+          <w:ilvl w:val="1"/>
+          <w:numId w:val="8"/>
+        </w:numPr>
+        <w:rPr>
+          <w:noProof/>
+        </w:rPr>
+      </w:pPr>
+      <w:r>
+        <w:rPr>
+          <w:noProof/>
+        </w:rPr>
+        <w:lastRenderedPageBreak/>
+        <w:t>yes</w:t>
+      </w:r>
+      <w:r>
+        <w:rPr>
+          <w:noProof/>
+        </w:rPr>
+        <w:tab/>
+      </w:r>
+    </w:p>
+    <w:p>
+      <w:pPr>
+        <w:pStyle w:val="ListParagraph"/>
+        <w:numPr>
+          <w:ilvl w:val="1"/>
+          <w:numId w:val="8"/>
+        </w:numPr>
+        <w:rPr>
+          <w:noProof/>
+        </w:rPr>
+      </w:pPr>
+      <w:r>
+        <w:rPr>
+          <w:noProof/>
+        </w:rPr>
+        <w:t>unknown</w:t>
+      </w:r>
+    </w:p>
+    <w:p>
+      <w:pPr>
+        <w:pStyle w:val="ListParagraph"/>
+        <w:numPr>
+          <w:ilvl w:val="0"/>
+          <w:numId w:val="8"/>
+        </w:numPr>
+        <w:rPr>
+          <w:noProof/>
+        </w:rPr>
+      </w:pPr>
+      <w:r>
+        <w:rPr>
+          <w:noProof/>
+        </w:rPr>
+        <w:t xml:space="preserve">loan </w:t>
+      </w:r>
+      <w:r>
+        <w:rPr>
+          <w:noProof/>
+        </w:rPr>
+        <w:t>(</w:t>
+      </w:r>
+      <w:r>
+        <w:rPr>
+          <w:noProof/>
+        </w:rPr>
+        <w:t>has personal loan?</w:t>
+      </w:r>
+      <w:r>
+        <w:rPr>
+          <w:noProof/>
+        </w:rPr>
+        <w:t>)</w:t>
+      </w:r>
+    </w:p>
+    <w:p>
+      <w:pPr>
+        <w:pStyle w:val="ListParagraph"/>
+        <w:numPr>
+          <w:ilvl w:val="1"/>
+          <w:numId w:val="8"/>
+        </w:numPr>
+        <w:rPr>
+          <w:noProof/>
+        </w:rPr>
+      </w:pPr>
+      <w:r>
+        <w:rPr>
+          <w:noProof/>
+        </w:rPr>
+        <w:t>no</w:t>
+      </w:r>
+      <w:r>
+        <w:rPr>
+          <w:noProof/>
+        </w:rPr>
+        <w:tab/>
+      </w:r>
+    </w:p>
+    <w:p>
+      <w:pPr>
+        <w:pStyle w:val="ListParagraph"/>
+        <w:numPr>
+          <w:ilvl w:val="1"/>
+          <w:numId w:val="8"/>
+        </w:numPr>
+        <w:rPr>
+          <w:noProof/>
+        </w:rPr>
+      </w:pPr>
+      <w:r>
+        <w:rPr>
+          <w:noProof/>
+        </w:rPr>
+        <w:t>yes</w:t>
+      </w:r>
+      <w:r>
+        <w:rPr>
+          <w:noProof/>
+        </w:rPr>
+        <w:tab/>
+      </w:r>
+    </w:p>
+    <w:p>
+      <w:pPr>
+        <w:pStyle w:val="ListParagraph"/>
+        <w:numPr>
+          <w:ilvl w:val="1"/>
+          <w:numId w:val="8"/>
+        </w:numPr>
+        <w:rPr>
+          <w:noProof/>
+        </w:rPr>
+      </w:pPr>
+      <w:r>
+        <w:rPr>
+          <w:noProof/>
+        </w:rPr>
+        <w:t>unknown</w:t>
+      </w:r>
+    </w:p>
+    <w:p>
+      <w:pPr>
+        <w:pStyle w:val="ListParagraph"/>
+        <w:numPr>
+          <w:ilvl w:val="0"/>
+          <w:numId w:val="8"/>
+        </w:numPr>
+        <w:rPr>
+          <w:noProof/>
+        </w:rPr>
+      </w:pPr>
+      <w:r>
+        <w:rPr>
+          <w:noProof/>
+        </w:rPr>
+        <w:t xml:space="preserve">contact </w:t>
+      </w:r>
+      <w:r>
+        <w:rPr>
+          <w:noProof/>
+        </w:rPr>
+        <w:t>(</w:t>
+      </w:r>
+      <w:r>
+        <w:rPr>
+          <w:noProof/>
+        </w:rPr>
+        <w:t>contact communication type</w:t>
+      </w:r>
+      <w:r>
+        <w:rPr>
+          <w:noProof/>
+        </w:rPr>
+        <w:t>)</w:t>
+      </w:r>
+    </w:p>
+    <w:p>
+      <w:pPr>
+        <w:pStyle w:val="ListParagraph"/>
+        <w:numPr>
+          <w:ilvl w:val="1"/>
+          <w:numId w:val="8"/>
+        </w:numPr>
+        <w:rPr>
+          <w:noProof/>
+        </w:rPr>
+      </w:pPr>
+      <w:r>
+        <w:rPr>
+          <w:noProof/>
+        </w:rPr>
+        <w:t>cellular</w:t>
+      </w:r>
+      <w:r>
+        <w:rPr>
+          <w:noProof/>
+        </w:rPr>
+        <w:tab/>
+      </w:r>
+    </w:p>
+    <w:p>
+      <w:pPr>
+        <w:pStyle w:val="ListParagraph"/>
+        <w:numPr>
+          <w:ilvl w:val="1"/>
+          <w:numId w:val="8"/>
+        </w:numPr>
+        <w:rPr>
+          <w:noProof/>
+        </w:rPr>
+      </w:pPr>
+      <w:r>
+        <w:rPr>
+          <w:noProof/>
+        </w:rPr>
+        <w:t>telephone</w:t>
+      </w:r>
+    </w:p>
+    <w:p>
+      <w:pPr>
+        <w:pStyle w:val="ListParagraph"/>
+        <w:numPr>
+          <w:ilvl w:val="0"/>
+          <w:numId w:val="8"/>
+        </w:numPr>
+        <w:rPr>
+          <w:noProof/>
+        </w:rPr>
+      </w:pPr>
+      <w:r>
+        <w:rPr>
+          <w:noProof/>
+        </w:rPr>
+        <w:t xml:space="preserve">month </w:t>
+      </w:r>
+      <w:r>
+        <w:rPr>
+          <w:noProof/>
+        </w:rPr>
+        <w:t>(</w:t>
+      </w:r>
+      <w:r>
+        <w:rPr>
+          <w:noProof/>
+        </w:rPr>
+        <w:t>last contact month of year</w:t>
+      </w:r>
+      <w:r>
+        <w:rPr>
+          <w:noProof/>
+        </w:rPr>
+        <w:t>)</w:t>
+      </w:r>
+    </w:p>
+    <w:p>
+      <w:pPr>
+        <w:pStyle w:val="ListParagraph"/>
+        <w:numPr>
+          <w:ilvl w:val="1"/>
+          <w:numId w:val="8"/>
+        </w:numPr>
+        <w:rPr>
+          <w:noProof/>
+        </w:rPr>
+      </w:pPr>
+      <w:r>
+        <w:rPr>
+          <w:noProof/>
+        </w:rPr>
+        <w:t xml:space="preserve"> </w:t>
+      </w:r>
+      <w:r>
+        <w:rPr>
+          <w:noProof/>
+        </w:rPr>
+        <w:t>[</w:t>
+      </w:r>
+      <w:r>
+        <w:rPr>
+          <w:noProof/>
+        </w:rPr>
+        <w:t>jan, feb, mar, ..., nov, dec</w:t>
+      </w:r>
+      <w:r>
+        <w:rPr>
+          <w:noProof/>
+        </w:rPr>
+        <w:t>]</w:t>
+      </w:r>
+    </w:p>
+    <w:p>
+      <w:pPr>
+        <w:pStyle w:val="ListParagraph"/>
+        <w:numPr>
+          <w:ilvl w:val="0"/>
+          <w:numId w:val="8"/>
+        </w:numPr>
+        <w:rPr>
+          <w:noProof/>
+        </w:rPr>
+      </w:pPr>
+      <w:r>
+        <w:rPr>
+          <w:noProof/>
+        </w:rPr>
+        <w:t xml:space="preserve">day_of_week </w:t>
+      </w:r>
+      <w:r>
+        <w:rPr>
+          <w:noProof/>
+        </w:rPr>
+        <w:t>(</w:t>
+      </w:r>
+      <w:r>
+        <w:rPr>
+          <w:noProof/>
+        </w:rPr>
+        <w:t>last contact day of the week</w:t>
+      </w:r>
+      <w:r>
+        <w:rPr>
+          <w:noProof/>
+        </w:rPr>
+        <w:t>)</w:t>
+      </w:r>
+    </w:p>
+    <w:p>
+      <w:pPr>
+        <w:pStyle w:val="ListParagraph"/>
+        <w:numPr>
+          <w:ilvl w:val="1"/>
+          <w:numId w:val="8"/>
+        </w:numPr>
+        <w:rPr>
+          <w:noProof/>
+        </w:rPr>
+      </w:pPr>
+      <w:r>
+        <w:rPr>
+          <w:noProof/>
+        </w:rPr>
+        <w:t>[</w:t>
+      </w:r>
+      <w:r>
+        <w:rPr>
+          <w:noProof/>
+        </w:rPr>
+        <w:t>mon</w:t>
+      </w:r>
+      <w:r>
+        <w:rPr>
+          <w:noProof/>
+        </w:rPr>
+        <w:t>,</w:t>
+      </w:r>
+      <w:r>
+        <w:rPr>
+          <w:noProof/>
+        </w:rPr>
+        <w:tab/>
+      </w:r>
+      <w:r>
+        <w:rPr>
+          <w:noProof/>
+        </w:rPr>
+        <w:t>tue</w:t>
+      </w:r>
+      <w:r>
+        <w:rPr>
+          <w:noProof/>
+        </w:rPr>
+        <w:t>,</w:t>
+      </w:r>
+      <w:r>
+        <w:rPr>
+          <w:noProof/>
+        </w:rPr>
+        <w:tab/>
+      </w:r>
+      <w:r>
+        <w:rPr>
+          <w:noProof/>
+        </w:rPr>
+        <w:t>wed</w:t>
+      </w:r>
+      <w:r>
+        <w:rPr>
+          <w:noProof/>
+        </w:rPr>
+        <w:t>,</w:t>
+      </w:r>
+      <w:r>
+        <w:rPr>
+          <w:noProof/>
+        </w:rPr>
+        <w:tab/>
+      </w:r>
+      <w:r>
+        <w:rPr>
+          <w:noProof/>
+        </w:rPr>
+        <w:t>thu</w:t>
+      </w:r>
+      <w:r>
+        <w:rPr>
+          <w:noProof/>
+        </w:rPr>
+        <w:t>,</w:t>
+      </w:r>
+      <w:r>
+        <w:rPr>
+          <w:noProof/>
+        </w:rPr>
+        <w:tab/>
+      </w:r>
+      <w:r>
+        <w:rPr>
+          <w:noProof/>
+        </w:rPr>
+        <w:t>fri</w:t>
+      </w:r>
+      <w:r>
+        <w:rPr>
+          <w:noProof/>
+        </w:rPr>
+        <w:t>]</w:t>
+      </w:r>
+    </w:p>
+    <w:p>
+      <w:pPr>
+        <w:pStyle w:val="ListParagraph"/>
+        <w:numPr>
+          <w:ilvl w:val="0"/>
+          <w:numId w:val="8"/>
+        </w:numPr>
+        <w:rPr>
+          <w:noProof/>
+        </w:rPr>
+      </w:pPr>
+      <w:r>
+        <w:rPr>
+          <w:noProof/>
+        </w:rPr>
+        <w:t>Poutcome</w:t>
+      </w:r>
+      <w:r>
+        <w:rPr>
+          <w:noProof/>
+        </w:rPr>
+        <w:t xml:space="preserve"> (previous campaign’s outcome)</w:t>
+      </w:r>
+    </w:p>
+    <w:p>
+      <w:pPr>
+        <w:pStyle w:val="ListParagraph"/>
+        <w:numPr>
+          <w:ilvl w:val="1"/>
+          <w:numId w:val="8"/>
+        </w:numPr>
+        <w:rPr>
+          <w:noProof/>
+        </w:rPr>
+      </w:pPr>
+      <w:r>
+        <w:rPr>
+          <w:noProof/>
+        </w:rPr>
+        <w:t>failure</w:t>
+      </w:r>
+      <w:r>
+        <w:rPr>
+          <w:noProof/>
+        </w:rPr>
+        <w:tab/>
+      </w:r>
+    </w:p>
+    <w:p>
+      <w:pPr>
+        <w:pStyle w:val="ListParagraph"/>
+        <w:numPr>
+          <w:ilvl w:val="1"/>
+          <w:numId w:val="8"/>
+        </w:numPr>
+        <w:rPr>
+          <w:noProof/>
+        </w:rPr>
+      </w:pPr>
+      <w:r>
+        <w:rPr>
+          <w:noProof/>
+        </w:rPr>
+        <w:t>nonexistent</w:t>
+      </w:r>
+      <w:r>
+        <w:rPr>
+          <w:noProof/>
+        </w:rPr>
+        <w:tab/>
+      </w:r>
+    </w:p>
+    <w:p>
+      <w:pPr>
+        <w:pStyle w:val="ListParagraph"/>
+        <w:numPr>
+          <w:ilvl w:val="1"/>
+          <w:numId w:val="8"/>
+        </w:numPr>
+        <w:rPr>
+          <w:noProof/>
+        </w:rPr>
+      </w:pPr>
+      <w:r>
+        <w:rPr>
+          <w:noProof/>
+        </w:rPr>
+        <w:t>success</w:t>
+      </w:r>
+    </w:p>
+    <w:p>
+      <w:pPr>
+        <w:rPr>
+          <w:noProof/>
+        </w:rPr>
+      </w:pPr>
+    </w:p>
+    <w:p>
+      <w:pPr>
+        <w:rPr>
+          <w:b/>
+          <w:noProof/>
+          <w:sz w:val="32"/>
+        </w:rPr>
+      </w:pPr>
+    </w:p>
+    <w:p>
+      <w:pPr>
         <w:ind w:left="-720"/>
         <w:rPr>
-          <w:noProof/>
-        </w:rPr>
-      </w:pPr>
-    </w:p>
-    <w:p>
-      <w:pPr>
-        <w:ind w:left="-720"/>
-        <w:rPr>
           <w:b/>
           <w:noProof/>
           <w:sz w:val="32"/>
         </w:rPr>
       </w:pPr>
-    </w:p>
-    <w:p>
-      <w:pPr>
-        <w:ind w:left="-720"/>
+      <w:r>
         <w:rPr>
           <w:b/>
           <w:noProof/>
           <w:sz w:val="32"/>
         </w:rPr>
-      </w:pPr>
+        <w:t xml:space="preserve">          Plan Work Distribution </w:t>
+      </w:r>
       <w:r>
         <w:rPr>
           <w:b/>
           <w:noProof/>
           <w:sz w:val="32"/>
         </w:rPr>
-        <w:t xml:space="preserve">          Plan Work Distribution </w:t>
+        <w:t>Timeline</w:t>
       </w:r>
       <w:r>
         <w:rPr>
@@ -909,14 +3204,6 @@
           <w:noProof/>
           <w:sz w:val="32"/>
         </w:rPr>
-        <w:t>Timeline</w:t>
-      </w:r>
-      <w:r>
-        <w:rPr>
-          <w:b/>
-          <w:noProof/>
-          <w:sz w:val="32"/>
-        </w:rPr>
         <w:t xml:space="preserve"> – Roshen</w:t>
       </w:r>
     </w:p>
@@ -1214,13 +3501,7 @@
         <w:rPr>
           <w:noProof/>
         </w:rPr>
-        <w:t>Begin writing future work</w:t>
-      </w:r>
-      <w:r>
-        <w:rPr>
-          <w:noProof/>
-        </w:rPr>
-        <w:t xml:space="preserve">; </w:t>
+        <w:t xml:space="preserve">Begin writing future work; </w:t>
       </w:r>
     </w:p>
     <w:p>
@@ -1259,13 +3540,6 @@
           <w:noProof/>
         </w:rPr>
         <w:tab/>
-      </w:r>
-      <w:bookmarkStart w:id="1" w:name="_GoBack"/>
-      <w:bookmarkEnd w:id="1"/>
-      <w:r>
-        <w:rPr>
-          <w:noProof/>
-        </w:rPr>
         <w:t>Submit all deliverables &amp; team evaluations</w:t>
       </w:r>
     </w:p>
@@ -1280,78 +3554,6 @@
 </w:document>
 </file>
 
-<file path=word/comments.xml><?xml version="1.0" encoding="utf-8"?>
-<w:comments xmlns:wpc="http://schemas.microsoft.com/office/word/2010/wordprocessingCanvas" xmlns:cx="http://schemas.microsoft.com/office/drawing/2014/chartex" xmlns:cx1="http://schemas.microsoft.com/office/drawing/2015/9/8/chartex" xmlns:cx2="http://schemas.microsoft.com/office/drawing/2015/10/21/chartex" xmlns:cx3="http://schemas.microsoft.com/office/drawing/2016/5/9/chartex" xmlns:cx4="http://schemas.microsoft.com/office/drawing/2016/5/10/chartex" xmlns:cx5="http://schemas.microsoft.com/office/drawing/2016/5/11/chartex" xmlns:cx6="http://schemas.microsoft.com/office/drawing/2016/5/12/chartex" xmlns:cx7="http://schemas.microsoft.com/office/drawing/2016/5/13/chartex" xmlns:cx8="http://schemas.microsoft.com/office/drawing/2016/5/14/chartex" xmlns:mc="http://schemas.openxmlformats.org/markup-compatibility/2006" xmlns:aink="http://schemas.microsoft.com/office/drawing/2016/ink" xmlns:am3d="http://schemas.microsoft.com/office/drawing/2017/model3d" xmlns:o="urn:schemas-microsoft-com:office:office" xmlns:r="http://schemas.openxmlformats.org/officeDocument/2006/relationships" xmlns:m="http://schemas.openxmlformats.org/officeDocument/2006/math" xmlns:v="urn:schemas-microsoft-com:vml" xmlns:wp14="http://schemas.microsoft.com/office/word/2010/wordprocessingDrawing" xmlns:wp="http://schemas.openxmlformats.org/drawingml/2006/wordprocessingDrawing" xmlns:w10="urn:schemas-microsoft-com:office:word" xmlns:w="http://schemas.openxmlformats.org/wordprocessingml/2006/main" xmlns:w14="http://schemas.microsoft.com/office/word/2010/wordml" xmlns:w15="http://schemas.microsoft.com/office/word/2012/wordml" xmlns:w16cid="http://schemas.microsoft.com/office/word/2016/wordml/cid" xmlns:w16se="http://schemas.microsoft.com/office/word/2015/wordml/symex" xmlns:wpg="http://schemas.microsoft.com/office/word/2010/wordprocessingGroup" xmlns:wpi="http://schemas.microsoft.com/office/word/2010/wordprocessingInk" xmlns:wne="http://schemas.microsoft.com/office/word/2006/wordml" xmlns:wps="http://schemas.microsoft.com/office/word/2010/wordprocessingShape" mc:Ignorable="w14 w15 w16se w16cid wp14">
-  <w:comment w:id="0" w:author="Crystal Contreras" w:date="2021-05-05T17:10:00Z" w:initials="CC">
-    <w:p>
-      <w:pPr>
-        <w:pStyle w:val="CommentText"/>
-      </w:pPr>
-      <w:r>
-        <w:rPr>
-          <w:rStyle w:val="CommentReference"/>
-        </w:rPr>
-        <w:annotationRef/>
-      </w:r>
-      <w:r>
-        <w:t xml:space="preserve">I’ve taken the liberty of creating a remote repository where we can all save and share our code for the final project.  </w:t>
-      </w:r>
-    </w:p>
-    <w:p>
-      <w:pPr>
-        <w:pStyle w:val="CommentText"/>
-      </w:pPr>
-    </w:p>
-    <w:p>
-      <w:pPr>
-        <w:pStyle w:val="CommentText"/>
-      </w:pPr>
-      <w:r>
-        <w:t xml:space="preserve">So far, I saved our datasets, the Final Project pdf, and a Project Proposal template I saved from DSC 478 in a word file. </w:t>
-      </w:r>
-    </w:p>
-    <w:p>
-      <w:pPr>
-        <w:pStyle w:val="CommentText"/>
-      </w:pPr>
-    </w:p>
-    <w:p>
-      <w:pPr>
-        <w:pStyle w:val="CommentText"/>
-      </w:pPr>
-      <w:hyperlink r:id="rId1" w:history="1">
-        <w:r>
-          <w:rPr>
-            <w:rStyle w:val="Hyperlink"/>
-          </w:rPr>
-          <w:t>https://github.com/dsc423FinalProject/BankMarketing</w:t>
-        </w:r>
-      </w:hyperlink>
-      <w:r>
-        <w:t xml:space="preserve"> </w:t>
-      </w:r>
-    </w:p>
-    <w:p>
-      <w:pPr>
-        <w:pStyle w:val="CommentText"/>
-      </w:pPr>
-    </w:p>
-  </w:comment>
-</w:comments>
-</file>
-
-<file path=word/commentsExtended.xml><?xml version="1.0" encoding="utf-8"?>
-<w15:commentsEx xmlns:wpc="http://schemas.microsoft.com/office/word/2010/wordprocessingCanvas" xmlns:cx="http://schemas.microsoft.com/office/drawing/2014/chartex" xmlns:cx1="http://schemas.microsoft.com/office/drawing/2015/9/8/chartex" xmlns:cx2="http://schemas.microsoft.com/office/drawing/2015/10/21/chartex" xmlns:cx3="http://schemas.microsoft.com/office/drawing/2016/5/9/chartex" xmlns:cx4="http://schemas.microsoft.com/office/drawing/2016/5/10/chartex" xmlns:cx5="http://schemas.microsoft.com/office/drawing/2016/5/11/chartex" xmlns:cx6="http://schemas.microsoft.com/office/drawing/2016/5/12/chartex" xmlns:cx7="http://schemas.microsoft.com/office/drawing/2016/5/13/chartex" xmlns:cx8="http://schemas.microsoft.com/office/drawing/2016/5/14/chartex" xmlns:mc="http://schemas.openxmlformats.org/markup-compatibility/2006" xmlns:aink="http://schemas.microsoft.com/office/drawing/2016/ink" xmlns:am3d="http://schemas.microsoft.com/office/drawing/2017/model3d" xmlns:o="urn:schemas-microsoft-com:office:office" xmlns:r="http://schemas.openxmlformats.org/officeDocument/2006/relationships" xmlns:m="http://schemas.openxmlformats.org/officeDocument/2006/math" xmlns:v="urn:schemas-microsoft-com:vml" xmlns:wp14="http://schemas.microsoft.com/office/word/2010/wordprocessingDrawing" xmlns:wp="http://schemas.openxmlformats.org/drawingml/2006/wordprocessingDrawing" xmlns:w10="urn:schemas-microsoft-com:office:word" xmlns:w="http://schemas.openxmlformats.org/wordprocessingml/2006/main" xmlns:w14="http://schemas.microsoft.com/office/word/2010/wordml" xmlns:w15="http://schemas.microsoft.com/office/word/2012/wordml" xmlns:w16cid="http://schemas.microsoft.com/office/word/2016/wordml/cid" xmlns:w16se="http://schemas.microsoft.com/office/word/2015/wordml/symex" xmlns:wpg="http://schemas.microsoft.com/office/word/2010/wordprocessingGroup" xmlns:wpi="http://schemas.microsoft.com/office/word/2010/wordprocessingInk" xmlns:wne="http://schemas.microsoft.com/office/word/2006/wordml" xmlns:wps="http://schemas.microsoft.com/office/word/2010/wordprocessingShape" mc:Ignorable="w14 w15 w16se w16cid wp14">
-  <w15:commentEx w15:paraId="4BE46269" w15:done="0"/>
-</w15:commentsEx>
-</file>
-
-<file path=word/commentsIds.xml><?xml version="1.0" encoding="utf-8"?>
-<w16cid:commentsIds xmlns:wpc="http://schemas.microsoft.com/office/word/2010/wordprocessingCanvas" xmlns:cx="http://schemas.microsoft.com/office/drawing/2014/chartex" xmlns:cx1="http://schemas.microsoft.com/office/drawing/2015/9/8/chartex" xmlns:cx2="http://schemas.microsoft.com/office/drawing/2015/10/21/chartex" xmlns:cx3="http://schemas.microsoft.com/office/drawing/2016/5/9/chartex" xmlns:cx4="http://schemas.microsoft.com/office/drawing/2016/5/10/chartex" xmlns:cx5="http://schemas.microsoft.com/office/drawing/2016/5/11/chartex" xmlns:cx6="http://schemas.microsoft.com/office/drawing/2016/5/12/chartex" xmlns:cx7="http://schemas.microsoft.com/office/drawing/2016/5/13/chartex" xmlns:cx8="http://schemas.microsoft.com/office/drawing/2016/5/14/chartex" xmlns:mc="http://schemas.openxmlformats.org/markup-compatibility/2006" xmlns:aink="http://schemas.microsoft.com/office/drawing/2016/ink" xmlns:am3d="http://schemas.microsoft.com/office/drawing/2017/model3d" xmlns:o="urn:schemas-microsoft-com:office:office" xmlns:r="http://schemas.openxmlformats.org/officeDocument/2006/relationships" xmlns:m="http://schemas.openxmlformats.org/officeDocument/2006/math" xmlns:v="urn:schemas-microsoft-com:vml" xmlns:wp14="http://schemas.microsoft.com/office/word/2010/wordprocessingDrawing" xmlns:wp="http://schemas.openxmlformats.org/drawingml/2006/wordprocessingDrawing" xmlns:w10="urn:schemas-microsoft-com:office:word" xmlns:w="http://schemas.openxmlformats.org/wordprocessingml/2006/main" xmlns:w14="http://schemas.microsoft.com/office/word/2010/wordml" xmlns:w15="http://schemas.microsoft.com/office/word/2012/wordml" xmlns:w16cid="http://schemas.microsoft.com/office/word/2016/wordml/cid" xmlns:w16se="http://schemas.microsoft.com/office/word/2015/wordml/symex" xmlns:wpg="http://schemas.microsoft.com/office/word/2010/wordprocessingGroup" xmlns:wpi="http://schemas.microsoft.com/office/word/2010/wordprocessingInk" xmlns:wne="http://schemas.microsoft.com/office/word/2006/wordml" xmlns:wps="http://schemas.microsoft.com/office/word/2010/wordprocessingShape" mc:Ignorable="w14 w15 w16se w16cid wp14">
-  <w16cid:commentId w16cid:paraId="4BE46269" w16cid:durableId="243D5005"/>
-</w16cid:commentsIds>
-</file>
-
 <file path=word/numbering.xml><?xml version="1.0" encoding="utf-8"?>
 <w:numbering xmlns:wpc="http://schemas.microsoft.com/office/word/2010/wordprocessingCanvas" xmlns:cx="http://schemas.microsoft.com/office/drawing/2014/chartex" xmlns:cx1="http://schemas.microsoft.com/office/drawing/2015/9/8/chartex" xmlns:cx2="http://schemas.microsoft.com/office/drawing/2015/10/21/chartex" xmlns:cx3="http://schemas.microsoft.com/office/drawing/2016/5/9/chartex" xmlns:cx4="http://schemas.microsoft.com/office/drawing/2016/5/10/chartex" xmlns:cx5="http://schemas.microsoft.com/office/drawing/2016/5/11/chartex" xmlns:cx6="http://schemas.microsoft.com/office/drawing/2016/5/12/chartex" xmlns:cx7="http://schemas.microsoft.com/office/drawing/2016/5/13/chartex" xmlns:cx8="http://schemas.microsoft.com/office/drawing/2016/5/14/chartex" xmlns:mc="http://schemas.openxmlformats.org/markup-compatibility/2006" xmlns:aink="http://schemas.microsoft.com/office/drawing/2016/ink" xmlns:am3d="http://schemas.microsoft.com/office/drawing/2017/model3d" xmlns:o="urn:schemas-microsoft-com:office:office" xmlns:r="http://schemas.openxmlformats.org/officeDocument/2006/relationships" xmlns:m="http://schemas.openxmlformats.org/officeDocument/2006/math" xmlns:v="urn:schemas-microsoft-com:vml" xmlns:wp14="http://schemas.microsoft.com/office/word/2010/wordprocessingDrawing" xmlns:wp="http://schemas.openxmlformats.org/drawingml/2006/wordprocessingDrawing" xmlns:w10="urn:schemas-microsoft-com:office:word" xmlns:w="http://schemas.openxmlformats.org/wordprocessingml/2006/main" xmlns:w14="http://schemas.microsoft.com/office/word/2010/wordml" xmlns:w15="http://schemas.microsoft.com/office/word/2012/wordml" xmlns:w16cid="http://schemas.microsoft.com/office/word/2016/wordml/cid" xmlns:w16se="http://schemas.microsoft.com/office/word/2015/wordml/symex" xmlns:wpg="http://schemas.microsoft.com/office/word/2010/wordprocessingGroup" xmlns:wpi="http://schemas.microsoft.com/office/word/2010/wordprocessingInk" xmlns:wne="http://schemas.microsoft.com/office/word/2006/wordml" xmlns:wps="http://schemas.microsoft.com/office/word/2010/wordprocessingShape" mc:Ignorable="w14 w15 w16se w16cid wp14">
   <w:abstractNum w:abstractNumId="0" w15:restartNumberingAfterBreak="0">
@@ -1467,6 +3669,119 @@
     </w:lvl>
   </w:abstractNum>
   <w:abstractNum w:abstractNumId="1" w15:restartNumberingAfterBreak="0">
+    <w:nsid w:val="07370B6E"/>
+    <w:multiLevelType w:val="hybridMultilevel"/>
+    <w:tmpl w:val="69F8A824"/>
+    <w:lvl w:ilvl="0" w:tplc="04090001">
+      <w:start w:val="1"/>
+      <w:numFmt w:val="bullet"/>
+      <w:lvlText w:val=""/>
+      <w:lvlJc w:val="left"/>
+      <w:pPr>
+        <w:ind w:left="720" w:hanging="360"/>
+      </w:pPr>
+      <w:rPr>
+        <w:rFonts w:ascii="Symbol" w:hAnsi="Symbol" w:hint="default"/>
+      </w:rPr>
+    </w:lvl>
+    <w:lvl w:ilvl="1" w:tplc="04090003">
+      <w:start w:val="1"/>
+      <w:numFmt w:val="bullet"/>
+      <w:lvlText w:val="o"/>
+      <w:lvlJc w:val="left"/>
+      <w:pPr>
+        <w:ind w:left="1440" w:hanging="360"/>
+      </w:pPr>
+      <w:rPr>
+        <w:rFonts w:ascii="Courier New" w:hAnsi="Courier New" w:cs="Courier New" w:hint="default"/>
+      </w:rPr>
+    </w:lvl>
+    <w:lvl w:ilvl="2" w:tplc="04090005" w:tentative="1">
+      <w:start w:val="1"/>
+      <w:numFmt w:val="bullet"/>
+      <w:lvlText w:val=""/>
+      <w:lvlJc w:val="left"/>
+      <w:pPr>
+        <w:ind w:left="2160" w:hanging="360"/>
+      </w:pPr>
+      <w:rPr>
+        <w:rFonts w:ascii="Wingdings" w:hAnsi="Wingdings" w:hint="default"/>
+      </w:rPr>
+    </w:lvl>
+    <w:lvl w:ilvl="3" w:tplc="04090001" w:tentative="1">
+      <w:start w:val="1"/>
+      <w:numFmt w:val="bullet"/>
+      <w:lvlText w:val=""/>
+      <w:lvlJc w:val="left"/>
+      <w:pPr>
+        <w:ind w:left="2880" w:hanging="360"/>
+      </w:pPr>
+      <w:rPr>
+        <w:rFonts w:ascii="Symbol" w:hAnsi="Symbol" w:hint="default"/>
+      </w:rPr>
+    </w:lvl>
+    <w:lvl w:ilvl="4" w:tplc="04090003" w:tentative="1">
+      <w:start w:val="1"/>
+      <w:numFmt w:val="bullet"/>
+      <w:lvlText w:val="o"/>
+      <w:lvlJc w:val="left"/>
+      <w:pPr>
+        <w:ind w:left="3600" w:hanging="360"/>
+      </w:pPr>
+      <w:rPr>
+        <w:rFonts w:ascii="Courier New" w:hAnsi="Courier New" w:cs="Courier New" w:hint="default"/>
+      </w:rPr>
+    </w:lvl>
+    <w:lvl w:ilvl="5" w:tplc="04090005" w:tentative="1">
+      <w:start w:val="1"/>
+      <w:numFmt w:val="bullet"/>
+      <w:lvlText w:val=""/>
+      <w:lvlJc w:val="left"/>
+      <w:pPr>
+        <w:ind w:left="4320" w:hanging="360"/>
+      </w:pPr>
+      <w:rPr>
+        <w:rFonts w:ascii="Wingdings" w:hAnsi="Wingdings" w:hint="default"/>
+      </w:rPr>
+    </w:lvl>
+    <w:lvl w:ilvl="6" w:tplc="04090001" w:tentative="1">
+      <w:start w:val="1"/>
+      <w:numFmt w:val="bullet"/>
+      <w:lvlText w:val=""/>
+      <w:lvlJc w:val="left"/>
+      <w:pPr>
+        <w:ind w:left="5040" w:hanging="360"/>
+      </w:pPr>
+      <w:rPr>
+        <w:rFonts w:ascii="Symbol" w:hAnsi="Symbol" w:hint="default"/>
+      </w:rPr>
+    </w:lvl>
+    <w:lvl w:ilvl="7" w:tplc="04090003" w:tentative="1">
+      <w:start w:val="1"/>
+      <w:numFmt w:val="bullet"/>
+      <w:lvlText w:val="o"/>
+      <w:lvlJc w:val="left"/>
+      <w:pPr>
+        <w:ind w:left="5760" w:hanging="360"/>
+      </w:pPr>
+      <w:rPr>
+        <w:rFonts w:ascii="Courier New" w:hAnsi="Courier New" w:cs="Courier New" w:hint="default"/>
+      </w:rPr>
+    </w:lvl>
+    <w:lvl w:ilvl="8" w:tplc="04090005" w:tentative="1">
+      <w:start w:val="1"/>
+      <w:numFmt w:val="bullet"/>
+      <w:lvlText w:val=""/>
+      <w:lvlJc w:val="left"/>
+      <w:pPr>
+        <w:ind w:left="6480" w:hanging="360"/>
+      </w:pPr>
+      <w:rPr>
+        <w:rFonts w:ascii="Wingdings" w:hAnsi="Wingdings" w:hint="default"/>
+      </w:rPr>
+    </w:lvl>
+  </w:abstractNum>
+  <w:abstractNum w:abstractNumId="2" w15:restartNumberingAfterBreak="0">
     <w:nsid w:val="073935DA"/>
     <w:multiLevelType w:val="multilevel"/>
     <w:tmpl w:val="7A86CB8C"/>
@@ -1579,7 +3894,7 @@
       </w:pPr>
     </w:lvl>
   </w:abstractNum>
-  <w:abstractNum w:abstractNumId="2" w15:restartNumberingAfterBreak="0">
+  <w:abstractNum w:abstractNumId="3" w15:restartNumberingAfterBreak="0">
     <w:nsid w:val="25160844"/>
     <w:multiLevelType w:val="multilevel"/>
     <w:tmpl w:val="A8E837A6"/>
@@ -1728,7 +4043,120 @@
       </w:rPr>
     </w:lvl>
   </w:abstractNum>
-  <w:abstractNum w:abstractNumId="3" w15:restartNumberingAfterBreak="0">
+  <w:abstractNum w:abstractNumId="4" w15:restartNumberingAfterBreak="0">
+    <w:nsid w:val="2F2446E0"/>
+    <w:multiLevelType w:val="hybridMultilevel"/>
+    <w:tmpl w:val="8896462E"/>
+    <w:lvl w:ilvl="0" w:tplc="04090001">
+      <w:start w:val="1"/>
+      <w:numFmt w:val="bullet"/>
+      <w:lvlText w:val=""/>
+      <w:lvlJc w:val="left"/>
+      <w:pPr>
+        <w:ind w:left="720" w:hanging="360"/>
+      </w:pPr>
+      <w:rPr>
+        <w:rFonts w:ascii="Symbol" w:hAnsi="Symbol" w:hint="default"/>
+      </w:rPr>
+    </w:lvl>
+    <w:lvl w:ilvl="1" w:tplc="04090003" w:tentative="1">
+      <w:start w:val="1"/>
+      <w:numFmt w:val="bullet"/>
+      <w:lvlText w:val="o"/>
+      <w:lvlJc w:val="left"/>
+      <w:pPr>
+        <w:ind w:left="1440" w:hanging="360"/>
+      </w:pPr>
+      <w:rPr>
+        <w:rFonts w:ascii="Courier New" w:hAnsi="Courier New" w:cs="Courier New" w:hint="default"/>
+      </w:rPr>
+    </w:lvl>
+    <w:lvl w:ilvl="2" w:tplc="04090005" w:tentative="1">
+      <w:start w:val="1"/>
+      <w:numFmt w:val="bullet"/>
+      <w:lvlText w:val=""/>
+      <w:lvlJc w:val="left"/>
+      <w:pPr>
+        <w:ind w:left="2160" w:hanging="360"/>
+      </w:pPr>
+      <w:rPr>
+        <w:rFonts w:ascii="Wingdings" w:hAnsi="Wingdings" w:hint="default"/>
+      </w:rPr>
+    </w:lvl>
+    <w:lvl w:ilvl="3" w:tplc="04090001" w:tentative="1">
+      <w:start w:val="1"/>
+      <w:numFmt w:val="bullet"/>
+      <w:lvlText w:val=""/>
+      <w:lvlJc w:val="left"/>
+      <w:pPr>
+        <w:ind w:left="2880" w:hanging="360"/>
+      </w:pPr>
+      <w:rPr>
+        <w:rFonts w:ascii="Symbol" w:hAnsi="Symbol" w:hint="default"/>
+      </w:rPr>
+    </w:lvl>
+    <w:lvl w:ilvl="4" w:tplc="04090003" w:tentative="1">
+      <w:start w:val="1"/>
+      <w:numFmt w:val="bullet"/>
+      <w:lvlText w:val="o"/>
+      <w:lvlJc w:val="left"/>
+      <w:pPr>
+        <w:ind w:left="3600" w:hanging="360"/>
+      </w:pPr>
+      <w:rPr>
+        <w:rFonts w:ascii="Courier New" w:hAnsi="Courier New" w:cs="Courier New" w:hint="default"/>
+      </w:rPr>
+    </w:lvl>
+    <w:lvl w:ilvl="5" w:tplc="04090005" w:tentative="1">
+      <w:start w:val="1"/>
+      <w:numFmt w:val="bullet"/>
+      <w:lvlText w:val=""/>
+      <w:lvlJc w:val="left"/>
+      <w:pPr>
+        <w:ind w:left="4320" w:hanging="360"/>
+      </w:pPr>
+      <w:rPr>
+        <w:rFonts w:ascii="Wingdings" w:hAnsi="Wingdings" w:hint="default"/>
+      </w:rPr>
+    </w:lvl>
+    <w:lvl w:ilvl="6" w:tplc="04090001" w:tentative="1">
+      <w:start w:val="1"/>
+      <w:numFmt w:val="bullet"/>
+      <w:lvlText w:val=""/>
+      <w:lvlJc w:val="left"/>
+      <w:pPr>
+        <w:ind w:left="5040" w:hanging="360"/>
+      </w:pPr>
+      <w:rPr>
+        <w:rFonts w:ascii="Symbol" w:hAnsi="Symbol" w:hint="default"/>
+      </w:rPr>
+    </w:lvl>
+    <w:lvl w:ilvl="7" w:tplc="04090003" w:tentative="1">
+      <w:start w:val="1"/>
+      <w:numFmt w:val="bullet"/>
+      <w:lvlText w:val="o"/>
+      <w:lvlJc w:val="left"/>
+      <w:pPr>
+        <w:ind w:left="5760" w:hanging="360"/>
+      </w:pPr>
+      <w:rPr>
+        <w:rFonts w:ascii="Courier New" w:hAnsi="Courier New" w:cs="Courier New" w:hint="default"/>
+      </w:rPr>
+    </w:lvl>
+    <w:lvl w:ilvl="8" w:tplc="04090005" w:tentative="1">
+      <w:start w:val="1"/>
+      <w:numFmt w:val="bullet"/>
+      <w:lvlText w:val=""/>
+      <w:lvlJc w:val="left"/>
+      <w:pPr>
+        <w:ind w:left="6480" w:hanging="360"/>
+      </w:pPr>
+      <w:rPr>
+        <w:rFonts w:ascii="Wingdings" w:hAnsi="Wingdings" w:hint="default"/>
+      </w:rPr>
+    </w:lvl>
+  </w:abstractNum>
+  <w:abstractNum w:abstractNumId="5" w15:restartNumberingAfterBreak="0">
     <w:nsid w:val="3F141A83"/>
     <w:multiLevelType w:val="hybridMultilevel"/>
     <w:tmpl w:val="8B8E559C"/>
@@ -1834,6 +4262,232 @@
       <w:lvlJc w:val="left"/>
       <w:pPr>
         <w:ind w:left="6840" w:hanging="360"/>
+      </w:pPr>
+      <w:rPr>
+        <w:rFonts w:ascii="Wingdings" w:hAnsi="Wingdings" w:hint="default"/>
+      </w:rPr>
+    </w:lvl>
+  </w:abstractNum>
+  <w:abstractNum w:abstractNumId="6" w15:restartNumberingAfterBreak="0">
+    <w:nsid w:val="529F59C5"/>
+    <w:multiLevelType w:val="hybridMultilevel"/>
+    <w:tmpl w:val="67C42D7C"/>
+    <w:lvl w:ilvl="0" w:tplc="04090001">
+      <w:start w:val="1"/>
+      <w:numFmt w:val="bullet"/>
+      <w:lvlText w:val=""/>
+      <w:lvlJc w:val="left"/>
+      <w:pPr>
+        <w:ind w:left="720" w:hanging="360"/>
+      </w:pPr>
+      <w:rPr>
+        <w:rFonts w:ascii="Symbol" w:hAnsi="Symbol" w:hint="default"/>
+      </w:rPr>
+    </w:lvl>
+    <w:lvl w:ilvl="1" w:tplc="04090003">
+      <w:start w:val="1"/>
+      <w:numFmt w:val="bullet"/>
+      <w:lvlText w:val="o"/>
+      <w:lvlJc w:val="left"/>
+      <w:pPr>
+        <w:ind w:left="1440" w:hanging="360"/>
+      </w:pPr>
+      <w:rPr>
+        <w:rFonts w:ascii="Courier New" w:hAnsi="Courier New" w:cs="Courier New" w:hint="default"/>
+      </w:rPr>
+    </w:lvl>
+    <w:lvl w:ilvl="2" w:tplc="04090005" w:tentative="1">
+      <w:start w:val="1"/>
+      <w:numFmt w:val="bullet"/>
+      <w:lvlText w:val=""/>
+      <w:lvlJc w:val="left"/>
+      <w:pPr>
+        <w:ind w:left="2160" w:hanging="360"/>
+      </w:pPr>
+      <w:rPr>
+        <w:rFonts w:ascii="Wingdings" w:hAnsi="Wingdings" w:hint="default"/>
+      </w:rPr>
+    </w:lvl>
+    <w:lvl w:ilvl="3" w:tplc="04090001" w:tentative="1">
+      <w:start w:val="1"/>
+      <w:numFmt w:val="bullet"/>
+      <w:lvlText w:val=""/>
+      <w:lvlJc w:val="left"/>
+      <w:pPr>
+        <w:ind w:left="2880" w:hanging="360"/>
+      </w:pPr>
+      <w:rPr>
+        <w:rFonts w:ascii="Symbol" w:hAnsi="Symbol" w:hint="default"/>
+      </w:rPr>
+    </w:lvl>
+    <w:lvl w:ilvl="4" w:tplc="04090003" w:tentative="1">
+      <w:start w:val="1"/>
+      <w:numFmt w:val="bullet"/>
+      <w:lvlText w:val="o"/>
+      <w:lvlJc w:val="left"/>
+      <w:pPr>
+        <w:ind w:left="3600" w:hanging="360"/>
+      </w:pPr>
+      <w:rPr>
+        <w:rFonts w:ascii="Courier New" w:hAnsi="Courier New" w:cs="Courier New" w:hint="default"/>
+      </w:rPr>
+    </w:lvl>
+    <w:lvl w:ilvl="5" w:tplc="04090005" w:tentative="1">
+      <w:start w:val="1"/>
+      <w:numFmt w:val="bullet"/>
+      <w:lvlText w:val=""/>
+      <w:lvlJc w:val="left"/>
+      <w:pPr>
+        <w:ind w:left="4320" w:hanging="360"/>
+      </w:pPr>
+      <w:rPr>
+        <w:rFonts w:ascii="Wingdings" w:hAnsi="Wingdings" w:hint="default"/>
+      </w:rPr>
+    </w:lvl>
+    <w:lvl w:ilvl="6" w:tplc="04090001" w:tentative="1">
+      <w:start w:val="1"/>
+      <w:numFmt w:val="bullet"/>
+      <w:lvlText w:val=""/>
+      <w:lvlJc w:val="left"/>
+      <w:pPr>
+        <w:ind w:left="5040" w:hanging="360"/>
+      </w:pPr>
+      <w:rPr>
+        <w:rFonts w:ascii="Symbol" w:hAnsi="Symbol" w:hint="default"/>
+      </w:rPr>
+    </w:lvl>
+    <w:lvl w:ilvl="7" w:tplc="04090003" w:tentative="1">
+      <w:start w:val="1"/>
+      <w:numFmt w:val="bullet"/>
+      <w:lvlText w:val="o"/>
+      <w:lvlJc w:val="left"/>
+      <w:pPr>
+        <w:ind w:left="5760" w:hanging="360"/>
+      </w:pPr>
+      <w:rPr>
+        <w:rFonts w:ascii="Courier New" w:hAnsi="Courier New" w:cs="Courier New" w:hint="default"/>
+      </w:rPr>
+    </w:lvl>
+    <w:lvl w:ilvl="8" w:tplc="04090005" w:tentative="1">
+      <w:start w:val="1"/>
+      <w:numFmt w:val="bullet"/>
+      <w:lvlText w:val=""/>
+      <w:lvlJc w:val="left"/>
+      <w:pPr>
+        <w:ind w:left="6480" w:hanging="360"/>
+      </w:pPr>
+      <w:rPr>
+        <w:rFonts w:ascii="Wingdings" w:hAnsi="Wingdings" w:hint="default"/>
+      </w:rPr>
+    </w:lvl>
+  </w:abstractNum>
+  <w:abstractNum w:abstractNumId="7" w15:restartNumberingAfterBreak="0">
+    <w:nsid w:val="721E32DE"/>
+    <w:multiLevelType w:val="hybridMultilevel"/>
+    <w:tmpl w:val="53427A5E"/>
+    <w:lvl w:ilvl="0" w:tplc="04090001">
+      <w:start w:val="1"/>
+      <w:numFmt w:val="bullet"/>
+      <w:lvlText w:val=""/>
+      <w:lvlJc w:val="left"/>
+      <w:pPr>
+        <w:ind w:left="1449" w:hanging="360"/>
+      </w:pPr>
+      <w:rPr>
+        <w:rFonts w:ascii="Symbol" w:hAnsi="Symbol" w:hint="default"/>
+      </w:rPr>
+    </w:lvl>
+    <w:lvl w:ilvl="1" w:tplc="04090003" w:tentative="1">
+      <w:start w:val="1"/>
+      <w:numFmt w:val="bullet"/>
+      <w:lvlText w:val="o"/>
+      <w:lvlJc w:val="left"/>
+      <w:pPr>
+        <w:ind w:left="2169" w:hanging="360"/>
+      </w:pPr>
+      <w:rPr>
+        <w:rFonts w:ascii="Courier New" w:hAnsi="Courier New" w:cs="Courier New" w:hint="default"/>
+      </w:rPr>
+    </w:lvl>
+    <w:lvl w:ilvl="2" w:tplc="04090005" w:tentative="1">
+      <w:start w:val="1"/>
+      <w:numFmt w:val="bullet"/>
+      <w:lvlText w:val=""/>
+      <w:lvlJc w:val="left"/>
+      <w:pPr>
+        <w:ind w:left="2889" w:hanging="360"/>
+      </w:pPr>
+      <w:rPr>
+        <w:rFonts w:ascii="Wingdings" w:hAnsi="Wingdings" w:hint="default"/>
+      </w:rPr>
+    </w:lvl>
+    <w:lvl w:ilvl="3" w:tplc="04090001" w:tentative="1">
+      <w:start w:val="1"/>
+      <w:numFmt w:val="bullet"/>
+      <w:lvlText w:val=""/>
+      <w:lvlJc w:val="left"/>
+      <w:pPr>
+        <w:ind w:left="3609" w:hanging="360"/>
+      </w:pPr>
+      <w:rPr>
+        <w:rFonts w:ascii="Symbol" w:hAnsi="Symbol" w:hint="default"/>
+      </w:rPr>
+    </w:lvl>
+    <w:lvl w:ilvl="4" w:tplc="04090003" w:tentative="1">
+      <w:start w:val="1"/>
+      <w:numFmt w:val="bullet"/>
+      <w:lvlText w:val="o"/>
+      <w:lvlJc w:val="left"/>
+      <w:pPr>
+        <w:ind w:left="4329" w:hanging="360"/>
+      </w:pPr>
+      <w:rPr>
+        <w:rFonts w:ascii="Courier New" w:hAnsi="Courier New" w:cs="Courier New" w:hint="default"/>
+      </w:rPr>
+    </w:lvl>
+    <w:lvl w:ilvl="5" w:tplc="04090005" w:tentative="1">
+      <w:start w:val="1"/>
+      <w:numFmt w:val="bullet"/>
+      <w:lvlText w:val=""/>
+      <w:lvlJc w:val="left"/>
+      <w:pPr>
+        <w:ind w:left="5049" w:hanging="360"/>
+      </w:pPr>
+      <w:rPr>
+        <w:rFonts w:ascii="Wingdings" w:hAnsi="Wingdings" w:hint="default"/>
+      </w:rPr>
+    </w:lvl>
+    <w:lvl w:ilvl="6" w:tplc="04090001" w:tentative="1">
+      <w:start w:val="1"/>
+      <w:numFmt w:val="bullet"/>
+      <w:lvlText w:val=""/>
+      <w:lvlJc w:val="left"/>
+      <w:pPr>
+        <w:ind w:left="5769" w:hanging="360"/>
+      </w:pPr>
+      <w:rPr>
+        <w:rFonts w:ascii="Symbol" w:hAnsi="Symbol" w:hint="default"/>
+      </w:rPr>
+    </w:lvl>
+    <w:lvl w:ilvl="7" w:tplc="04090003" w:tentative="1">
+      <w:start w:val="1"/>
+      <w:numFmt w:val="bullet"/>
+      <w:lvlText w:val="o"/>
+      <w:lvlJc w:val="left"/>
+      <w:pPr>
+        <w:ind w:left="6489" w:hanging="360"/>
+      </w:pPr>
+      <w:rPr>
+        <w:rFonts w:ascii="Courier New" w:hAnsi="Courier New" w:cs="Courier New" w:hint="default"/>
+      </w:rPr>
+    </w:lvl>
+    <w:lvl w:ilvl="8" w:tplc="04090005" w:tentative="1">
+      <w:start w:val="1"/>
+      <w:numFmt w:val="bullet"/>
+      <w:lvlText w:val=""/>
+      <w:lvlJc w:val="left"/>
+      <w:pPr>
+        <w:ind w:left="7209" w:hanging="360"/>
       </w:pPr>
       <w:rPr>
         <w:rFonts w:ascii="Wingdings" w:hAnsi="Wingdings" w:hint="default"/>
@@ -1844,23 +4498,27 @@
     <w:abstractNumId w:val="0"/>
   </w:num>
   <w:num w:numId="2">
+    <w:abstractNumId w:val="5"/>
+  </w:num>
+  <w:num w:numId="3">
     <w:abstractNumId w:val="3"/>
   </w:num>
-  <w:num w:numId="3">
+  <w:num w:numId="4">
     <w:abstractNumId w:val="2"/>
   </w:num>
-  <w:num w:numId="4">
+  <w:num w:numId="5">
+    <w:abstractNumId w:val="7"/>
+  </w:num>
+  <w:num w:numId="6">
+    <w:abstractNumId w:val="6"/>
+  </w:num>
+  <w:num w:numId="7">
+    <w:abstractNumId w:val="4"/>
+  </w:num>
+  <w:num w:numId="8">
     <w:abstractNumId w:val="1"/>
   </w:num>
 </w:numbering>
-</file>
-
-<file path=word/people.xml><?xml version="1.0" encoding="utf-8"?>
-<w15:people xmlns:wpc="http://schemas.microsoft.com/office/word/2010/wordprocessingCanvas" xmlns:cx="http://schemas.microsoft.com/office/drawing/2014/chartex" xmlns:cx1="http://schemas.microsoft.com/office/drawing/2015/9/8/chartex" xmlns:cx2="http://schemas.microsoft.com/office/drawing/2015/10/21/chartex" xmlns:cx3="http://schemas.microsoft.com/office/drawing/2016/5/9/chartex" xmlns:cx4="http://schemas.microsoft.com/office/drawing/2016/5/10/chartex" xmlns:cx5="http://schemas.microsoft.com/office/drawing/2016/5/11/chartex" xmlns:cx6="http://schemas.microsoft.com/office/drawing/2016/5/12/chartex" xmlns:cx7="http://schemas.microsoft.com/office/drawing/2016/5/13/chartex" xmlns:cx8="http://schemas.microsoft.com/office/drawing/2016/5/14/chartex" xmlns:mc="http://schemas.openxmlformats.org/markup-compatibility/2006" xmlns:aink="http://schemas.microsoft.com/office/drawing/2016/ink" xmlns:am3d="http://schemas.microsoft.com/office/drawing/2017/model3d" xmlns:o="urn:schemas-microsoft-com:office:office" xmlns:r="http://schemas.openxmlformats.org/officeDocument/2006/relationships" xmlns:m="http://schemas.openxmlformats.org/officeDocument/2006/math" xmlns:v="urn:schemas-microsoft-com:vml" xmlns:wp14="http://schemas.microsoft.com/office/word/2010/wordprocessingDrawing" xmlns:wp="http://schemas.openxmlformats.org/drawingml/2006/wordprocessingDrawing" xmlns:w10="urn:schemas-microsoft-com:office:word" xmlns:w="http://schemas.openxmlformats.org/wordprocessingml/2006/main" xmlns:w14="http://schemas.microsoft.com/office/word/2010/wordml" xmlns:w15="http://schemas.microsoft.com/office/word/2012/wordml" xmlns:w16cid="http://schemas.microsoft.com/office/word/2016/wordml/cid" xmlns:w16se="http://schemas.microsoft.com/office/word/2015/wordml/symex" xmlns:wpg="http://schemas.microsoft.com/office/word/2010/wordprocessingGroup" xmlns:wpi="http://schemas.microsoft.com/office/word/2010/wordprocessingInk" xmlns:wne="http://schemas.microsoft.com/office/word/2006/wordml" xmlns:wps="http://schemas.microsoft.com/office/word/2010/wordprocessingShape" mc:Ignorable="w14 w15 w16se w16cid wp14">
-  <w15:person w15:author="Crystal Contreras">
-    <w15:presenceInfo w15:providerId="None" w15:userId="Crystal Contreras"/>
-  </w15:person>
-</w15:people>
 </file>
 
 <file path=word/styles.xml><?xml version="1.0" encoding="utf-8"?>
@@ -2251,7 +4909,6 @@
   <w:style w:type="character" w:default="1" w:styleId="DefaultParagraphFont">
     <w:name w:val="Default Paragraph Font"/>
     <w:uiPriority w:val="1"/>
-    <w:semiHidden/>
     <w:unhideWhenUsed/>
   </w:style>
   <w:style w:type="table" w:default="1" w:styleId="TableNormal">
@@ -2447,6 +5104,18 @@
       <w:kern w:val="28"/>
       <w:sz w:val="56"/>
       <w:szCs w:val="56"/>
+    </w:rPr>
+  </w:style>
+  <w:style w:type="character" w:styleId="FollowedHyperlink">
+    <w:name w:val="FollowedHyperlink"/>
+    <w:basedOn w:val="DefaultParagraphFont"/>
+    <w:uiPriority w:val="99"/>
+    <w:semiHidden/>
+    <w:unhideWhenUsed/>
+    <w:rsid w:val="00F65AF9"/>
+    <w:rPr>
+      <w:color w:val="800080" w:themeColor="followedHyperlink"/>
+      <w:u w:val="single"/>
     </w:rPr>
   </w:style>
 </w:styles>
@@ -2770,4 +5439,38 @@
   </a:objectDefaults>
   <a:extraClrSchemeLst/>
 </a:theme>
+</file>
+
+<file path=customXml/item1.xml><?xml version="1.0" encoding="utf-8"?>
+<b:Sources xmlns:b="http://schemas.openxmlformats.org/officeDocument/2006/bibliography" xmlns="http://schemas.openxmlformats.org/officeDocument/2006/bibliography" SelectedStyle="/MLASeventhEditionOfficeOnline.xsl" StyleName="MLA" Version="7">
+  <b:Source>
+    <b:Tag>SMo14</b:Tag>
+    <b:SourceType>JournalArticle</b:SourceType>
+    <b:Guid>{966E08E2-AB2F-1942-9081-E4D1BF0921B0}</b:Guid>
+    <b:Title>A Data-Driven Approach to Predict the Success of Bank Telemarketing</b:Title>
+    <b:Year>June 2014</b:Year>
+    <b:Author>
+      <b:Author>
+        <b:NameList>
+          <b:Person>
+            <b:Last>S. Moro</b:Last>
+            <b:First>P.</b:First>
+            <b:Middle>Cortez and P. Rita</b:Middle>
+          </b:Person>
+        </b:NameList>
+      </b:Author>
+    </b:Author>
+    <b:JournalName>Decision Support Systems, Elsevier</b:JournalName>
+    <b:Pages>62:22-31</b:Pages>
+    <b:RefOrder>1</b:RefOrder>
+  </b:Source>
+</b:Sources>
+</file>
+
+<file path=customXml/itemProps1.xml><?xml version="1.0" encoding="utf-8"?>
+<ds:datastoreItem xmlns:ds="http://schemas.openxmlformats.org/officeDocument/2006/customXml" ds:itemID="{7C767054-63AD-3648-A794-B7ED4C394EB6}">
+  <ds:schemaRefs>
+    <ds:schemaRef ds:uri="http://schemas.openxmlformats.org/officeDocument/2006/bibliography"/>
+  </ds:schemaRefs>
+</ds:datastoreItem>
 </file>
</xml_diff>

<commit_message>
Edits to Proposal forr data schema.
</commit_message>
<xml_diff>
--- a/Project_Proposal_Template.docx
+++ b/Project_Proposal_Template.docx
@@ -1617,6 +1617,8 @@
         </w:rPr>
         <w:t>revious</w:t>
       </w:r>
+      <w:bookmarkStart w:id="0" w:name="_GoBack"/>
+      <w:bookmarkEnd w:id="0"/>
     </w:p>
     <w:p>
       <w:pPr>
@@ -1647,13 +1649,11 @@
           <w:noProof/>
         </w:rPr>
       </w:pPr>
-      <w:bookmarkStart w:id="0" w:name="_GoBack"/>
-      <w:bookmarkEnd w:id="0"/>
-      <w:r>
-        <w:rPr>
-          <w:noProof/>
-        </w:rPr>
-        <w:t xml:space="preserve">  emp.var.rate</w:t>
+      <w:r>
+        <w:rPr>
+          <w:noProof/>
+        </w:rPr>
+        <w:t>emp.var.rate</w:t>
       </w:r>
     </w:p>
     <w:p>
@@ -5468,7 +5468,7 @@
 </file>
 
 <file path=customXml/itemProps1.xml><?xml version="1.0" encoding="utf-8"?>
-<ds:datastoreItem xmlns:ds="http://schemas.openxmlformats.org/officeDocument/2006/customXml" ds:itemID="{7C767054-63AD-3648-A794-B7ED4C394EB6}">
+<ds:datastoreItem xmlns:ds="http://schemas.openxmlformats.org/officeDocument/2006/customXml" ds:itemID="{23F9E6B8-6179-244A-A3FB-7D2D2EA08C0F}">
   <ds:schemaRefs>
     <ds:schemaRef ds:uri="http://schemas.openxmlformats.org/officeDocument/2006/bibliography"/>
   </ds:schemaRefs>

</xml_diff>

<commit_message>
Problem description updated - todd.
</commit_message>
<xml_diff>
--- a/Project_Proposal_Template.docx
+++ b/Project_Proposal_Template.docx
@@ -1,6 +1,6 @@
 
 <file path=word/document.xml><?xml version="1.0" encoding="utf-8"?>
-<w:document xmlns:wpc="http://schemas.microsoft.com/office/word/2010/wordprocessingCanvas" xmlns:cx="http://schemas.microsoft.com/office/drawing/2014/chartex" xmlns:cx1="http://schemas.microsoft.com/office/drawing/2015/9/8/chartex" xmlns:cx2="http://schemas.microsoft.com/office/drawing/2015/10/21/chartex" xmlns:cx3="http://schemas.microsoft.com/office/drawing/2016/5/9/chartex" xmlns:cx4="http://schemas.microsoft.com/office/drawing/2016/5/10/chartex" xmlns:cx5="http://schemas.microsoft.com/office/drawing/2016/5/11/chartex" xmlns:cx6="http://schemas.microsoft.com/office/drawing/2016/5/12/chartex" xmlns:cx7="http://schemas.microsoft.com/office/drawing/2016/5/13/chartex" xmlns:cx8="http://schemas.microsoft.com/office/drawing/2016/5/14/chartex" xmlns:mc="http://schemas.openxmlformats.org/markup-compatibility/2006" xmlns:aink="http://schemas.microsoft.com/office/drawing/2016/ink" xmlns:am3d="http://schemas.microsoft.com/office/drawing/2017/model3d" xmlns:o="urn:schemas-microsoft-com:office:office" xmlns:r="http://schemas.openxmlformats.org/officeDocument/2006/relationships" xmlns:m="http://schemas.openxmlformats.org/officeDocument/2006/math" xmlns:v="urn:schemas-microsoft-com:vml" xmlns:wp14="http://schemas.microsoft.com/office/word/2010/wordprocessingDrawing" xmlns:wp="http://schemas.openxmlformats.org/drawingml/2006/wordprocessingDrawing" xmlns:w10="urn:schemas-microsoft-com:office:word" xmlns:w="http://schemas.openxmlformats.org/wordprocessingml/2006/main" xmlns:w14="http://schemas.microsoft.com/office/word/2010/wordml" xmlns:w15="http://schemas.microsoft.com/office/word/2012/wordml" xmlns:w16cex="http://schemas.microsoft.com/office/word/2018/wordml/cex" xmlns:w16cid="http://schemas.microsoft.com/office/word/2016/wordml/cid" xmlns:w16="http://schemas.microsoft.com/office/word/2018/wordml" xmlns:w16se="http://schemas.microsoft.com/office/word/2015/wordml/symex" xmlns:wpg="http://schemas.microsoft.com/office/word/2010/wordprocessingGroup" xmlns:wpi="http://schemas.microsoft.com/office/word/2010/wordprocessingInk" xmlns:wne="http://schemas.microsoft.com/office/word/2006/wordml" xmlns:wps="http://schemas.microsoft.com/office/word/2010/wordprocessingShape" mc:Ignorable="w14 w15 w16se w16cid w16 w16cex wp14">
+<w:document xmlns:wpc="http://schemas.microsoft.com/office/word/2010/wordprocessingCanvas" xmlns:cx="http://schemas.microsoft.com/office/drawing/2014/chartex" xmlns:cx1="http://schemas.microsoft.com/office/drawing/2015/9/8/chartex" xmlns:cx2="http://schemas.microsoft.com/office/drawing/2015/10/21/chartex" xmlns:cx3="http://schemas.microsoft.com/office/drawing/2016/5/9/chartex" xmlns:cx4="http://schemas.microsoft.com/office/drawing/2016/5/10/chartex" xmlns:cx5="http://schemas.microsoft.com/office/drawing/2016/5/11/chartex" xmlns:cx6="http://schemas.microsoft.com/office/drawing/2016/5/12/chartex" xmlns:cx7="http://schemas.microsoft.com/office/drawing/2016/5/13/chartex" xmlns:cx8="http://schemas.microsoft.com/office/drawing/2016/5/14/chartex" xmlns:mc="http://schemas.openxmlformats.org/markup-compatibility/2006" xmlns:aink="http://schemas.microsoft.com/office/drawing/2016/ink" xmlns:am3d="http://schemas.microsoft.com/office/drawing/2017/model3d" xmlns:o="urn:schemas-microsoft-com:office:office" xmlns:r="http://schemas.openxmlformats.org/officeDocument/2006/relationships" xmlns:m="http://schemas.openxmlformats.org/officeDocument/2006/math" xmlns:v="urn:schemas-microsoft-com:vml" xmlns:wp14="http://schemas.microsoft.com/office/word/2010/wordprocessingDrawing" xmlns:wp="http://schemas.openxmlformats.org/drawingml/2006/wordprocessingDrawing" xmlns:w10="urn:schemas-microsoft-com:office:word" xmlns:w="http://schemas.openxmlformats.org/wordprocessingml/2006/main" xmlns:w14="http://schemas.microsoft.com/office/word/2010/wordml" xmlns:w15="http://schemas.microsoft.com/office/word/2012/wordml" xmlns:w16cid="http://schemas.microsoft.com/office/word/2016/wordml/cid" xmlns:w16se="http://schemas.microsoft.com/office/word/2015/wordml/symex" xmlns:wpg="http://schemas.microsoft.com/office/word/2010/wordprocessingGroup" xmlns:wpi="http://schemas.microsoft.com/office/word/2010/wordprocessingInk" xmlns:wne="http://schemas.microsoft.com/office/word/2006/wordml" xmlns:wps="http://schemas.microsoft.com/office/word/2010/wordprocessingShape" mc:Ignorable="w14 w15 w16se w16cid wp14">
   <w:body>
     <w:p>
       <w:pPr>
@@ -181,20 +181,27 @@
         </w:rPr>
         <w:t>- Todd</w:t>
       </w:r>
-    </w:p>
-    <w:p/>
-    <w:p>
-      <w:r>
-        <w:t>Highlights of</w:t>
-      </w:r>
-      <w:r>
-        <w:t xml:space="preserve"> ideas,</w:t>
-      </w:r>
-      <w:r>
-        <w:t xml:space="preserve"> </w:t>
-      </w:r>
-      <w:r>
-        <w:t>methods and data description here.</w:t>
+      <w:bookmarkStart w:id="0" w:name="_GoBack"/>
+      <w:bookmarkEnd w:id="0"/>
+    </w:p>
+    <w:p>
+      <w:pPr>
+        <w:pStyle w:val="NormalWeb"/>
+        <w:rPr>
+          <w:rFonts w:asciiTheme="majorHAnsi" w:hAnsiTheme="majorHAnsi" w:cstheme="majorHAnsi"/>
+        </w:rPr>
+      </w:pPr>
+      <w:r>
+        <w:rPr>
+          <w:rFonts w:asciiTheme="majorHAnsi" w:hAnsiTheme="majorHAnsi" w:cstheme="majorHAnsi"/>
+        </w:rPr>
+        <w:t xml:space="preserve">The objective of our </w:t>
+      </w:r>
+      <w:r>
+        <w:rPr>
+          <w:rFonts w:asciiTheme="majorHAnsi" w:hAnsiTheme="majorHAnsi" w:cstheme="majorHAnsi"/>
+        </w:rPr>
+        <w:t xml:space="preserve">analysis is to use linear regression techniques to identify parameters that would impact the success rate of telemarketers selling bank long-term deposits.  It is our intent to utilize analytic methods to clean, explore the dataset and develop a model that indicates the effect of the nominal and categorical variables on the client’s response of ‘yes’ to making a bank term deposit from phone marketing campaigns. </w:t>
       </w:r>
     </w:p>
     <w:p/>
@@ -605,6 +612,7 @@
         <w:rPr>
           <w:rFonts w:asciiTheme="majorHAnsi" w:hAnsiTheme="majorHAnsi" w:cstheme="majorHAnsi"/>
         </w:rPr>
+        <w:lastRenderedPageBreak/>
         <w:t xml:space="preserve">Fit full </w:t>
       </w:r>
       <w:r>
@@ -674,8 +682,6 @@
         </w:rPr>
         <w:t xml:space="preserve">Apply various selection methods to find a subset of optimal </w:t>
       </w:r>
-      <w:bookmarkStart w:id="0" w:name="_GoBack"/>
-      <w:bookmarkEnd w:id="0"/>
       <w:r>
         <w:rPr>
           <w:rFonts w:asciiTheme="majorHAnsi" w:hAnsiTheme="majorHAnsi" w:cstheme="majorHAnsi"/>
@@ -698,7 +704,6 @@
         <w:rPr>
           <w:rFonts w:asciiTheme="majorHAnsi" w:hAnsiTheme="majorHAnsi" w:cstheme="majorHAnsi"/>
         </w:rPr>
-        <w:lastRenderedPageBreak/>
         <w:t>Analyze residual plots and the normal probability plot to confirm independence, constant variance, linearity, and normality.</w:t>
       </w:r>
     </w:p>
@@ -1260,7 +1265,14 @@
         <w:rPr>
           <w:noProof/>
         </w:rPr>
-        <w:t>this attribute highly affects the output target (e.g., if duration=0 then y="no"). Yet, the duration is not known before a call is performed. Also, after the end of the call y is obviously known. Thus, this input should only be included for benchmark purposes and should be discarded if the intention is to have a realistic predictive model.</w:t>
+        <w:t xml:space="preserve">this attribute highly affects the output target (e.g., if duration=0 then y="no"). Yet, the duration is not known before a call is performed. Also, after the end of the call y is obviously </w:t>
+      </w:r>
+      <w:r>
+        <w:rPr>
+          <w:noProof/>
+        </w:rPr>
+        <w:lastRenderedPageBreak/>
+        <w:t>known. Thus, this input should only be included for benchmark purposes and should be discarded if the intention is to have a realistic predictive model.</w:t>
       </w:r>
       <w:r>
         <w:rPr>
@@ -1356,7 +1368,6 @@
         <w:rPr>
           <w:noProof/>
         </w:rPr>
-        <w:lastRenderedPageBreak/>
         <w:t xml:space="preserve">“Number of contacts performed during this campaign and for this client” </w:t>
       </w:r>
       <w:sdt>
@@ -2189,6 +2200,7 @@
         <w:rPr>
           <w:noProof/>
         </w:rPr>
+        <w:lastRenderedPageBreak/>
         <w:t>education</w:t>
       </w:r>
     </w:p>
@@ -2279,7 +2291,6 @@
         <w:rPr>
           <w:noProof/>
         </w:rPr>
-        <w:lastRenderedPageBreak/>
         <w:t>high.school</w:t>
       </w:r>
       <w:r>
@@ -3357,6 +3368,7 @@
         <w:rPr>
           <w:noProof/>
         </w:rPr>
+        <w:lastRenderedPageBreak/>
         <w:t>Monday, May 31</w:t>
       </w:r>
       <w:r>
@@ -3449,7 +3461,7 @@
 </file>
 
 <file path=word/numbering.xml><?xml version="1.0" encoding="utf-8"?>
-<w:numbering xmlns:wpc="http://schemas.microsoft.com/office/word/2010/wordprocessingCanvas" xmlns:cx="http://schemas.microsoft.com/office/drawing/2014/chartex" xmlns:cx1="http://schemas.microsoft.com/office/drawing/2015/9/8/chartex" xmlns:cx2="http://schemas.microsoft.com/office/drawing/2015/10/21/chartex" xmlns:cx3="http://schemas.microsoft.com/office/drawing/2016/5/9/chartex" xmlns:cx4="http://schemas.microsoft.com/office/drawing/2016/5/10/chartex" xmlns:cx5="http://schemas.microsoft.com/office/drawing/2016/5/11/chartex" xmlns:cx6="http://schemas.microsoft.com/office/drawing/2016/5/12/chartex" xmlns:cx7="http://schemas.microsoft.com/office/drawing/2016/5/13/chartex" xmlns:cx8="http://schemas.microsoft.com/office/drawing/2016/5/14/chartex" xmlns:mc="http://schemas.openxmlformats.org/markup-compatibility/2006" xmlns:aink="http://schemas.microsoft.com/office/drawing/2016/ink" xmlns:am3d="http://schemas.microsoft.com/office/drawing/2017/model3d" xmlns:o="urn:schemas-microsoft-com:office:office" xmlns:r="http://schemas.openxmlformats.org/officeDocument/2006/relationships" xmlns:m="http://schemas.openxmlformats.org/officeDocument/2006/math" xmlns:v="urn:schemas-microsoft-com:vml" xmlns:wp14="http://schemas.microsoft.com/office/word/2010/wordprocessingDrawing" xmlns:wp="http://schemas.openxmlformats.org/drawingml/2006/wordprocessingDrawing" xmlns:w10="urn:schemas-microsoft-com:office:word" xmlns:w="http://schemas.openxmlformats.org/wordprocessingml/2006/main" xmlns:w14="http://schemas.microsoft.com/office/word/2010/wordml" xmlns:w15="http://schemas.microsoft.com/office/word/2012/wordml" xmlns:w16cex="http://schemas.microsoft.com/office/word/2018/wordml/cex" xmlns:w16cid="http://schemas.microsoft.com/office/word/2016/wordml/cid" xmlns:w16="http://schemas.microsoft.com/office/word/2018/wordml" xmlns:w16se="http://schemas.microsoft.com/office/word/2015/wordml/symex" xmlns:wpg="http://schemas.microsoft.com/office/word/2010/wordprocessingGroup" xmlns:wpi="http://schemas.microsoft.com/office/word/2010/wordprocessingInk" xmlns:wne="http://schemas.microsoft.com/office/word/2006/wordml" xmlns:wps="http://schemas.microsoft.com/office/word/2010/wordprocessingShape" mc:Ignorable="w14 w15 w16se w16cid w16 w16cex wp14">
+<w:numbering xmlns:wpc="http://schemas.microsoft.com/office/word/2010/wordprocessingCanvas" xmlns:cx="http://schemas.microsoft.com/office/drawing/2014/chartex" xmlns:cx1="http://schemas.microsoft.com/office/drawing/2015/9/8/chartex" xmlns:cx2="http://schemas.microsoft.com/office/drawing/2015/10/21/chartex" xmlns:cx3="http://schemas.microsoft.com/office/drawing/2016/5/9/chartex" xmlns:cx4="http://schemas.microsoft.com/office/drawing/2016/5/10/chartex" xmlns:cx5="http://schemas.microsoft.com/office/drawing/2016/5/11/chartex" xmlns:cx6="http://schemas.microsoft.com/office/drawing/2016/5/12/chartex" xmlns:cx7="http://schemas.microsoft.com/office/drawing/2016/5/13/chartex" xmlns:cx8="http://schemas.microsoft.com/office/drawing/2016/5/14/chartex" xmlns:mc="http://schemas.openxmlformats.org/markup-compatibility/2006" xmlns:aink="http://schemas.microsoft.com/office/drawing/2016/ink" xmlns:am3d="http://schemas.microsoft.com/office/drawing/2017/model3d" xmlns:o="urn:schemas-microsoft-com:office:office" xmlns:r="http://schemas.openxmlformats.org/officeDocument/2006/relationships" xmlns:m="http://schemas.openxmlformats.org/officeDocument/2006/math" xmlns:v="urn:schemas-microsoft-com:vml" xmlns:wp14="http://schemas.microsoft.com/office/word/2010/wordprocessingDrawing" xmlns:wp="http://schemas.openxmlformats.org/drawingml/2006/wordprocessingDrawing" xmlns:w10="urn:schemas-microsoft-com:office:word" xmlns:w="http://schemas.openxmlformats.org/wordprocessingml/2006/main" xmlns:w14="http://schemas.microsoft.com/office/word/2010/wordml" xmlns:w15="http://schemas.microsoft.com/office/word/2012/wordml" xmlns:w16cid="http://schemas.microsoft.com/office/word/2016/wordml/cid" xmlns:w16se="http://schemas.microsoft.com/office/word/2015/wordml/symex" xmlns:wpg="http://schemas.microsoft.com/office/word/2010/wordprocessingGroup" xmlns:wpi="http://schemas.microsoft.com/office/word/2010/wordprocessingInk" xmlns:wne="http://schemas.microsoft.com/office/word/2006/wordml" xmlns:wps="http://schemas.microsoft.com/office/word/2010/wordprocessingShape" mc:Ignorable="w14 w15 w16se w16cid wp14">
   <w:abstractNum w:abstractNumId="0" w15:restartNumberingAfterBreak="0">
     <w:nsid w:val="058D12A7"/>
     <w:multiLevelType w:val="hybridMultilevel"/>
@@ -4802,7 +4814,7 @@
 </file>
 
 <file path=word/styles.xml><?xml version="1.0" encoding="utf-8"?>
-<w:styles xmlns:mc="http://schemas.openxmlformats.org/markup-compatibility/2006" xmlns:r="http://schemas.openxmlformats.org/officeDocument/2006/relationships" xmlns:w="http://schemas.openxmlformats.org/wordprocessingml/2006/main" xmlns:w14="http://schemas.microsoft.com/office/word/2010/wordml" xmlns:w15="http://schemas.microsoft.com/office/word/2012/wordml" xmlns:w16cex="http://schemas.microsoft.com/office/word/2018/wordml/cex" xmlns:w16cid="http://schemas.microsoft.com/office/word/2016/wordml/cid" xmlns:w16="http://schemas.microsoft.com/office/word/2018/wordml" xmlns:w16se="http://schemas.microsoft.com/office/word/2015/wordml/symex" mc:Ignorable="w14 w15 w16se w16cid w16 w16cex">
+<w:styles xmlns:mc="http://schemas.openxmlformats.org/markup-compatibility/2006" xmlns:r="http://schemas.openxmlformats.org/officeDocument/2006/relationships" xmlns:w="http://schemas.openxmlformats.org/wordprocessingml/2006/main" xmlns:w14="http://schemas.microsoft.com/office/word/2010/wordml" xmlns:w15="http://schemas.microsoft.com/office/word/2012/wordml" xmlns:w16cid="http://schemas.microsoft.com/office/word/2016/wordml/cid" xmlns:w16se="http://schemas.microsoft.com/office/word/2015/wordml/symex" mc:Ignorable="w14 w15 w16se w16cid">
   <w:docDefaults>
     <w:rPrDefault>
       <w:rPr>
@@ -4814,7 +4826,7 @@
     </w:rPrDefault>
     <w:pPrDefault/>
   </w:docDefaults>
-  <w:latentStyles w:defLockedState="0" w:defUIPriority="99" w:defSemiHidden="0" w:defUnhideWhenUsed="0" w:defQFormat="0" w:count="376">
+  <w:latentStyles w:defLockedState="0" w:defUIPriority="99" w:defSemiHidden="0" w:defUnhideWhenUsed="0" w:defQFormat="0" w:count="375">
     <w:lsdException w:name="Normal" w:uiPriority="0" w:qFormat="1"/>
     <w:lsdException w:name="heading 1" w:uiPriority="9" w:qFormat="1"/>
     <w:lsdException w:name="heading 2" w:semiHidden="1" w:uiPriority="9" w:unhideWhenUsed="1" w:qFormat="1"/>
@@ -4920,6 +4932,7 @@
     <w:lsdException w:name="HTML Sample" w:semiHidden="1" w:unhideWhenUsed="1"/>
     <w:lsdException w:name="HTML Typewriter" w:semiHidden="1" w:unhideWhenUsed="1"/>
     <w:lsdException w:name="HTML Variable" w:semiHidden="1" w:unhideWhenUsed="1"/>
+    <w:lsdException w:name="Normal Table" w:semiHidden="1" w:unhideWhenUsed="1"/>
     <w:lsdException w:name="annotation subject" w:semiHidden="1" w:unhideWhenUsed="1"/>
     <w:lsdException w:name="No List" w:semiHidden="1" w:unhideWhenUsed="1"/>
     <w:lsdException w:name="Outline List 1" w:semiHidden="1" w:unhideWhenUsed="1"/>
@@ -4966,8 +4979,10 @@
     <w:lsdException w:name="Table Subtle 2" w:semiHidden="1" w:unhideWhenUsed="1"/>
     <w:lsdException w:name="Table Web 1" w:semiHidden="1" w:unhideWhenUsed="1"/>
     <w:lsdException w:name="Table Web 2" w:semiHidden="1" w:unhideWhenUsed="1"/>
+    <w:lsdException w:name="Table Web 3" w:semiHidden="1" w:unhideWhenUsed="1"/>
     <w:lsdException w:name="Balloon Text" w:semiHidden="1" w:unhideWhenUsed="1"/>
     <w:lsdException w:name="Table Grid" w:uiPriority="59"/>
+    <w:lsdException w:name="Table Theme" w:semiHidden="1" w:unhideWhenUsed="1"/>
     <w:lsdException w:name="Placeholder Text" w:semiHidden="1"/>
     <w:lsdException w:name="No Spacing" w:uiPriority="1" w:qFormat="1"/>
     <w:lsdException w:name="Light Shading" w:uiPriority="60"/>
@@ -5178,7 +5193,6 @@
     <w:lsdException w:name="Smart Hyperlink" w:semiHidden="1" w:unhideWhenUsed="1"/>
     <w:lsdException w:name="Hashtag" w:semiHidden="1" w:unhideWhenUsed="1"/>
     <w:lsdException w:name="Unresolved Mention" w:semiHidden="1" w:unhideWhenUsed="1"/>
-    <w:lsdException w:name="Smart Link" w:semiHidden="1" w:unhideWhenUsed="1"/>
   </w:latentStyles>
   <w:style w:type="paragraph" w:default="1" w:styleId="Normal">
     <w:name w:val="Normal"/>
@@ -5746,7 +5760,7 @@
 </file>
 
 <file path=customXml/itemProps1.xml><?xml version="1.0" encoding="utf-8"?>
-<ds:datastoreItem xmlns:ds="http://schemas.openxmlformats.org/officeDocument/2006/customXml" ds:itemID="{5A7B80F5-AE2B-7943-8844-2F45D2656BE7}">
+<ds:datastoreItem xmlns:ds="http://schemas.openxmlformats.org/officeDocument/2006/customXml" ds:itemID="{23DE1D61-D812-F547-8793-55526D692251}">
   <ds:schemaRefs>
     <ds:schemaRef ds:uri="http://schemas.openxmlformats.org/officeDocument/2006/bibliography"/>
   </ds:schemaRefs>

</xml_diff>

<commit_message>
Final draft of proposal.
</commit_message>
<xml_diff>
--- a/Project_Proposal_Template.docx
+++ b/Project_Proposal_Template.docx
@@ -6,6 +6,7 @@
       <w:pPr>
         <w:pStyle w:val="Title"/>
       </w:pPr>
+      <w:bookmarkStart w:id="0" w:name="_GoBack"/>
       <w:r>
         <w:t xml:space="preserve">Direct Marketing Campaigns of Portuguese </w:t>
       </w:r>
@@ -199,10 +200,9 @@
         <w:rPr>
           <w:rFonts w:asciiTheme="majorHAnsi" w:hAnsiTheme="majorHAnsi" w:cstheme="majorHAnsi"/>
         </w:rPr>
-        <w:t xml:space="preserve">analysis is to use linear regression techniques to identify parameters that would impact the success rate of telemarketers selling bank long-term deposits.  It is our intent to utilize analytic methods to clean, explore the dataset and develop a model that indicates the effect of the nominal and categorical variables on the client’s response of ‘yes’ to making a bank term deposit from phone marketing campaigns. </w:t>
-      </w:r>
-    </w:p>
-    <w:p/>
+        <w:t xml:space="preserve">analysis is to use regression techniques to identify parameters that would impact the success rate of telemarketers selling bank long-term deposits.  It is our intent to utilize analytic methods to clean, explore the dataset and develop a model that indicates the effect of the nominal and categorical variables on the client’s response of ‘yes’ to making a bank term deposit from phone marketing campaigns. </w:t>
+      </w:r>
+    </w:p>
     <w:p/>
     <w:p>
       <w:pPr>
@@ -610,33 +610,57 @@
         <w:rPr>
           <w:rFonts w:asciiTheme="majorHAnsi" w:hAnsiTheme="majorHAnsi" w:cstheme="majorHAnsi"/>
         </w:rPr>
+        <w:t xml:space="preserve">Fit full </w:t>
+      </w:r>
+      <w:r>
+        <w:rPr>
+          <w:rFonts w:asciiTheme="majorHAnsi" w:hAnsiTheme="majorHAnsi" w:cstheme="majorHAnsi"/>
+        </w:rPr>
+        <w:t xml:space="preserve">regression </w:t>
+      </w:r>
+      <w:r>
+        <w:rPr>
+          <w:rFonts w:asciiTheme="majorHAnsi" w:hAnsiTheme="majorHAnsi" w:cstheme="majorHAnsi"/>
+        </w:rPr>
+        <w:t>model with all significant variables; analyze parameter estimates, significance, goodness-of-fit, and Adj. R</w:t>
+      </w:r>
+      <w:r>
+        <w:rPr>
+          <w:rFonts w:asciiTheme="majorHAnsi" w:hAnsiTheme="majorHAnsi" w:cstheme="majorHAnsi"/>
+          <w:vertAlign w:val="superscript"/>
+        </w:rPr>
+        <w:t xml:space="preserve">2 </w:t>
+      </w:r>
+      <w:r>
+        <w:rPr>
+          <w:rFonts w:asciiTheme="majorHAnsi" w:hAnsiTheme="majorHAnsi" w:cstheme="majorHAnsi"/>
+        </w:rPr>
+        <w:t>values.</w:t>
+      </w:r>
+    </w:p>
+    <w:p>
+      <w:pPr>
+        <w:pStyle w:val="NormalWeb"/>
+        <w:numPr>
+          <w:ilvl w:val="1"/>
+          <w:numId w:val="4"/>
+        </w:numPr>
+        <w:rPr>
+          <w:rFonts w:asciiTheme="majorHAnsi" w:hAnsiTheme="majorHAnsi" w:cstheme="majorHAnsi"/>
+        </w:rPr>
+      </w:pPr>
+      <w:r>
+        <w:rPr>
+          <w:rFonts w:asciiTheme="majorHAnsi" w:hAnsiTheme="majorHAnsi" w:cstheme="majorHAnsi"/>
+        </w:rPr>
         <w:lastRenderedPageBreak/>
-        <w:t xml:space="preserve">Fit full </w:t>
-      </w:r>
-      <w:r>
-        <w:rPr>
-          <w:rFonts w:asciiTheme="majorHAnsi" w:hAnsiTheme="majorHAnsi" w:cstheme="majorHAnsi"/>
-        </w:rPr>
-        <w:t xml:space="preserve">regression </w:t>
-      </w:r>
-      <w:r>
-        <w:rPr>
-          <w:rFonts w:asciiTheme="majorHAnsi" w:hAnsiTheme="majorHAnsi" w:cstheme="majorHAnsi"/>
-        </w:rPr>
-        <w:t>model with all significant variables; analyze parameter estimates, significance, goodness-of-fit, and Adj. R</w:t>
-      </w:r>
-      <w:r>
-        <w:rPr>
-          <w:rFonts w:asciiTheme="majorHAnsi" w:hAnsiTheme="majorHAnsi" w:cstheme="majorHAnsi"/>
-          <w:vertAlign w:val="superscript"/>
-        </w:rPr>
-        <w:t xml:space="preserve">2 </w:t>
-      </w:r>
-      <w:r>
-        <w:rPr>
-          <w:rFonts w:asciiTheme="majorHAnsi" w:hAnsiTheme="majorHAnsi" w:cstheme="majorHAnsi"/>
-        </w:rPr>
-        <w:t>values.</w:t>
+        <w:t>Determine if multi-collinearity among the independent variables is of significant concern</w:t>
+      </w:r>
+      <w:r>
+        <w:rPr>
+          <w:rFonts w:asciiTheme="majorHAnsi" w:hAnsiTheme="majorHAnsi" w:cstheme="majorHAnsi"/>
+        </w:rPr>
+        <w:t>; compute VIF statistics.</w:t>
       </w:r>
     </w:p>
     <w:p>
@@ -654,13 +678,13 @@
         <w:rPr>
           <w:rFonts w:asciiTheme="majorHAnsi" w:hAnsiTheme="majorHAnsi" w:cstheme="majorHAnsi"/>
         </w:rPr>
-        <w:t>Determine if multi-collinearity among the independent variables is of significant concern</w:t>
-      </w:r>
-      <w:r>
-        <w:rPr>
-          <w:rFonts w:asciiTheme="majorHAnsi" w:hAnsiTheme="majorHAnsi" w:cstheme="majorHAnsi"/>
-        </w:rPr>
-        <w:t>; compute VIF statistics.</w:t>
+        <w:t xml:space="preserve">Apply various selection methods to find a subset of optimal </w:t>
+      </w:r>
+      <w:r>
+        <w:rPr>
+          <w:rFonts w:asciiTheme="majorHAnsi" w:hAnsiTheme="majorHAnsi" w:cstheme="majorHAnsi"/>
+        </w:rPr>
+        <w:t>predictors.</w:t>
       </w:r>
     </w:p>
     <w:p>
@@ -678,13 +702,7 @@
         <w:rPr>
           <w:rFonts w:asciiTheme="majorHAnsi" w:hAnsiTheme="majorHAnsi" w:cstheme="majorHAnsi"/>
         </w:rPr>
-        <w:t xml:space="preserve">Apply various selection methods to find a subset of optimal </w:t>
-      </w:r>
-      <w:r>
-        <w:rPr>
-          <w:rFonts w:asciiTheme="majorHAnsi" w:hAnsiTheme="majorHAnsi" w:cstheme="majorHAnsi"/>
-        </w:rPr>
-        <w:t>predictors.</w:t>
+        <w:t>Analyze residual plots and the normal probability plot to confirm independence, constant variance, linearity, and normality.</w:t>
       </w:r>
     </w:p>
     <w:p>
@@ -702,7 +720,37 @@
         <w:rPr>
           <w:rFonts w:asciiTheme="majorHAnsi" w:hAnsiTheme="majorHAnsi" w:cstheme="majorHAnsi"/>
         </w:rPr>
-        <w:t>Analyze residual plots and the normal probability plot to confirm independence, constant variance, linearity, and normality.</w:t>
+        <w:t>Determine</w:t>
+      </w:r>
+      <w:r>
+        <w:rPr>
+          <w:rFonts w:asciiTheme="majorHAnsi" w:hAnsiTheme="majorHAnsi" w:cstheme="majorHAnsi"/>
+        </w:rPr>
+        <w:t xml:space="preserve">/justify </w:t>
+      </w:r>
+      <w:r>
+        <w:rPr>
+          <w:rFonts w:asciiTheme="majorHAnsi" w:hAnsiTheme="majorHAnsi" w:cstheme="majorHAnsi"/>
+        </w:rPr>
+        <w:t>if removal of</w:t>
+      </w:r>
+      <w:r>
+        <w:rPr>
+          <w:rFonts w:asciiTheme="majorHAnsi" w:hAnsiTheme="majorHAnsi" w:cstheme="majorHAnsi"/>
+        </w:rPr>
+        <w:t xml:space="preserve"> outliers and influential points</w:t>
+      </w:r>
+      <w:r>
+        <w:rPr>
+          <w:rFonts w:asciiTheme="majorHAnsi" w:hAnsiTheme="majorHAnsi" w:cstheme="majorHAnsi"/>
+        </w:rPr>
+        <w:t xml:space="preserve"> are necessary</w:t>
+      </w:r>
+      <w:r>
+        <w:rPr>
+          <w:rFonts w:asciiTheme="majorHAnsi" w:hAnsiTheme="majorHAnsi" w:cstheme="majorHAnsi"/>
+        </w:rPr>
+        <w:t>.</w:t>
       </w:r>
     </w:p>
     <w:p>
@@ -720,37 +768,7 @@
         <w:rPr>
           <w:rFonts w:asciiTheme="majorHAnsi" w:hAnsiTheme="majorHAnsi" w:cstheme="majorHAnsi"/>
         </w:rPr>
-        <w:t>Determine</w:t>
-      </w:r>
-      <w:r>
-        <w:rPr>
-          <w:rFonts w:asciiTheme="majorHAnsi" w:hAnsiTheme="majorHAnsi" w:cstheme="majorHAnsi"/>
-        </w:rPr>
-        <w:t xml:space="preserve">/justify </w:t>
-      </w:r>
-      <w:r>
-        <w:rPr>
-          <w:rFonts w:asciiTheme="majorHAnsi" w:hAnsiTheme="majorHAnsi" w:cstheme="majorHAnsi"/>
-        </w:rPr>
-        <w:t>if removal of</w:t>
-      </w:r>
-      <w:r>
-        <w:rPr>
-          <w:rFonts w:asciiTheme="majorHAnsi" w:hAnsiTheme="majorHAnsi" w:cstheme="majorHAnsi"/>
-        </w:rPr>
-        <w:t xml:space="preserve"> outliers and influential points</w:t>
-      </w:r>
-      <w:r>
-        <w:rPr>
-          <w:rFonts w:asciiTheme="majorHAnsi" w:hAnsiTheme="majorHAnsi" w:cstheme="majorHAnsi"/>
-        </w:rPr>
-        <w:t xml:space="preserve"> are necessary</w:t>
-      </w:r>
-      <w:r>
-        <w:rPr>
-          <w:rFonts w:asciiTheme="majorHAnsi" w:hAnsiTheme="majorHAnsi" w:cstheme="majorHAnsi"/>
-        </w:rPr>
-        <w:t>.</w:t>
+        <w:t>Verify the strongest/most influential predictors for the response variable.</w:t>
       </w:r>
     </w:p>
     <w:p>
@@ -768,25 +786,13 @@
         <w:rPr>
           <w:rFonts w:asciiTheme="majorHAnsi" w:hAnsiTheme="majorHAnsi" w:cstheme="majorHAnsi"/>
         </w:rPr>
-        <w:t>Verify the strongest/most influential predictors for the response variable.</w:t>
-      </w:r>
-    </w:p>
-    <w:p>
-      <w:pPr>
-        <w:pStyle w:val="NormalWeb"/>
-        <w:numPr>
-          <w:ilvl w:val="1"/>
-          <w:numId w:val="4"/>
-        </w:numPr>
-        <w:rPr>
-          <w:rFonts w:asciiTheme="majorHAnsi" w:hAnsiTheme="majorHAnsi" w:cstheme="majorHAnsi"/>
-        </w:rPr>
-      </w:pPr>
-      <w:r>
-        <w:rPr>
-          <w:rFonts w:asciiTheme="majorHAnsi" w:hAnsiTheme="majorHAnsi" w:cstheme="majorHAnsi"/>
-        </w:rPr>
         <w:t>Split data into training and testing sets for model generation</w:t>
+      </w:r>
+      <w:r>
+        <w:rPr>
+          <w:rFonts w:asciiTheme="majorHAnsi" w:hAnsiTheme="majorHAnsi" w:cstheme="majorHAnsi"/>
+        </w:rPr>
+        <w:t xml:space="preserve">. </w:t>
       </w:r>
     </w:p>
     <w:p>
@@ -823,6 +829,24 @@
           <w:rFonts w:asciiTheme="majorHAnsi" w:hAnsiTheme="majorHAnsi" w:cstheme="majorHAnsi"/>
         </w:rPr>
         <w:t>Compute the PRESS values and cross-validate across n models, where n is equal to the number of independent variables. Eliminate predictors that are not significant in a majority of the generated models. Verify ASE plot and values to determine performance.</w:t>
+      </w:r>
+    </w:p>
+    <w:p>
+      <w:pPr>
+        <w:pStyle w:val="NormalWeb"/>
+        <w:numPr>
+          <w:ilvl w:val="1"/>
+          <w:numId w:val="4"/>
+        </w:numPr>
+        <w:rPr>
+          <w:rFonts w:asciiTheme="majorHAnsi" w:hAnsiTheme="majorHAnsi" w:cstheme="majorHAnsi"/>
+        </w:rPr>
+      </w:pPr>
+      <w:r>
+        <w:rPr>
+          <w:rFonts w:asciiTheme="majorHAnsi" w:hAnsiTheme="majorHAnsi" w:cstheme="majorHAnsi"/>
+        </w:rPr>
+        <w:t>Use the fitted regression model to predict the dependent variable. Using SAS to compute the predicted dependent variable, 95% confidence interval and prediction interval for our estimate</w:t>
       </w:r>
     </w:p>
     <w:p>
@@ -869,12 +893,6 @@
           <w:noProof/>
         </w:rPr>
         <w:t xml:space="preserve">Dataset name: </w:t>
-      </w:r>
-      <w:r>
-        <w:rPr>
-          <w:noProof/>
-        </w:rPr>
-        <w:tab/>
       </w:r>
       <w:r>
         <w:rPr>
@@ -1263,14 +1281,14 @@
         <w:rPr>
           <w:noProof/>
         </w:rPr>
-        <w:t xml:space="preserve">this attribute highly affects the output target (e.g., if duration=0 then y="no"). Yet, the duration is not known before a call is performed. Also, after the end of the call y is obviously </w:t>
+        <w:t xml:space="preserve">this attribute highly affects the output target (e.g., if duration=0 then y="no"). Yet, the duration is </w:t>
       </w:r>
       <w:r>
         <w:rPr>
           <w:noProof/>
         </w:rPr>
         <w:lastRenderedPageBreak/>
-        <w:t>known. Thus, this input should only be included for benchmark purposes and should be discarded if the intention is to have a realistic predictive model.</w:t>
+        <w:t>not known before a call is performed. Also, after the end of the call y is obviously known. Thus, this input should only be included for benchmark purposes and should be discarded if the intention is to have a realistic predictive model.</w:t>
       </w:r>
       <w:r>
         <w:rPr>
@@ -2174,6 +2192,7 @@
         <w:rPr>
           <w:noProof/>
         </w:rPr>
+        <w:lastRenderedPageBreak/>
         <w:t>unknow</w:t>
       </w:r>
       <w:r>
@@ -2198,7 +2217,6 @@
         <w:rPr>
           <w:noProof/>
         </w:rPr>
-        <w:lastRenderedPageBreak/>
         <w:t>education</w:t>
       </w:r>
     </w:p>
@@ -3086,8 +3104,6 @@
           <w:szCs w:val="32"/>
         </w:rPr>
       </w:pPr>
-      <w:bookmarkStart w:id="0" w:name="_GoBack"/>
-      <w:bookmarkEnd w:id="0"/>
       <w:r>
         <w:rPr>
           <w:b/>
@@ -3412,6 +3428,7 @@
               <w:jc w:val="center"/>
             </w:pPr>
             <w:r>
+              <w:lastRenderedPageBreak/>
               <w:t>Sunday, May 9</w:t>
             </w:r>
             <w:r>
@@ -3483,7 +3500,6 @@
               <w:jc w:val="center"/>
             </w:pPr>
             <w:r>
-              <w:lastRenderedPageBreak/>
               <w:t>Monday, May 10</w:t>
             </w:r>
             <w:r>
@@ -3555,7 +3571,87 @@
               <w:jc w:val="center"/>
             </w:pPr>
             <w:r>
-              <w:t>Monday, May 17th</w:t>
+              <w:t>Sunday, May 16</w:t>
+            </w:r>
+            <w:r>
+              <w:rPr>
+                <w:vertAlign w:val="superscript"/>
+              </w:rPr>
+              <w:t>th</w:t>
+            </w:r>
+            <w:r>
+              <w:t xml:space="preserve"> </w:t>
+            </w:r>
+          </w:p>
+        </w:tc>
+        <w:tc>
+          <w:tcPr>
+            <w:tcW w:w="4670" w:type="dxa"/>
+            <w:tcBorders>
+              <w:top w:val="single" w:sz="8" w:space="0" w:color="FFFFFF"/>
+              <w:left w:val="single" w:sz="8" w:space="0" w:color="FFFFFF"/>
+              <w:bottom w:val="single" w:sz="8" w:space="0" w:color="FFFFFF"/>
+              <w:right w:val="single" w:sz="8" w:space="0" w:color="FFFFFF"/>
+            </w:tcBorders>
+            <w:shd w:val="clear" w:color="auto" w:fill="CACACA"/>
+            <w:tcMar>
+              <w:top w:w="0" w:type="dxa"/>
+              <w:left w:w="0" w:type="dxa"/>
+              <w:bottom w:w="0" w:type="dxa"/>
+              <w:right w:w="0" w:type="dxa"/>
+            </w:tcMar>
+          </w:tcPr>
+          <w:p>
+            <w:pPr>
+              <w:pStyle w:val="Body"/>
+            </w:pPr>
+            <w:r>
+              <w:t>Team meeting on data cleaning finalization</w:t>
+            </w:r>
+          </w:p>
+        </w:tc>
+      </w:tr>
+      <w:tr>
+        <w:tblPrEx>
+          <w:shd w:val="clear" w:color="auto" w:fill="CACACA"/>
+        </w:tblPrEx>
+        <w:trPr>
+          <w:trHeight w:val="452"/>
+        </w:trPr>
+        <w:tc>
+          <w:tcPr>
+            <w:tcW w:w="4670" w:type="dxa"/>
+            <w:tcBorders>
+              <w:top w:val="single" w:sz="8" w:space="0" w:color="FFFFFF"/>
+              <w:left w:val="single" w:sz="8" w:space="0" w:color="FFFFFF"/>
+              <w:bottom w:val="single" w:sz="8" w:space="0" w:color="FFFFFF"/>
+              <w:right w:val="single" w:sz="8" w:space="0" w:color="FFFFFF"/>
+            </w:tcBorders>
+            <w:shd w:val="clear" w:color="auto" w:fill="CACACA"/>
+            <w:tcMar>
+              <w:top w:w="0" w:type="dxa"/>
+              <w:left w:w="0" w:type="dxa"/>
+              <w:bottom w:w="0" w:type="dxa"/>
+              <w:right w:w="0" w:type="dxa"/>
+            </w:tcMar>
+            <w:vAlign w:val="center"/>
+          </w:tcPr>
+          <w:p>
+            <w:pPr>
+              <w:pStyle w:val="Body"/>
+              <w:jc w:val="center"/>
+            </w:pPr>
+            <w:r>
+              <w:t>Monday, May 17</w:t>
+            </w:r>
+            <w:r>
+              <w:rPr>
+                <w:vertAlign w:val="superscript"/>
+              </w:rPr>
+              <w:t>th</w:t>
+            </w:r>
+            <w:r>
+              <w:t xml:space="preserve"> </w:t>
             </w:r>
           </w:p>
         </w:tc>
@@ -3591,6 +3687,77 @@
           <w:shd w:val="clear" w:color="auto" w:fill="CACACA"/>
         </w:tblPrEx>
         <w:trPr>
+          <w:trHeight w:val="1015"/>
+        </w:trPr>
+        <w:tc>
+          <w:tcPr>
+            <w:tcW w:w="4670" w:type="dxa"/>
+            <w:tcBorders>
+              <w:top w:val="single" w:sz="8" w:space="0" w:color="FFFFFF"/>
+              <w:left w:val="single" w:sz="8" w:space="0" w:color="FFFFFF"/>
+              <w:bottom w:val="single" w:sz="8" w:space="0" w:color="FFFFFF"/>
+              <w:right w:val="single" w:sz="8" w:space="0" w:color="FFFFFF"/>
+            </w:tcBorders>
+            <w:shd w:val="clear" w:color="auto" w:fill="E6E6E6"/>
+            <w:tcMar>
+              <w:top w:w="0" w:type="dxa"/>
+              <w:left w:w="0" w:type="dxa"/>
+              <w:bottom w:w="0" w:type="dxa"/>
+              <w:right w:w="0" w:type="dxa"/>
+            </w:tcMar>
+            <w:vAlign w:val="center"/>
+          </w:tcPr>
+          <w:p>
+            <w:pPr>
+              <w:pStyle w:val="Body"/>
+              <w:jc w:val="center"/>
+            </w:pPr>
+            <w:r>
+              <w:t>Sunday, May 23</w:t>
+            </w:r>
+            <w:r>
+              <w:rPr>
+                <w:vertAlign w:val="superscript"/>
+              </w:rPr>
+              <w:t>rd</w:t>
+            </w:r>
+            <w:r>
+              <w:t xml:space="preserve"> </w:t>
+            </w:r>
+          </w:p>
+        </w:tc>
+        <w:tc>
+          <w:tcPr>
+            <w:tcW w:w="4670" w:type="dxa"/>
+            <w:tcBorders>
+              <w:top w:val="single" w:sz="8" w:space="0" w:color="FFFFFF"/>
+              <w:left w:val="single" w:sz="8" w:space="0" w:color="FFFFFF"/>
+              <w:bottom w:val="single" w:sz="8" w:space="0" w:color="FFFFFF"/>
+              <w:right w:val="single" w:sz="8" w:space="0" w:color="FFFFFF"/>
+            </w:tcBorders>
+            <w:shd w:val="clear" w:color="auto" w:fill="E6E6E6"/>
+            <w:tcMar>
+              <w:top w:w="0" w:type="dxa"/>
+              <w:left w:w="0" w:type="dxa"/>
+              <w:bottom w:w="0" w:type="dxa"/>
+              <w:right w:w="0" w:type="dxa"/>
+            </w:tcMar>
+          </w:tcPr>
+          <w:p>
+            <w:pPr>
+              <w:pStyle w:val="Body"/>
+            </w:pPr>
+            <w:r>
+              <w:t>Team meeting on dataset analysis done up to this point.  Discussion on report.  Discuss research references.</w:t>
+            </w:r>
+          </w:p>
+        </w:tc>
+      </w:tr>
+      <w:tr>
+        <w:tblPrEx>
+          <w:shd w:val="clear" w:color="auto" w:fill="CACACA"/>
+        </w:tblPrEx>
+        <w:trPr>
           <w:trHeight w:val="1140"/>
         </w:trPr>
         <w:tc>
@@ -3617,7 +3784,16 @@
               <w:jc w:val="center"/>
             </w:pPr>
             <w:r>
-              <w:t>Monday, May 24th</w:t>
+              <w:t>Monday, May 24</w:t>
+            </w:r>
+            <w:r>
+              <w:rPr>
+                <w:vertAlign w:val="superscript"/>
+              </w:rPr>
+              <w:t>th</w:t>
+            </w:r>
+            <w:r>
+              <w:t xml:space="preserve"> </w:t>
             </w:r>
           </w:p>
         </w:tc>
@@ -3679,7 +3855,16 @@
               <w:jc w:val="center"/>
             </w:pPr>
             <w:r>
-              <w:t xml:space="preserve">Monday, May 31st </w:t>
+              <w:t>Sunday, May 30</w:t>
+            </w:r>
+            <w:r>
+              <w:rPr>
+                <w:vertAlign w:val="superscript"/>
+              </w:rPr>
+              <w:t>th</w:t>
+            </w:r>
+            <w:r>
+              <w:t xml:space="preserve"> </w:t>
             </w:r>
           </w:p>
         </w:tc>
@@ -3705,7 +3890,84 @@
               <w:pStyle w:val="Body"/>
             </w:pPr>
             <w:r>
-              <w:t>Rough draft of project report completed. Team reviews draft for any edits</w:t>
+              <w:t>Team reviews draft for any edits</w:t>
+            </w:r>
+            <w:r>
+              <w:t>.</w:t>
+            </w:r>
+          </w:p>
+        </w:tc>
+      </w:tr>
+      <w:tr>
+        <w:tblPrEx>
+          <w:shd w:val="clear" w:color="auto" w:fill="CACACA"/>
+        </w:tblPrEx>
+        <w:trPr>
+          <w:trHeight w:val="580"/>
+        </w:trPr>
+        <w:tc>
+          <w:tcPr>
+            <w:tcW w:w="4670" w:type="dxa"/>
+            <w:tcBorders>
+              <w:top w:val="single" w:sz="8" w:space="0" w:color="FFFFFF"/>
+              <w:left w:val="single" w:sz="8" w:space="0" w:color="FFFFFF"/>
+              <w:bottom w:val="single" w:sz="8" w:space="0" w:color="FFFFFF"/>
+              <w:right w:val="single" w:sz="8" w:space="0" w:color="FFFFFF"/>
+            </w:tcBorders>
+            <w:shd w:val="clear" w:color="auto" w:fill="CACACA"/>
+            <w:tcMar>
+              <w:top w:w="0" w:type="dxa"/>
+              <w:left w:w="0" w:type="dxa"/>
+              <w:bottom w:w="0" w:type="dxa"/>
+              <w:right w:w="0" w:type="dxa"/>
+            </w:tcMar>
+            <w:vAlign w:val="center"/>
+          </w:tcPr>
+          <w:p>
+            <w:pPr>
+              <w:pStyle w:val="Body"/>
+              <w:jc w:val="center"/>
+            </w:pPr>
+            <w:r>
+              <w:t>Monday, May 31</w:t>
+            </w:r>
+            <w:r>
+              <w:rPr>
+                <w:vertAlign w:val="superscript"/>
+              </w:rPr>
+              <w:t>st</w:t>
+            </w:r>
+            <w:r>
+              <w:t xml:space="preserve"> </w:t>
+            </w:r>
+            <w:r>
+              <w:t xml:space="preserve"> </w:t>
+            </w:r>
+          </w:p>
+        </w:tc>
+        <w:tc>
+          <w:tcPr>
+            <w:tcW w:w="4670" w:type="dxa"/>
+            <w:tcBorders>
+              <w:top w:val="single" w:sz="8" w:space="0" w:color="FFFFFF"/>
+              <w:left w:val="single" w:sz="8" w:space="0" w:color="FFFFFF"/>
+              <w:bottom w:val="single" w:sz="8" w:space="0" w:color="FFFFFF"/>
+              <w:right w:val="single" w:sz="8" w:space="0" w:color="FFFFFF"/>
+            </w:tcBorders>
+            <w:shd w:val="clear" w:color="auto" w:fill="CACACA"/>
+            <w:tcMar>
+              <w:top w:w="0" w:type="dxa"/>
+              <w:left w:w="0" w:type="dxa"/>
+              <w:bottom w:w="0" w:type="dxa"/>
+              <w:right w:w="0" w:type="dxa"/>
+            </w:tcMar>
+          </w:tcPr>
+          <w:p>
+            <w:pPr>
+              <w:pStyle w:val="Body"/>
+            </w:pPr>
+            <w:r>
+              <w:t xml:space="preserve">Rough draft of project report completed. </w:t>
             </w:r>
           </w:p>
         </w:tc>
@@ -3741,7 +4003,16 @@
               <w:jc w:val="center"/>
             </w:pPr>
             <w:r>
-              <w:t>Monday, June 7th</w:t>
+              <w:t>Sunday, June 6</w:t>
+            </w:r>
+            <w:r>
+              <w:rPr>
+                <w:vertAlign w:val="superscript"/>
+              </w:rPr>
+              <w:t>th</w:t>
+            </w:r>
+            <w:r>
+              <w:t xml:space="preserve"> </w:t>
             </w:r>
           </w:p>
         </w:tc>
@@ -3767,7 +4038,81 @@
               <w:pStyle w:val="Body"/>
             </w:pPr>
             <w:r>
-              <w:t>Finalization and submission of all project deliverables including team evaluations</w:t>
+              <w:t>Finalization of all project deliverables including team evaluations</w:t>
+            </w:r>
+          </w:p>
+        </w:tc>
+      </w:tr>
+      <w:tr>
+        <w:tblPrEx>
+          <w:shd w:val="clear" w:color="auto" w:fill="CACACA"/>
+        </w:tblPrEx>
+        <w:trPr>
+          <w:trHeight w:val="580"/>
+        </w:trPr>
+        <w:tc>
+          <w:tcPr>
+            <w:tcW w:w="4670" w:type="dxa"/>
+            <w:tcBorders>
+              <w:top w:val="single" w:sz="8" w:space="0" w:color="FFFFFF"/>
+              <w:left w:val="single" w:sz="8" w:space="0" w:color="FFFFFF"/>
+              <w:bottom w:val="single" w:sz="8" w:space="0" w:color="FFFFFF"/>
+              <w:right w:val="single" w:sz="8" w:space="0" w:color="FFFFFF"/>
+            </w:tcBorders>
+            <w:shd w:val="clear" w:color="auto" w:fill="E6E6E6"/>
+            <w:tcMar>
+              <w:top w:w="0" w:type="dxa"/>
+              <w:left w:w="0" w:type="dxa"/>
+              <w:bottom w:w="0" w:type="dxa"/>
+              <w:right w:w="0" w:type="dxa"/>
+            </w:tcMar>
+            <w:vAlign w:val="center"/>
+          </w:tcPr>
+          <w:p>
+            <w:pPr>
+              <w:pStyle w:val="Body"/>
+              <w:jc w:val="center"/>
+            </w:pPr>
+            <w:r>
+              <w:t>Monday, June 7</w:t>
+            </w:r>
+            <w:r>
+              <w:rPr>
+                <w:vertAlign w:val="superscript"/>
+              </w:rPr>
+              <w:t>th</w:t>
+            </w:r>
+            <w:r>
+              <w:t xml:space="preserve"> </w:t>
+            </w:r>
+          </w:p>
+        </w:tc>
+        <w:tc>
+          <w:tcPr>
+            <w:tcW w:w="4670" w:type="dxa"/>
+            <w:tcBorders>
+              <w:top w:val="single" w:sz="8" w:space="0" w:color="FFFFFF"/>
+              <w:left w:val="single" w:sz="8" w:space="0" w:color="FFFFFF"/>
+              <w:bottom w:val="single" w:sz="8" w:space="0" w:color="FFFFFF"/>
+              <w:right w:val="single" w:sz="8" w:space="0" w:color="FFFFFF"/>
+            </w:tcBorders>
+            <w:shd w:val="clear" w:color="auto" w:fill="E6E6E6"/>
+            <w:tcMar>
+              <w:top w:w="0" w:type="dxa"/>
+              <w:left w:w="0" w:type="dxa"/>
+              <w:bottom w:w="0" w:type="dxa"/>
+              <w:right w:w="0" w:type="dxa"/>
+            </w:tcMar>
+          </w:tcPr>
+          <w:p>
+            <w:pPr>
+              <w:pStyle w:val="Body"/>
+            </w:pPr>
+            <w:r>
+              <w:t>S</w:t>
+            </w:r>
+            <w:r>
+              <w:t>ubmission of all project deliverables including team evaluations</w:t>
             </w:r>
           </w:p>
         </w:tc>
@@ -3778,6 +4123,7 @@
         <w:pStyle w:val="Body"/>
       </w:pPr>
     </w:p>
+    <w:bookmarkEnd w:id="0"/>
     <w:p/>
     <w:sectPr>
       <w:pgSz w:w="12240" w:h="15840"/>
@@ -5530,7 +5876,6 @@
   <w:style w:type="character" w:default="1" w:styleId="DefaultParagraphFont">
     <w:name w:val="Default Paragraph Font"/>
     <w:uiPriority w:val="1"/>
-    <w:semiHidden/>
     <w:unhideWhenUsed/>
   </w:style>
   <w:style w:type="table" w:default="1" w:styleId="TableNormal">
@@ -6115,7 +6460,7 @@
 </file>
 
 <file path=customXml/itemProps1.xml><?xml version="1.0" encoding="utf-8"?>
-<ds:datastoreItem xmlns:ds="http://schemas.openxmlformats.org/officeDocument/2006/customXml" ds:itemID="{529F6697-4205-B542-B10A-0D85070310DB}">
+<ds:datastoreItem xmlns:ds="http://schemas.openxmlformats.org/officeDocument/2006/customXml" ds:itemID="{82201BD2-3F62-A047-A049-CFD63390BB95}">
   <ds:schemaRefs>
     <ds:schemaRef ds:uri="http://schemas.openxmlformats.org/officeDocument/2006/bibliography"/>
   </ds:schemaRefs>

</xml_diff>

<commit_message>
added lines to the proposal - crystal's notes.
</commit_message>
<xml_diff>
--- a/Project_Proposal_Template.docx
+++ b/Project_Proposal_Template.docx
@@ -6,7 +6,6 @@
       <w:pPr>
         <w:pStyle w:val="Title"/>
       </w:pPr>
-      <w:bookmarkStart w:id="0" w:name="_GoBack"/>
       <w:r>
         <w:t xml:space="preserve">Direct Marketing Campaigns of Portuguese </w:t>
       </w:r>
@@ -851,6 +850,44 @@
     </w:p>
     <w:p>
       <w:pPr>
+        <w:pStyle w:val="NormalWeb"/>
+        <w:numPr>
+          <w:ilvl w:val="1"/>
+          <w:numId w:val="4"/>
+        </w:numPr>
+        <w:rPr>
+          <w:rFonts w:asciiTheme="majorHAnsi" w:hAnsiTheme="majorHAnsi" w:cstheme="majorHAnsi"/>
+        </w:rPr>
+      </w:pPr>
+      <w:r>
+        <w:rPr>
+          <w:rFonts w:asciiTheme="majorHAnsi" w:hAnsiTheme="majorHAnsi" w:cstheme="majorHAnsi"/>
+        </w:rPr>
+        <w:t>Confusion matrix</w:t>
+      </w:r>
+    </w:p>
+    <w:p>
+      <w:pPr>
+        <w:pStyle w:val="NormalWeb"/>
+        <w:numPr>
+          <w:ilvl w:val="1"/>
+          <w:numId w:val="4"/>
+        </w:numPr>
+        <w:rPr>
+          <w:rFonts w:asciiTheme="majorHAnsi" w:hAnsiTheme="majorHAnsi" w:cstheme="majorHAnsi"/>
+        </w:rPr>
+      </w:pPr>
+      <w:r>
+        <w:rPr>
+          <w:rFonts w:asciiTheme="majorHAnsi" w:hAnsiTheme="majorHAnsi" w:cstheme="majorHAnsi"/>
+        </w:rPr>
+        <w:t>Research resource</w:t>
+      </w:r>
+      <w:bookmarkStart w:id="0" w:name="_GoBack"/>
+      <w:bookmarkEnd w:id="0"/>
+    </w:p>
+    <w:p>
+      <w:pPr>
         <w:rPr>
           <w:b/>
           <w:sz w:val="32"/>
@@ -1269,6 +1306,7 @@
         <w:rPr>
           <w:noProof/>
         </w:rPr>
+        <w:lastRenderedPageBreak/>
         <w:t>Important note</w:t>
       </w:r>
       <w:r>
@@ -1281,14 +1319,7 @@
         <w:rPr>
           <w:noProof/>
         </w:rPr>
-        <w:t xml:space="preserve">this attribute highly affects the output target (e.g., if duration=0 then y="no"). Yet, the duration is </w:t>
-      </w:r>
-      <w:r>
-        <w:rPr>
-          <w:noProof/>
-        </w:rPr>
-        <w:lastRenderedPageBreak/>
-        <w:t>not known before a call is performed. Also, after the end of the call y is obviously known. Thus, this input should only be included for benchmark purposes and should be discarded if the intention is to have a realistic predictive model.</w:t>
+        <w:t>this attribute highly affects the output target (e.g., if duration=0 then y="no"). Yet, the duration is not known before a call is performed. Also, after the end of the call y is obviously known. Thus, this input should only be included for benchmark purposes and should be discarded if the intention is to have a realistic predictive model.</w:t>
       </w:r>
       <w:r>
         <w:rPr>
@@ -2150,6 +2181,7 @@
         <w:rPr>
           <w:noProof/>
         </w:rPr>
+        <w:lastRenderedPageBreak/>
         <w:t>married</w:t>
       </w:r>
     </w:p>
@@ -2192,7 +2224,6 @@
         <w:rPr>
           <w:noProof/>
         </w:rPr>
-        <w:lastRenderedPageBreak/>
         <w:t>unknow</w:t>
       </w:r>
       <w:r>
@@ -3357,6 +3388,7 @@
               <w:jc w:val="center"/>
             </w:pPr>
             <w:r>
+              <w:lastRenderedPageBreak/>
               <w:t>Saturday, May 8</w:t>
             </w:r>
             <w:r>
@@ -3428,7 +3460,6 @@
               <w:jc w:val="center"/>
             </w:pPr>
             <w:r>
-              <w:lastRenderedPageBreak/>
               <w:t>Sunday, May 9</w:t>
             </w:r>
             <w:r>
@@ -3890,10 +3921,7 @@
               <w:pStyle w:val="Body"/>
             </w:pPr>
             <w:r>
-              <w:t>Team reviews draft for any edits</w:t>
-            </w:r>
-            <w:r>
-              <w:t>.</w:t>
+              <w:t>Team reviews draft for any edits.</w:t>
             </w:r>
           </w:p>
         </w:tc>
@@ -4123,7 +4151,6 @@
         <w:pStyle w:val="Body"/>
       </w:pPr>
     </w:p>
-    <w:bookmarkEnd w:id="0"/>
     <w:p/>
     <w:sectPr>
       <w:pgSz w:w="12240" w:h="15840"/>
@@ -5876,6 +5903,7 @@
   <w:style w:type="character" w:default="1" w:styleId="DefaultParagraphFont">
     <w:name w:val="Default Paragraph Font"/>
     <w:uiPriority w:val="1"/>
+    <w:semiHidden/>
     <w:unhideWhenUsed/>
   </w:style>
   <w:style w:type="table" w:default="1" w:styleId="TableNormal">
@@ -6460,7 +6488,7 @@
 </file>
 
 <file path=customXml/itemProps1.xml><?xml version="1.0" encoding="utf-8"?>
-<ds:datastoreItem xmlns:ds="http://schemas.openxmlformats.org/officeDocument/2006/customXml" ds:itemID="{82201BD2-3F62-A047-A049-CFD63390BB95}">
+<ds:datastoreItem xmlns:ds="http://schemas.openxmlformats.org/officeDocument/2006/customXml" ds:itemID="{9BC1537C-10C7-C145-BA35-EDE534453F34}">
   <ds:schemaRefs>
     <ds:schemaRef ds:uri="http://schemas.openxmlformats.org/officeDocument/2006/bibliography"/>
   </ds:schemaRefs>

</xml_diff>

<commit_message>
Added freq, new table w/dummy vars, & selection method to sas code. Analyzed some attributes in depth with python.  Added comments to sas & ipynb files with findings and next steps.
</commit_message>
<xml_diff>
--- a/Project_Proposal_Template.docx
+++ b/Project_Proposal_Template.docx
@@ -883,8 +883,6 @@
         </w:rPr>
         <w:t>Research resource</w:t>
       </w:r>
-      <w:bookmarkStart w:id="0" w:name="_GoBack"/>
-      <w:bookmarkEnd w:id="0"/>
     </w:p>
     <w:p>
       <w:pPr>
@@ -1901,6 +1899,31 @@
         </w:rPr>
         <w:t xml:space="preserve">job </w:t>
       </w:r>
+      <w:r>
+        <w:rPr>
+          <w:noProof/>
+        </w:rPr>
+        <w:t xml:space="preserve">(12 total, </w:t>
+      </w:r>
+      <w:r>
+        <w:rPr>
+          <w:b/>
+          <w:noProof/>
+        </w:rPr>
+        <w:t>11</w:t>
+      </w:r>
+      <w:r>
+        <w:rPr>
+          <w:noProof/>
+        </w:rPr>
+        <w:t xml:space="preserve"> </w:t>
+      </w:r>
+      <w:r>
+        <w:rPr>
+          <w:noProof/>
+        </w:rPr>
+        <w:t>w/o n/a)</w:t>
+      </w:r>
     </w:p>
     <w:p>
       <w:pPr>
@@ -2141,6 +2164,25 @@
         </w:rPr>
         <w:t>status</w:t>
       </w:r>
+      <w:r>
+        <w:rPr>
+          <w:noProof/>
+        </w:rPr>
+        <w:t xml:space="preserve">(4 total, </w:t>
+      </w:r>
+      <w:r>
+        <w:rPr>
+          <w:b/>
+          <w:noProof/>
+        </w:rPr>
+        <w:t>3</w:t>
+      </w:r>
+      <w:r>
+        <w:rPr>
+          <w:noProof/>
+        </w:rPr>
+        <w:t xml:space="preserve"> w/o n/a)</w:t>
+      </w:r>
     </w:p>
     <w:p>
       <w:pPr>
@@ -2250,6 +2292,14 @@
         </w:rPr>
         <w:t>education</w:t>
       </w:r>
+      <w:r>
+        <w:rPr>
+          <w:noProof/>
+        </w:rPr>
+        <w:t xml:space="preserve"> (8, 7)</w:t>
+      </w:r>
+      <w:bookmarkStart w:id="0" w:name="_GoBack"/>
+      <w:bookmarkEnd w:id="0"/>
     </w:p>
     <w:p>
       <w:pPr>
@@ -2460,6 +2510,12 @@
         </w:rPr>
         <w:t xml:space="preserve"> (has credit in default?)</w:t>
       </w:r>
+      <w:r>
+        <w:rPr>
+          <w:noProof/>
+        </w:rPr>
+        <w:t xml:space="preserve"> (3, 2)</w:t>
+      </w:r>
     </w:p>
     <w:p>
       <w:pPr>
@@ -2562,6 +2618,12 @@
         </w:rPr>
         <w:t>)</w:t>
       </w:r>
+      <w:r>
+        <w:rPr>
+          <w:noProof/>
+        </w:rPr>
+        <w:t xml:space="preserve"> (3, 2)</w:t>
+      </w:r>
     </w:p>
     <w:p>
       <w:pPr>
@@ -2664,6 +2726,12 @@
         </w:rPr>
         <w:t>)</w:t>
       </w:r>
+      <w:r>
+        <w:rPr>
+          <w:noProof/>
+        </w:rPr>
+        <w:t xml:space="preserve"> (3, 2) </w:t>
+      </w:r>
     </w:p>
     <w:p>
       <w:pPr>
@@ -2766,6 +2834,12 @@
         </w:rPr>
         <w:t>)</w:t>
       </w:r>
+      <w:r>
+        <w:rPr>
+          <w:noProof/>
+        </w:rPr>
+        <w:t xml:space="preserve"> (2)</w:t>
+      </w:r>
     </w:p>
     <w:p>
       <w:pPr>
@@ -2844,6 +2918,12 @@
         </w:rPr>
         <w:t>)</w:t>
       </w:r>
+      <w:r>
+        <w:rPr>
+          <w:noProof/>
+        </w:rPr>
+        <w:t xml:space="preserve"> (12)</w:t>
+      </w:r>
     </w:p>
     <w:p>
       <w:pPr>
@@ -2916,6 +2996,12 @@
         </w:rPr>
         <w:t>)</w:t>
       </w:r>
+      <w:r>
+        <w:rPr>
+          <w:noProof/>
+        </w:rPr>
+        <w:t xml:space="preserve"> (5)</w:t>
+      </w:r>
     </w:p>
     <w:p>
       <w:pPr>
@@ -3041,6 +3127,12 @@
           <w:noProof/>
         </w:rPr>
         <w:t xml:space="preserve"> (previous campaign’s outcome)</w:t>
+      </w:r>
+      <w:r>
+        <w:rPr>
+          <w:noProof/>
+        </w:rPr>
+        <w:t xml:space="preserve"> (3)</w:t>
       </w:r>
     </w:p>
     <w:p>
@@ -6488,7 +6580,7 @@
 </file>
 
 <file path=customXml/itemProps1.xml><?xml version="1.0" encoding="utf-8"?>
-<ds:datastoreItem xmlns:ds="http://schemas.openxmlformats.org/officeDocument/2006/customXml" ds:itemID="{9BC1537C-10C7-C145-BA35-EDE534453F34}">
+<ds:datastoreItem xmlns:ds="http://schemas.openxmlformats.org/officeDocument/2006/customXml" ds:itemID="{4FBEF133-4FDF-7B41-AAFF-2F27BB3D2CC5}">
   <ds:schemaRefs>
     <ds:schemaRef ds:uri="http://schemas.openxmlformats.org/officeDocument/2006/bibliography"/>
   </ds:schemaRefs>

</xml_diff>

<commit_message>
Added analysis of code thus far.
</commit_message>
<xml_diff>
--- a/Project_Proposal_Template.docx
+++ b/Project_Proposal_Template.docx
@@ -573,7 +573,7 @@
         <w:rPr>
           <w:rFonts w:asciiTheme="majorHAnsi" w:hAnsiTheme="majorHAnsi" w:cstheme="majorHAnsi"/>
         </w:rPr>
-        <w:t>Analyze the histogram distribution to determine the necessity for variable transformations</w:t>
+        <w:t>Create scatterplots and correlation matrices to observe variable relationships</w:t>
       </w:r>
     </w:p>
     <w:p>
@@ -591,7 +591,32 @@
         <w:rPr>
           <w:rFonts w:asciiTheme="majorHAnsi" w:hAnsiTheme="majorHAnsi" w:cstheme="majorHAnsi"/>
         </w:rPr>
-        <w:t>Create scatterplots and correlation matrices to observe variable relationships</w:t>
+        <w:t xml:space="preserve">Fit full </w:t>
+      </w:r>
+      <w:r>
+        <w:rPr>
+          <w:rFonts w:asciiTheme="majorHAnsi" w:hAnsiTheme="majorHAnsi" w:cstheme="majorHAnsi"/>
+        </w:rPr>
+        <w:t xml:space="preserve">regression </w:t>
+      </w:r>
+      <w:r>
+        <w:rPr>
+          <w:rFonts w:asciiTheme="majorHAnsi" w:hAnsiTheme="majorHAnsi" w:cstheme="majorHAnsi"/>
+        </w:rPr>
+        <w:t>model with all significant variables; analyze parameter estimates, significance, goodness-of-fit, and Adj. R</w:t>
+      </w:r>
+      <w:r>
+        <w:rPr>
+          <w:rFonts w:asciiTheme="majorHAnsi" w:hAnsiTheme="majorHAnsi" w:cstheme="majorHAnsi"/>
+          <w:vertAlign w:val="superscript"/>
+        </w:rPr>
+        <w:t xml:space="preserve">2 </w:t>
+      </w:r>
+      <w:r>
+        <w:rPr>
+          <w:rFonts w:asciiTheme="majorHAnsi" w:hAnsiTheme="majorHAnsi" w:cstheme="majorHAnsi"/>
+        </w:rPr>
+        <w:t>values.</w:t>
       </w:r>
     </w:p>
     <w:p>
@@ -609,32 +634,37 @@
         <w:rPr>
           <w:rFonts w:asciiTheme="majorHAnsi" w:hAnsiTheme="majorHAnsi" w:cstheme="majorHAnsi"/>
         </w:rPr>
-        <w:t xml:space="preserve">Fit full </w:t>
-      </w:r>
-      <w:r>
-        <w:rPr>
-          <w:rFonts w:asciiTheme="majorHAnsi" w:hAnsiTheme="majorHAnsi" w:cstheme="majorHAnsi"/>
-        </w:rPr>
-        <w:t xml:space="preserve">regression </w:t>
-      </w:r>
-      <w:r>
-        <w:rPr>
-          <w:rFonts w:asciiTheme="majorHAnsi" w:hAnsiTheme="majorHAnsi" w:cstheme="majorHAnsi"/>
-        </w:rPr>
-        <w:t>model with all significant variables; analyze parameter estimates, significance, goodness-of-fit, and Adj. R</w:t>
-      </w:r>
-      <w:r>
-        <w:rPr>
-          <w:rFonts w:asciiTheme="majorHAnsi" w:hAnsiTheme="majorHAnsi" w:cstheme="majorHAnsi"/>
-          <w:vertAlign w:val="superscript"/>
-        </w:rPr>
-        <w:t xml:space="preserve">2 </w:t>
-      </w:r>
-      <w:r>
-        <w:rPr>
-          <w:rFonts w:asciiTheme="majorHAnsi" w:hAnsiTheme="majorHAnsi" w:cstheme="majorHAnsi"/>
-        </w:rPr>
-        <w:t>values.</w:t>
+        <w:t>Determine if multi-collinearity among the independent variables is of significant concern</w:t>
+      </w:r>
+      <w:r>
+        <w:rPr>
+          <w:rFonts w:asciiTheme="majorHAnsi" w:hAnsiTheme="majorHAnsi" w:cstheme="majorHAnsi"/>
+        </w:rPr>
+        <w:t xml:space="preserve">; </w:t>
+      </w:r>
+      <w:bookmarkStart w:id="0" w:name="_GoBack"/>
+      <w:commentRangeStart w:id="1"/>
+      <w:r>
+        <w:rPr>
+          <w:rFonts w:asciiTheme="majorHAnsi" w:hAnsiTheme="majorHAnsi" w:cstheme="majorHAnsi"/>
+        </w:rPr>
+        <w:t>compute VIF statistics</w:t>
+      </w:r>
+      <w:bookmarkEnd w:id="0"/>
+      <w:commentRangeEnd w:id="1"/>
+      <w:r>
+        <w:rPr>
+          <w:rStyle w:val="CommentReference"/>
+          <w:rFonts w:ascii="Calibri" w:eastAsiaTheme="minorEastAsia" w:hAnsi="Calibri" w:cstheme="minorBidi"/>
+          <w:lang w:eastAsia="en-US"/>
+        </w:rPr>
+        <w:commentReference w:id="1"/>
+      </w:r>
+      <w:r>
+        <w:rPr>
+          <w:rFonts w:asciiTheme="majorHAnsi" w:hAnsiTheme="majorHAnsi" w:cstheme="majorHAnsi"/>
+        </w:rPr>
+        <w:t>.</w:t>
       </w:r>
     </w:p>
     <w:p>
@@ -653,30 +683,6 @@
           <w:rFonts w:asciiTheme="majorHAnsi" w:hAnsiTheme="majorHAnsi" w:cstheme="majorHAnsi"/>
         </w:rPr>
         <w:lastRenderedPageBreak/>
-        <w:t>Determine if multi-collinearity among the independent variables is of significant concern</w:t>
-      </w:r>
-      <w:r>
-        <w:rPr>
-          <w:rFonts w:asciiTheme="majorHAnsi" w:hAnsiTheme="majorHAnsi" w:cstheme="majorHAnsi"/>
-        </w:rPr>
-        <w:t>; compute VIF statistics.</w:t>
-      </w:r>
-    </w:p>
-    <w:p>
-      <w:pPr>
-        <w:pStyle w:val="NormalWeb"/>
-        <w:numPr>
-          <w:ilvl w:val="1"/>
-          <w:numId w:val="4"/>
-        </w:numPr>
-        <w:rPr>
-          <w:rFonts w:asciiTheme="majorHAnsi" w:hAnsiTheme="majorHAnsi" w:cstheme="majorHAnsi"/>
-        </w:rPr>
-      </w:pPr>
-      <w:r>
-        <w:rPr>
-          <w:rFonts w:asciiTheme="majorHAnsi" w:hAnsiTheme="majorHAnsi" w:cstheme="majorHAnsi"/>
-        </w:rPr>
         <w:t xml:space="preserve">Apply various selection methods to find a subset of optimal </w:t>
       </w:r>
       <w:r>
@@ -979,7 +985,7 @@
         </w:rPr>
         <w:tab/>
       </w:r>
-      <w:hyperlink r:id="rId7" w:history="1">
+      <w:hyperlink r:id="rId10" w:history="1">
         <w:r>
           <w:rPr>
             <w:rStyle w:val="Hyperlink"/>
@@ -1304,20 +1310,26 @@
         <w:rPr>
           <w:noProof/>
         </w:rPr>
+        <w:t>Important note</w:t>
+      </w:r>
+      <w:r>
+        <w:rPr>
+          <w:noProof/>
+        </w:rPr>
+        <w:t xml:space="preserve"> from the authors regarding this attribute: “</w:t>
+      </w:r>
+      <w:r>
+        <w:rPr>
+          <w:noProof/>
+        </w:rPr>
+        <w:t xml:space="preserve">this attribute highly affects the output target (e.g., if duration=0 then y="no"). Yet, the duration is </w:t>
+      </w:r>
+      <w:r>
+        <w:rPr>
+          <w:noProof/>
+        </w:rPr>
         <w:lastRenderedPageBreak/>
-        <w:t>Important note</w:t>
-      </w:r>
-      <w:r>
-        <w:rPr>
-          <w:noProof/>
-        </w:rPr>
-        <w:t xml:space="preserve"> from the authors regarding this attribute: “</w:t>
-      </w:r>
-      <w:r>
-        <w:rPr>
-          <w:noProof/>
-        </w:rPr>
-        <w:t>this attribute highly affects the output target (e.g., if duration=0 then y="no"). Yet, the duration is not known before a call is performed. Also, after the end of the call y is obviously known. Thus, this input should only be included for benchmark purposes and should be discarded if the intention is to have a realistic predictive model.</w:t>
+        <w:t>not known before a call is performed. Also, after the end of the call y is obviously known. Thus, this input should only be included for benchmark purposes and should be discarded if the intention is to have a realistic predictive model.</w:t>
       </w:r>
       <w:r>
         <w:rPr>
@@ -2223,49 +2235,49 @@
         <w:rPr>
           <w:noProof/>
         </w:rPr>
+        <w:t>married</w:t>
+      </w:r>
+    </w:p>
+    <w:p>
+      <w:pPr>
+        <w:pStyle w:val="ListParagraph"/>
+        <w:numPr>
+          <w:ilvl w:val="1"/>
+          <w:numId w:val="8"/>
+        </w:numPr>
+        <w:rPr>
+          <w:noProof/>
+        </w:rPr>
+      </w:pPr>
+      <w:r>
+        <w:rPr>
+          <w:noProof/>
+        </w:rPr>
+        <w:t>single</w:t>
+      </w:r>
+      <w:r>
+        <w:rPr>
+          <w:noProof/>
+        </w:rPr>
+        <w:tab/>
+      </w:r>
+    </w:p>
+    <w:p>
+      <w:pPr>
+        <w:pStyle w:val="ListParagraph"/>
+        <w:numPr>
+          <w:ilvl w:val="1"/>
+          <w:numId w:val="8"/>
+        </w:numPr>
+        <w:rPr>
+          <w:noProof/>
+        </w:rPr>
+      </w:pPr>
+      <w:r>
+        <w:rPr>
+          <w:noProof/>
+        </w:rPr>
         <w:lastRenderedPageBreak/>
-        <w:t>married</w:t>
-      </w:r>
-    </w:p>
-    <w:p>
-      <w:pPr>
-        <w:pStyle w:val="ListParagraph"/>
-        <w:numPr>
-          <w:ilvl w:val="1"/>
-          <w:numId w:val="8"/>
-        </w:numPr>
-        <w:rPr>
-          <w:noProof/>
-        </w:rPr>
-      </w:pPr>
-      <w:r>
-        <w:rPr>
-          <w:noProof/>
-        </w:rPr>
-        <w:t>single</w:t>
-      </w:r>
-      <w:r>
-        <w:rPr>
-          <w:noProof/>
-        </w:rPr>
-        <w:tab/>
-      </w:r>
-    </w:p>
-    <w:p>
-      <w:pPr>
-        <w:pStyle w:val="ListParagraph"/>
-        <w:numPr>
-          <w:ilvl w:val="1"/>
-          <w:numId w:val="8"/>
-        </w:numPr>
-        <w:rPr>
-          <w:noProof/>
-        </w:rPr>
-      </w:pPr>
-      <w:r>
-        <w:rPr>
-          <w:noProof/>
-        </w:rPr>
         <w:t>unknow</w:t>
       </w:r>
       <w:r>
@@ -2298,8 +2310,6 @@
         </w:rPr>
         <w:t xml:space="preserve"> (8, 7)</w:t>
       </w:r>
-      <w:bookmarkStart w:id="0" w:name="_GoBack"/>
-      <w:bookmarkEnd w:id="0"/>
     </w:p>
     <w:p>
       <w:pPr>
@@ -3480,7 +3490,6 @@
               <w:jc w:val="center"/>
             </w:pPr>
             <w:r>
-              <w:lastRenderedPageBreak/>
               <w:t>Saturday, May 8</w:t>
             </w:r>
             <w:r>
@@ -3552,6 +3561,7 @@
               <w:jc w:val="center"/>
             </w:pPr>
             <w:r>
+              <w:lastRenderedPageBreak/>
               <w:t>Sunday, May 9</w:t>
             </w:r>
             <w:r>
@@ -4254,6 +4264,39 @@
 </w:document>
 </file>
 
+<file path=word/comments.xml><?xml version="1.0" encoding="utf-8"?>
+<w:comments xmlns:wpc="http://schemas.microsoft.com/office/word/2010/wordprocessingCanvas" xmlns:cx="http://schemas.microsoft.com/office/drawing/2014/chartex" xmlns:cx1="http://schemas.microsoft.com/office/drawing/2015/9/8/chartex" xmlns:cx2="http://schemas.microsoft.com/office/drawing/2015/10/21/chartex" xmlns:cx3="http://schemas.microsoft.com/office/drawing/2016/5/9/chartex" xmlns:cx4="http://schemas.microsoft.com/office/drawing/2016/5/10/chartex" xmlns:cx5="http://schemas.microsoft.com/office/drawing/2016/5/11/chartex" xmlns:cx6="http://schemas.microsoft.com/office/drawing/2016/5/12/chartex" xmlns:cx7="http://schemas.microsoft.com/office/drawing/2016/5/13/chartex" xmlns:cx8="http://schemas.microsoft.com/office/drawing/2016/5/14/chartex" xmlns:mc="http://schemas.openxmlformats.org/markup-compatibility/2006" xmlns:aink="http://schemas.microsoft.com/office/drawing/2016/ink" xmlns:am3d="http://schemas.microsoft.com/office/drawing/2017/model3d" xmlns:o="urn:schemas-microsoft-com:office:office" xmlns:r="http://schemas.openxmlformats.org/officeDocument/2006/relationships" xmlns:m="http://schemas.openxmlformats.org/officeDocument/2006/math" xmlns:v="urn:schemas-microsoft-com:vml" xmlns:wp14="http://schemas.microsoft.com/office/word/2010/wordprocessingDrawing" xmlns:wp="http://schemas.openxmlformats.org/drawingml/2006/wordprocessingDrawing" xmlns:w10="urn:schemas-microsoft-com:office:word" xmlns:w="http://schemas.openxmlformats.org/wordprocessingml/2006/main" xmlns:w14="http://schemas.microsoft.com/office/word/2010/wordml" xmlns:w15="http://schemas.microsoft.com/office/word/2012/wordml" xmlns:w16cid="http://schemas.microsoft.com/office/word/2016/wordml/cid" xmlns:w16se="http://schemas.microsoft.com/office/word/2015/wordml/symex" xmlns:wpg="http://schemas.microsoft.com/office/word/2010/wordprocessingGroup" xmlns:wpi="http://schemas.microsoft.com/office/word/2010/wordprocessingInk" xmlns:wne="http://schemas.microsoft.com/office/word/2006/wordml" xmlns:wps="http://schemas.microsoft.com/office/word/2010/wordprocessingShape" mc:Ignorable="w14 w15 w16se w16cid wp14">
+  <w:comment w:id="1" w:author="Crystal Contreras" w:date="2021-05-19T10:56:00Z" w:initials="CC">
+    <w:p>
+      <w:pPr>
+        <w:pStyle w:val="CommentText"/>
+      </w:pPr>
+      <w:r>
+        <w:rPr>
+          <w:rStyle w:val="CommentReference"/>
+        </w:rPr>
+        <w:annotationRef/>
+      </w:r>
+      <w:r>
+        <w:t>I don’t think VIF statistics are computed on SAS for logistic regression.</w:t>
+      </w:r>
+    </w:p>
+  </w:comment>
+</w:comments>
+</file>
+
+<file path=word/commentsExtended.xml><?xml version="1.0" encoding="utf-8"?>
+<w15:commentsEx xmlns:wpc="http://schemas.microsoft.com/office/word/2010/wordprocessingCanvas" xmlns:cx="http://schemas.microsoft.com/office/drawing/2014/chartex" xmlns:cx1="http://schemas.microsoft.com/office/drawing/2015/9/8/chartex" xmlns:cx2="http://schemas.microsoft.com/office/drawing/2015/10/21/chartex" xmlns:cx3="http://schemas.microsoft.com/office/drawing/2016/5/9/chartex" xmlns:cx4="http://schemas.microsoft.com/office/drawing/2016/5/10/chartex" xmlns:cx5="http://schemas.microsoft.com/office/drawing/2016/5/11/chartex" xmlns:cx6="http://schemas.microsoft.com/office/drawing/2016/5/12/chartex" xmlns:cx7="http://schemas.microsoft.com/office/drawing/2016/5/13/chartex" xmlns:cx8="http://schemas.microsoft.com/office/drawing/2016/5/14/chartex" xmlns:mc="http://schemas.openxmlformats.org/markup-compatibility/2006" xmlns:aink="http://schemas.microsoft.com/office/drawing/2016/ink" xmlns:am3d="http://schemas.microsoft.com/office/drawing/2017/model3d" xmlns:o="urn:schemas-microsoft-com:office:office" xmlns:r="http://schemas.openxmlformats.org/officeDocument/2006/relationships" xmlns:m="http://schemas.openxmlformats.org/officeDocument/2006/math" xmlns:v="urn:schemas-microsoft-com:vml" xmlns:wp14="http://schemas.microsoft.com/office/word/2010/wordprocessingDrawing" xmlns:wp="http://schemas.openxmlformats.org/drawingml/2006/wordprocessingDrawing" xmlns:w10="urn:schemas-microsoft-com:office:word" xmlns:w="http://schemas.openxmlformats.org/wordprocessingml/2006/main" xmlns:w14="http://schemas.microsoft.com/office/word/2010/wordml" xmlns:w15="http://schemas.microsoft.com/office/word/2012/wordml" xmlns:w16cid="http://schemas.microsoft.com/office/word/2016/wordml/cid" xmlns:w16se="http://schemas.microsoft.com/office/word/2015/wordml/symex" xmlns:wpg="http://schemas.microsoft.com/office/word/2010/wordprocessingGroup" xmlns:wpi="http://schemas.microsoft.com/office/word/2010/wordprocessingInk" xmlns:wne="http://schemas.microsoft.com/office/word/2006/wordml" xmlns:wps="http://schemas.microsoft.com/office/word/2010/wordprocessingShape" mc:Ignorable="w14 w15 w16se w16cid wp14">
+  <w15:commentEx w15:paraId="7CC37A36" w15:done="0"/>
+</w15:commentsEx>
+</file>
+
+<file path=word/commentsIds.xml><?xml version="1.0" encoding="utf-8"?>
+<w16cid:commentsIds xmlns:wpc="http://schemas.microsoft.com/office/word/2010/wordprocessingCanvas" xmlns:cx="http://schemas.microsoft.com/office/drawing/2014/chartex" xmlns:cx1="http://schemas.microsoft.com/office/drawing/2015/9/8/chartex" xmlns:cx2="http://schemas.microsoft.com/office/drawing/2015/10/21/chartex" xmlns:cx3="http://schemas.microsoft.com/office/drawing/2016/5/9/chartex" xmlns:cx4="http://schemas.microsoft.com/office/drawing/2016/5/10/chartex" xmlns:cx5="http://schemas.microsoft.com/office/drawing/2016/5/11/chartex" xmlns:cx6="http://schemas.microsoft.com/office/drawing/2016/5/12/chartex" xmlns:cx7="http://schemas.microsoft.com/office/drawing/2016/5/13/chartex" xmlns:cx8="http://schemas.microsoft.com/office/drawing/2016/5/14/chartex" xmlns:mc="http://schemas.openxmlformats.org/markup-compatibility/2006" xmlns:aink="http://schemas.microsoft.com/office/drawing/2016/ink" xmlns:am3d="http://schemas.microsoft.com/office/drawing/2017/model3d" xmlns:o="urn:schemas-microsoft-com:office:office" xmlns:r="http://schemas.openxmlformats.org/officeDocument/2006/relationships" xmlns:m="http://schemas.openxmlformats.org/officeDocument/2006/math" xmlns:v="urn:schemas-microsoft-com:vml" xmlns:wp14="http://schemas.microsoft.com/office/word/2010/wordprocessingDrawing" xmlns:wp="http://schemas.openxmlformats.org/drawingml/2006/wordprocessingDrawing" xmlns:w10="urn:schemas-microsoft-com:office:word" xmlns:w="http://schemas.openxmlformats.org/wordprocessingml/2006/main" xmlns:w14="http://schemas.microsoft.com/office/word/2010/wordml" xmlns:w15="http://schemas.microsoft.com/office/word/2012/wordml" xmlns:w16cid="http://schemas.microsoft.com/office/word/2016/wordml/cid" xmlns:w16se="http://schemas.microsoft.com/office/word/2015/wordml/symex" xmlns:wpg="http://schemas.microsoft.com/office/word/2010/wordprocessingGroup" xmlns:wpi="http://schemas.microsoft.com/office/word/2010/wordprocessingInk" xmlns:wne="http://schemas.microsoft.com/office/word/2006/wordml" xmlns:wps="http://schemas.microsoft.com/office/word/2010/wordprocessingShape" mc:Ignorable="w14 w15 w16se w16cid wp14">
+  <w16cid:commentId w16cid:paraId="7CC37A36" w16cid:durableId="244F6D5C"/>
+</w16cid:commentsIds>
+</file>
+
 <file path=word/numbering.xml><?xml version="1.0" encoding="utf-8"?>
 <w:numbering xmlns:wpc="http://schemas.microsoft.com/office/word/2010/wordprocessingCanvas" xmlns:cx="http://schemas.microsoft.com/office/drawing/2014/chartex" xmlns:cx1="http://schemas.microsoft.com/office/drawing/2015/9/8/chartex" xmlns:cx2="http://schemas.microsoft.com/office/drawing/2015/10/21/chartex" xmlns:cx3="http://schemas.microsoft.com/office/drawing/2016/5/9/chartex" xmlns:cx4="http://schemas.microsoft.com/office/drawing/2016/5/10/chartex" xmlns:cx5="http://schemas.microsoft.com/office/drawing/2016/5/11/chartex" xmlns:cx6="http://schemas.microsoft.com/office/drawing/2016/5/12/chartex" xmlns:cx7="http://schemas.microsoft.com/office/drawing/2016/5/13/chartex" xmlns:cx8="http://schemas.microsoft.com/office/drawing/2016/5/14/chartex" xmlns:mc="http://schemas.openxmlformats.org/markup-compatibility/2006" xmlns:aink="http://schemas.microsoft.com/office/drawing/2016/ink" xmlns:am3d="http://schemas.microsoft.com/office/drawing/2017/model3d" xmlns:o="urn:schemas-microsoft-com:office:office" xmlns:r="http://schemas.openxmlformats.org/officeDocument/2006/relationships" xmlns:m="http://schemas.openxmlformats.org/officeDocument/2006/math" xmlns:v="urn:schemas-microsoft-com:vml" xmlns:wp14="http://schemas.microsoft.com/office/word/2010/wordprocessingDrawing" xmlns:wp="http://schemas.openxmlformats.org/drawingml/2006/wordprocessingDrawing" xmlns:w10="urn:schemas-microsoft-com:office:word" xmlns:w="http://schemas.openxmlformats.org/wordprocessingml/2006/main" xmlns:w14="http://schemas.microsoft.com/office/word/2010/wordml" xmlns:w15="http://schemas.microsoft.com/office/word/2012/wordml" xmlns:w16cid="http://schemas.microsoft.com/office/word/2016/wordml/cid" xmlns:w16se="http://schemas.microsoft.com/office/word/2015/wordml/symex" xmlns:wpg="http://schemas.microsoft.com/office/word/2010/wordprocessingGroup" xmlns:wpi="http://schemas.microsoft.com/office/word/2010/wordprocessingInk" xmlns:wne="http://schemas.microsoft.com/office/word/2006/wordml" xmlns:wps="http://schemas.microsoft.com/office/word/2010/wordprocessingShape" mc:Ignorable="w14 w15 w16se w16cid wp14">
   <w:abstractNum w:abstractNumId="0" w15:restartNumberingAfterBreak="0">
@@ -5605,6 +5648,14 @@
     <w:abstractNumId w:val="9"/>
   </w:num>
 </w:numbering>
+</file>
+
+<file path=word/people.xml><?xml version="1.0" encoding="utf-8"?>
+<w15:people xmlns:wpc="http://schemas.microsoft.com/office/word/2010/wordprocessingCanvas" xmlns:cx="http://schemas.microsoft.com/office/drawing/2014/chartex" xmlns:cx1="http://schemas.microsoft.com/office/drawing/2015/9/8/chartex" xmlns:cx2="http://schemas.microsoft.com/office/drawing/2015/10/21/chartex" xmlns:cx3="http://schemas.microsoft.com/office/drawing/2016/5/9/chartex" xmlns:cx4="http://schemas.microsoft.com/office/drawing/2016/5/10/chartex" xmlns:cx5="http://schemas.microsoft.com/office/drawing/2016/5/11/chartex" xmlns:cx6="http://schemas.microsoft.com/office/drawing/2016/5/12/chartex" xmlns:cx7="http://schemas.microsoft.com/office/drawing/2016/5/13/chartex" xmlns:cx8="http://schemas.microsoft.com/office/drawing/2016/5/14/chartex" xmlns:mc="http://schemas.openxmlformats.org/markup-compatibility/2006" xmlns:aink="http://schemas.microsoft.com/office/drawing/2016/ink" xmlns:am3d="http://schemas.microsoft.com/office/drawing/2017/model3d" xmlns:o="urn:schemas-microsoft-com:office:office" xmlns:r="http://schemas.openxmlformats.org/officeDocument/2006/relationships" xmlns:m="http://schemas.openxmlformats.org/officeDocument/2006/math" xmlns:v="urn:schemas-microsoft-com:vml" xmlns:wp14="http://schemas.microsoft.com/office/word/2010/wordprocessingDrawing" xmlns:wp="http://schemas.openxmlformats.org/drawingml/2006/wordprocessingDrawing" xmlns:w10="urn:schemas-microsoft-com:office:word" xmlns:w="http://schemas.openxmlformats.org/wordprocessingml/2006/main" xmlns:w14="http://schemas.microsoft.com/office/word/2010/wordml" xmlns:w15="http://schemas.microsoft.com/office/word/2012/wordml" xmlns:w16cid="http://schemas.microsoft.com/office/word/2016/wordml/cid" xmlns:w16se="http://schemas.microsoft.com/office/word/2015/wordml/symex" xmlns:wpg="http://schemas.microsoft.com/office/word/2010/wordprocessingGroup" xmlns:wpi="http://schemas.microsoft.com/office/word/2010/wordprocessingInk" xmlns:wne="http://schemas.microsoft.com/office/word/2006/wordml" xmlns:wps="http://schemas.microsoft.com/office/word/2010/wordprocessingShape" mc:Ignorable="w14 w15 w16se w16cid wp14">
+  <w15:person w15:author="Crystal Contreras">
+    <w15:presenceInfo w15:providerId="None" w15:userId="Crystal Contreras"/>
+  </w15:person>
+</w15:people>
 </file>
 
 <file path=word/styles.xml><?xml version="1.0" encoding="utf-8"?>
@@ -6580,7 +6631,7 @@
 </file>
 
 <file path=customXml/itemProps1.xml><?xml version="1.0" encoding="utf-8"?>
-<ds:datastoreItem xmlns:ds="http://schemas.openxmlformats.org/officeDocument/2006/customXml" ds:itemID="{4FBEF133-4FDF-7B41-AAFF-2F27BB3D2CC5}">
+<ds:datastoreItem xmlns:ds="http://schemas.openxmlformats.org/officeDocument/2006/customXml" ds:itemID="{9E19F1B7-D11C-754B-801C-EE34AF4E71F7}">
   <ds:schemaRefs>
     <ds:schemaRef ds:uri="http://schemas.openxmlformats.org/officeDocument/2006/bibliography"/>
   </ds:schemaRefs>

</xml_diff>

<commit_message>
Generated predictions and confusion matrix. Updated analysis and stats.
</commit_message>
<xml_diff>
--- a/Project_Proposal_Template.docx
+++ b/Project_Proposal_Template.docx
@@ -640,15 +640,13 @@
         <w:rPr>
           <w:rFonts w:asciiTheme="majorHAnsi" w:hAnsiTheme="majorHAnsi" w:cstheme="majorHAnsi"/>
         </w:rPr>
-        <w:t>Determine if multi-collinearity among the independent variables is of significant concern</w:t>
-      </w:r>
-      <w:bookmarkStart w:id="0" w:name="_GoBack"/>
-      <w:bookmarkEnd w:id="0"/>
-      <w:r>
-        <w:rPr>
-          <w:rFonts w:asciiTheme="majorHAnsi" w:hAnsiTheme="majorHAnsi" w:cstheme="majorHAnsi"/>
-        </w:rPr>
-        <w:t>.</w:t>
+        <w:t xml:space="preserve">Apply various selection methods to find a subset of optimal </w:t>
+      </w:r>
+      <w:r>
+        <w:rPr>
+          <w:rFonts w:asciiTheme="majorHAnsi" w:hAnsiTheme="majorHAnsi" w:cstheme="majorHAnsi"/>
+        </w:rPr>
+        <w:t>predictors.</w:t>
       </w:r>
     </w:p>
     <w:p>
@@ -667,13 +665,7 @@
           <w:rFonts w:asciiTheme="majorHAnsi" w:hAnsiTheme="majorHAnsi" w:cstheme="majorHAnsi"/>
         </w:rPr>
         <w:lastRenderedPageBreak/>
-        <w:t xml:space="preserve">Apply various selection methods to find a subset of optimal </w:t>
-      </w:r>
-      <w:r>
-        <w:rPr>
-          <w:rFonts w:asciiTheme="majorHAnsi" w:hAnsiTheme="majorHAnsi" w:cstheme="majorHAnsi"/>
-        </w:rPr>
-        <w:t>predictors.</w:t>
+        <w:t>Determine if multi-collinearity among the independent variables is of significant concern.</w:t>
       </w:r>
     </w:p>
     <w:p>
@@ -691,25 +683,19 @@
         <w:rPr>
           <w:rFonts w:asciiTheme="majorHAnsi" w:hAnsiTheme="majorHAnsi" w:cstheme="majorHAnsi"/>
         </w:rPr>
-        <w:t>Analyze residual plots and the normal probability plot to confirm independence, constant variance, linearity, and normality.</w:t>
-      </w:r>
-    </w:p>
-    <w:p>
-      <w:pPr>
-        <w:pStyle w:val="NormalWeb"/>
-        <w:numPr>
-          <w:ilvl w:val="1"/>
-          <w:numId w:val="4"/>
-        </w:numPr>
-        <w:rPr>
-          <w:rFonts w:asciiTheme="majorHAnsi" w:hAnsiTheme="majorHAnsi" w:cstheme="majorHAnsi"/>
-        </w:rPr>
-      </w:pPr>
-      <w:r>
-        <w:rPr>
-          <w:rFonts w:asciiTheme="majorHAnsi" w:hAnsiTheme="majorHAnsi" w:cstheme="majorHAnsi"/>
-        </w:rPr>
-        <w:t>Determine</w:t>
+        <w:t xml:space="preserve">Analyze residual plots </w:t>
+      </w:r>
+      <w:r>
+        <w:rPr>
+          <w:rFonts w:asciiTheme="majorHAnsi" w:hAnsiTheme="majorHAnsi" w:cstheme="majorHAnsi"/>
+        </w:rPr>
+        <w:t>to d</w:t>
+      </w:r>
+      <w:r>
+        <w:rPr>
+          <w:rFonts w:asciiTheme="majorHAnsi" w:hAnsiTheme="majorHAnsi" w:cstheme="majorHAnsi"/>
+        </w:rPr>
+        <w:t>etermine</w:t>
       </w:r>
       <w:r>
         <w:rPr>
@@ -721,19 +707,7 @@
         <w:rPr>
           <w:rFonts w:asciiTheme="majorHAnsi" w:hAnsiTheme="majorHAnsi" w:cstheme="majorHAnsi"/>
         </w:rPr>
-        <w:t>if removal of</w:t>
-      </w:r>
-      <w:r>
-        <w:rPr>
-          <w:rFonts w:asciiTheme="majorHAnsi" w:hAnsiTheme="majorHAnsi" w:cstheme="majorHAnsi"/>
-        </w:rPr>
-        <w:t xml:space="preserve"> outliers and influential points</w:t>
-      </w:r>
-      <w:r>
-        <w:rPr>
-          <w:rFonts w:asciiTheme="majorHAnsi" w:hAnsiTheme="majorHAnsi" w:cstheme="majorHAnsi"/>
-        </w:rPr>
-        <w:t xml:space="preserve"> are necessary</w:t>
+        <w:t>if removal of outliers and influential points are necessary</w:t>
       </w:r>
       <w:r>
         <w:rPr>
@@ -838,6 +812,20 @@
         <w:t>Use the fitted regression model to predict the dependent variable. Using SAS to compute the predicted dependent variable, 95% confidence interval and prediction interval for our estimate</w:t>
       </w:r>
     </w:p>
+    <w:p>
+      <w:pPr>
+        <w:pStyle w:val="ListParagraph"/>
+        <w:numPr>
+          <w:ilvl w:val="1"/>
+          <w:numId w:val="4"/>
+        </w:numPr>
+      </w:pPr>
+      <w:bookmarkStart w:id="0" w:name="_GoBack"/>
+      <w:r>
+        <w:t>Calculate Sensitivity &amp; specificity for final project.  Do accuracy and precision too (might as well). Sensitivity important to our predicted y = 1 (yes)</w:t>
+      </w:r>
+    </w:p>
+    <w:bookmarkEnd w:id="0"/>
     <w:p>
       <w:pPr>
         <w:pStyle w:val="NormalWeb"/>
@@ -1066,7 +1054,7 @@
         <w:rPr>
           <w:noProof/>
         </w:rPr>
-        <w:t>4,119</w:t>
+        <w:t>3,090</w:t>
       </w:r>
     </w:p>
     <w:p>
@@ -1294,6 +1282,7 @@
         <w:rPr>
           <w:noProof/>
         </w:rPr>
+        <w:lastRenderedPageBreak/>
         <w:t>Important note</w:t>
       </w:r>
       <w:r>
@@ -1306,14 +1295,7 @@
         <w:rPr>
           <w:noProof/>
         </w:rPr>
-        <w:t xml:space="preserve">this attribute highly affects the output target (e.g., if duration=0 then y="no"). Yet, the duration is </w:t>
-      </w:r>
-      <w:r>
-        <w:rPr>
-          <w:noProof/>
-        </w:rPr>
-        <w:lastRenderedPageBreak/>
-        <w:t>not known before a call is performed. Also, after the end of the call y is obviously known. Thus, this input should only be included for benchmark purposes and should be discarded if the intention is to have a realistic predictive model.</w:t>
+        <w:t>this attribute highly affects the output target (e.g., if duration=0 then y="no"). Yet, the duration is not known before a call is performed. Also, after the end of the call y is obviously known. Thus, this input should only be included for benchmark purposes and should be discarded if the intention is to have a realistic predictive model.</w:t>
       </w:r>
       <w:r>
         <w:rPr>
@@ -2219,6 +2201,7 @@
         <w:rPr>
           <w:noProof/>
         </w:rPr>
+        <w:lastRenderedPageBreak/>
         <w:t>married</w:t>
       </w:r>
     </w:p>
@@ -2261,7 +2244,6 @@
         <w:rPr>
           <w:noProof/>
         </w:rPr>
-        <w:lastRenderedPageBreak/>
         <w:t>unknow</w:t>
       </w:r>
       <w:r>
@@ -3474,6 +3456,7 @@
               <w:jc w:val="center"/>
             </w:pPr>
             <w:r>
+              <w:lastRenderedPageBreak/>
               <w:t>Saturday, May 8</w:t>
             </w:r>
             <w:r>
@@ -3545,7 +3528,6 @@
               <w:jc w:val="center"/>
             </w:pPr>
             <w:r>
-              <w:lastRenderedPageBreak/>
               <w:t>Sunday, May 9</w:t>
             </w:r>
             <w:r>
@@ -5562,6 +5544,92 @@
       </w:pPr>
     </w:lvl>
   </w:abstractNum>
+  <w:abstractNum w:abstractNumId="12" w15:restartNumberingAfterBreak="0">
+    <w:nsid w:val="769176E4"/>
+    <w:multiLevelType w:val="multilevel"/>
+    <w:tmpl w:val="0409001F"/>
+    <w:lvl w:ilvl="0">
+      <w:start w:val="1"/>
+      <w:numFmt w:val="decimal"/>
+      <w:lvlText w:val="%1."/>
+      <w:lvlJc w:val="left"/>
+      <w:pPr>
+        <w:ind w:left="360" w:hanging="360"/>
+      </w:pPr>
+    </w:lvl>
+    <w:lvl w:ilvl="1">
+      <w:start w:val="1"/>
+      <w:numFmt w:val="decimal"/>
+      <w:lvlText w:val="%1.%2."/>
+      <w:lvlJc w:val="left"/>
+      <w:pPr>
+        <w:ind w:left="792" w:hanging="432"/>
+      </w:pPr>
+    </w:lvl>
+    <w:lvl w:ilvl="2">
+      <w:start w:val="1"/>
+      <w:numFmt w:val="decimal"/>
+      <w:lvlText w:val="%1.%2.%3."/>
+      <w:lvlJc w:val="left"/>
+      <w:pPr>
+        <w:ind w:left="1224" w:hanging="504"/>
+      </w:pPr>
+    </w:lvl>
+    <w:lvl w:ilvl="3">
+      <w:start w:val="1"/>
+      <w:numFmt w:val="decimal"/>
+      <w:lvlText w:val="%1.%2.%3.%4."/>
+      <w:lvlJc w:val="left"/>
+      <w:pPr>
+        <w:ind w:left="1728" w:hanging="648"/>
+      </w:pPr>
+    </w:lvl>
+    <w:lvl w:ilvl="4">
+      <w:start w:val="1"/>
+      <w:numFmt w:val="decimal"/>
+      <w:lvlText w:val="%1.%2.%3.%4.%5."/>
+      <w:lvlJc w:val="left"/>
+      <w:pPr>
+        <w:ind w:left="2232" w:hanging="792"/>
+      </w:pPr>
+    </w:lvl>
+    <w:lvl w:ilvl="5">
+      <w:start w:val="1"/>
+      <w:numFmt w:val="decimal"/>
+      <w:lvlText w:val="%1.%2.%3.%4.%5.%6."/>
+      <w:lvlJc w:val="left"/>
+      <w:pPr>
+        <w:ind w:left="2736" w:hanging="936"/>
+      </w:pPr>
+    </w:lvl>
+    <w:lvl w:ilvl="6">
+      <w:start w:val="1"/>
+      <w:numFmt w:val="decimal"/>
+      <w:lvlText w:val="%1.%2.%3.%4.%5.%6.%7."/>
+      <w:lvlJc w:val="left"/>
+      <w:pPr>
+        <w:ind w:left="3240" w:hanging="1080"/>
+      </w:pPr>
+    </w:lvl>
+    <w:lvl w:ilvl="7">
+      <w:start w:val="1"/>
+      <w:numFmt w:val="decimal"/>
+      <w:lvlText w:val="%1.%2.%3.%4.%5.%6.%7.%8."/>
+      <w:lvlJc w:val="left"/>
+      <w:pPr>
+        <w:ind w:left="3744" w:hanging="1224"/>
+      </w:pPr>
+    </w:lvl>
+    <w:lvl w:ilvl="8">
+      <w:start w:val="1"/>
+      <w:numFmt w:val="decimal"/>
+      <w:lvlText w:val="%1.%2.%3.%4.%5.%6.%7.%8.%9."/>
+      <w:lvlJc w:val="left"/>
+      <w:pPr>
+        <w:ind w:left="4320" w:hanging="1440"/>
+      </w:pPr>
+    </w:lvl>
+  </w:abstractNum>
   <w:num w:numId="1">
     <w:abstractNumId w:val="0"/>
   </w:num>
@@ -5597,6 +5665,9 @@
   </w:num>
   <w:num w:numId="12">
     <w:abstractNumId w:val="9"/>
+  </w:num>
+  <w:num w:numId="13">
+    <w:abstractNumId w:val="12"/>
   </w:num>
 </w:numbering>
 </file>
@@ -6574,7 +6645,7 @@
 </file>
 
 <file path=customXml/itemProps1.xml><?xml version="1.0" encoding="utf-8"?>
-<ds:datastoreItem xmlns:ds="http://schemas.openxmlformats.org/officeDocument/2006/customXml" ds:itemID="{36854E91-9CA1-7846-A83C-FDF70C4547D8}">
+<ds:datastoreItem xmlns:ds="http://schemas.openxmlformats.org/officeDocument/2006/customXml" ds:itemID="{A31E5036-EC88-AF46-8FCD-BB4206921C45}">
   <ds:schemaRefs>
     <ds:schemaRef ds:uri="http://schemas.openxmlformats.org/officeDocument/2006/bibliography"/>
   </ds:schemaRefs>

</xml_diff>